<commit_message>
se arreglaron los botones de volver que se encuentran las distintas ventanas,  y tambien los del navbar.
</commit_message>
<xml_diff>
--- a/Guia.docx
+++ b/Guia.docx
@@ -153,13 +153,212 @@
         <w:rPr>
           <w:rFonts w:asciiTheme="majorHAnsi" w:hAnsiTheme="majorHAnsi" w:cstheme="majorHAnsi"/>
         </w:rPr>
-        <w:t xml:space="preserve"> el botón para agregar </w:t>
-      </w:r>
-      <w:r>
-        <w:rPr>
-          <w:rFonts w:asciiTheme="majorHAnsi" w:hAnsiTheme="majorHAnsi" w:cstheme="majorHAnsi"/>
-        </w:rPr>
-        <w:t>carrera</w:t>
+        <w:t xml:space="preserve"> el botón para agregar carrera.</w:t>
+      </w:r>
+    </w:p>
+    <w:p>
+      <w:pPr>
+        <w:spacing w:after="0"/>
+        <w:rPr>
+          <w:rFonts w:asciiTheme="majorHAnsi" w:hAnsiTheme="majorHAnsi" w:cstheme="majorHAnsi"/>
+        </w:rPr>
+      </w:pPr>
+    </w:p>
+    <w:p>
+      <w:pPr>
+        <w:spacing w:after="0"/>
+        <w:rPr>
+          <w:rFonts w:asciiTheme="majorHAnsi" w:hAnsiTheme="majorHAnsi" w:cstheme="majorHAnsi"/>
+          <w:b/>
+          <w:bCs/>
+          <w:color w:val="2F5496" w:themeColor="accent1" w:themeShade="BF"/>
+          <w:sz w:val="24"/>
+          <w:szCs w:val="24"/>
+        </w:rPr>
+      </w:pPr>
+      <w:r>
+        <w:rPr>
+          <w:rFonts w:asciiTheme="majorHAnsi" w:hAnsiTheme="majorHAnsi" w:cstheme="majorHAnsi"/>
+          <w:b/>
+          <w:bCs/>
+          <w:color w:val="2F5496" w:themeColor="accent1" w:themeShade="BF"/>
+          <w:sz w:val="24"/>
+          <w:szCs w:val="24"/>
+        </w:rPr>
+        <w:t>Crear usuario:</w:t>
+      </w:r>
+    </w:p>
+    <w:p>
+      <w:pPr>
+        <w:spacing w:after="0"/>
+        <w:rPr>
+          <w:rFonts w:asciiTheme="majorHAnsi" w:hAnsiTheme="majorHAnsi" w:cstheme="majorHAnsi"/>
+        </w:rPr>
+      </w:pPr>
+      <w:r>
+        <w:rPr>
+          <w:rFonts w:asciiTheme="majorHAnsi" w:hAnsiTheme="majorHAnsi" w:cstheme="majorHAnsi"/>
+        </w:rPr>
+        <w:t>Redireccionar a</w:t>
+      </w:r>
+      <w:r>
+        <w:rPr>
+          <w:rFonts w:asciiTheme="majorHAnsi" w:hAnsiTheme="majorHAnsi" w:cstheme="majorHAnsi"/>
+        </w:rPr>
+        <w:t xml:space="preserve"> la vista de</w:t>
+      </w:r>
+      <w:r>
+        <w:rPr>
+          <w:rFonts w:asciiTheme="majorHAnsi" w:hAnsiTheme="majorHAnsi" w:cstheme="majorHAnsi"/>
+        </w:rPr>
+        <w:t xml:space="preserve"> </w:t>
+      </w:r>
+      <w:proofErr w:type="spellStart"/>
+      <w:r>
+        <w:rPr>
+          <w:rFonts w:asciiTheme="majorHAnsi" w:hAnsiTheme="majorHAnsi" w:cstheme="majorHAnsi"/>
+        </w:rPr>
+        <w:t>Login</w:t>
+      </w:r>
+      <w:proofErr w:type="spellEnd"/>
+      <w:r>
+        <w:rPr>
+          <w:rFonts w:asciiTheme="majorHAnsi" w:hAnsiTheme="majorHAnsi" w:cstheme="majorHAnsi"/>
+        </w:rPr>
+        <w:t xml:space="preserve">. </w:t>
+      </w:r>
+    </w:p>
+    <w:p>
+      <w:pPr>
+        <w:spacing w:after="0"/>
+        <w:rPr>
+          <w:rFonts w:asciiTheme="majorHAnsi" w:hAnsiTheme="majorHAnsi" w:cstheme="majorHAnsi"/>
+        </w:rPr>
+      </w:pPr>
+      <w:r>
+        <w:rPr>
+          <w:rFonts w:asciiTheme="majorHAnsi" w:hAnsiTheme="majorHAnsi" w:cstheme="majorHAnsi"/>
+        </w:rPr>
+        <w:t>Validar los campos vacíos.</w:t>
+      </w:r>
+    </w:p>
+    <w:p>
+      <w:pPr>
+        <w:spacing w:after="0"/>
+        <w:rPr>
+          <w:rFonts w:asciiTheme="majorHAnsi" w:hAnsiTheme="majorHAnsi" w:cstheme="majorHAnsi"/>
+        </w:rPr>
+      </w:pPr>
+      <w:r>
+        <w:rPr>
+          <w:rFonts w:asciiTheme="majorHAnsi" w:hAnsiTheme="majorHAnsi" w:cstheme="majorHAnsi"/>
+        </w:rPr>
+        <w:t>Validar caracteres en el correo.</w:t>
+      </w:r>
+    </w:p>
+    <w:p>
+      <w:pPr>
+        <w:spacing w:after="0"/>
+        <w:rPr>
+          <w:rFonts w:asciiTheme="majorHAnsi" w:hAnsiTheme="majorHAnsi" w:cstheme="majorHAnsi"/>
+          <w:u w:val="single"/>
+        </w:rPr>
+      </w:pPr>
+      <w:r>
+        <w:rPr>
+          <w:rFonts w:asciiTheme="majorHAnsi" w:hAnsiTheme="majorHAnsi" w:cstheme="majorHAnsi"/>
+        </w:rPr>
+        <w:t>Validar el correo único.</w:t>
+      </w:r>
+    </w:p>
+    <w:p>
+      <w:pPr>
+        <w:spacing w:after="0"/>
+        <w:rPr>
+          <w:rFonts w:asciiTheme="majorHAnsi" w:hAnsiTheme="majorHAnsi" w:cstheme="majorHAnsi"/>
+        </w:rPr>
+      </w:pPr>
+    </w:p>
+    <w:p>
+      <w:pPr>
+        <w:spacing w:after="0"/>
+        <w:rPr>
+          <w:rFonts w:asciiTheme="majorHAnsi" w:hAnsiTheme="majorHAnsi" w:cstheme="majorHAnsi"/>
+          <w:b/>
+          <w:bCs/>
+          <w:color w:val="2F5496" w:themeColor="accent1" w:themeShade="BF"/>
+          <w:sz w:val="24"/>
+          <w:szCs w:val="24"/>
+        </w:rPr>
+      </w:pPr>
+      <w:r>
+        <w:rPr>
+          <w:rFonts w:asciiTheme="majorHAnsi" w:hAnsiTheme="majorHAnsi" w:cstheme="majorHAnsi"/>
+          <w:b/>
+          <w:bCs/>
+          <w:color w:val="2F5496" w:themeColor="accent1" w:themeShade="BF"/>
+          <w:sz w:val="24"/>
+          <w:szCs w:val="24"/>
+        </w:rPr>
+        <w:t>Iniciar sesión:</w:t>
+      </w:r>
+    </w:p>
+    <w:p>
+      <w:pPr>
+        <w:spacing w:after="0"/>
+        <w:rPr>
+          <w:rFonts w:asciiTheme="majorHAnsi" w:hAnsiTheme="majorHAnsi" w:cstheme="majorHAnsi"/>
+        </w:rPr>
+      </w:pPr>
+      <w:r>
+        <w:rPr>
+          <w:rFonts w:asciiTheme="majorHAnsi" w:hAnsiTheme="majorHAnsi" w:cstheme="majorHAnsi"/>
+        </w:rPr>
+        <w:t>Dar</w:t>
+      </w:r>
+      <w:r>
+        <w:rPr>
+          <w:rFonts w:asciiTheme="majorHAnsi" w:hAnsiTheme="majorHAnsi" w:cstheme="majorHAnsi"/>
+        </w:rPr>
+        <w:t xml:space="preserve"> algún</w:t>
+      </w:r>
+      <w:r>
+        <w:rPr>
+          <w:rFonts w:asciiTheme="majorHAnsi" w:hAnsiTheme="majorHAnsi" w:cstheme="majorHAnsi"/>
+        </w:rPr>
+        <w:t xml:space="preserve"> </w:t>
+      </w:r>
+      <w:proofErr w:type="spellStart"/>
+      <w:r>
+        <w:rPr>
+          <w:rFonts w:asciiTheme="majorHAnsi" w:hAnsiTheme="majorHAnsi" w:cstheme="majorHAnsi"/>
+        </w:rPr>
+        <w:t>alert</w:t>
+      </w:r>
+      <w:proofErr w:type="spellEnd"/>
+      <w:r>
+        <w:rPr>
+          <w:rFonts w:asciiTheme="majorHAnsi" w:hAnsiTheme="majorHAnsi" w:cstheme="majorHAnsi"/>
+        </w:rPr>
+        <w:t xml:space="preserve"> de </w:t>
+      </w:r>
+      <w:r>
+        <w:rPr>
+          <w:rFonts w:asciiTheme="majorHAnsi" w:hAnsiTheme="majorHAnsi" w:cstheme="majorHAnsi"/>
+        </w:rPr>
+        <w:t>B</w:t>
+      </w:r>
+      <w:r>
+        <w:rPr>
+          <w:rFonts w:asciiTheme="majorHAnsi" w:hAnsiTheme="majorHAnsi" w:cstheme="majorHAnsi"/>
+        </w:rPr>
+        <w:t>ienvenid</w:t>
+      </w:r>
+      <w:r>
+        <w:rPr>
+          <w:rFonts w:asciiTheme="majorHAnsi" w:hAnsiTheme="majorHAnsi" w:cstheme="majorHAnsi"/>
+        </w:rPr>
+        <w:t>o al iniciar sesión</w:t>
       </w:r>
       <w:r>
         <w:rPr>
@@ -173,51 +372,137 @@
         <w:spacing w:after="0"/>
         <w:rPr>
           <w:rFonts w:asciiTheme="majorHAnsi" w:hAnsiTheme="majorHAnsi" w:cstheme="majorHAnsi"/>
-        </w:rPr>
-      </w:pPr>
-    </w:p>
-    <w:p>
-      <w:pPr>
-        <w:spacing w:after="0"/>
-        <w:rPr>
-          <w:rFonts w:asciiTheme="majorHAnsi" w:hAnsiTheme="majorHAnsi" w:cstheme="majorHAnsi"/>
-          <w:b/>
-          <w:bCs/>
-          <w:color w:val="2F5496" w:themeColor="accent1" w:themeShade="BF"/>
-          <w:sz w:val="24"/>
-          <w:szCs w:val="24"/>
-        </w:rPr>
-      </w:pPr>
-      <w:r>
-        <w:rPr>
-          <w:rFonts w:asciiTheme="majorHAnsi" w:hAnsiTheme="majorHAnsi" w:cstheme="majorHAnsi"/>
-          <w:b/>
-          <w:bCs/>
-          <w:color w:val="2F5496" w:themeColor="accent1" w:themeShade="BF"/>
-          <w:sz w:val="24"/>
-          <w:szCs w:val="24"/>
-        </w:rPr>
-        <w:t>Crear usuario:</w:t>
-      </w:r>
-    </w:p>
-    <w:p>
-      <w:pPr>
-        <w:spacing w:after="0"/>
-        <w:rPr>
-          <w:rFonts w:asciiTheme="majorHAnsi" w:hAnsiTheme="majorHAnsi" w:cstheme="majorHAnsi"/>
-        </w:rPr>
-      </w:pPr>
-      <w:r>
-        <w:rPr>
-          <w:rFonts w:asciiTheme="majorHAnsi" w:hAnsiTheme="majorHAnsi" w:cstheme="majorHAnsi"/>
-        </w:rPr>
-        <w:t>Redireccionar a</w:t>
-      </w:r>
-      <w:r>
-        <w:rPr>
-          <w:rFonts w:asciiTheme="majorHAnsi" w:hAnsiTheme="majorHAnsi" w:cstheme="majorHAnsi"/>
-        </w:rPr>
-        <w:t xml:space="preserve"> la vista de</w:t>
+          <w:b/>
+          <w:bCs/>
+          <w:color w:val="FF0000"/>
+        </w:rPr>
+      </w:pPr>
+      <w:r>
+        <w:rPr>
+          <w:rFonts w:asciiTheme="majorHAnsi" w:hAnsiTheme="majorHAnsi" w:cstheme="majorHAnsi"/>
+          <w:b/>
+          <w:bCs/>
+          <w:color w:val="FF0000"/>
+        </w:rPr>
+        <w:t>Validar el tipo de usuario que accederá (</w:t>
+      </w:r>
+      <w:proofErr w:type="spellStart"/>
+      <w:r>
+        <w:rPr>
+          <w:rFonts w:asciiTheme="majorHAnsi" w:hAnsiTheme="majorHAnsi" w:cstheme="majorHAnsi"/>
+          <w:b/>
+          <w:bCs/>
+          <w:color w:val="FF0000"/>
+        </w:rPr>
+        <w:t>admin</w:t>
+      </w:r>
+      <w:proofErr w:type="spellEnd"/>
+      <w:r>
+        <w:rPr>
+          <w:rFonts w:asciiTheme="majorHAnsi" w:hAnsiTheme="majorHAnsi" w:cstheme="majorHAnsi"/>
+          <w:b/>
+          <w:bCs/>
+          <w:color w:val="FF0000"/>
+        </w:rPr>
+        <w:t xml:space="preserve">, </w:t>
+      </w:r>
+      <w:proofErr w:type="spellStart"/>
+      <w:r>
+        <w:rPr>
+          <w:rFonts w:asciiTheme="majorHAnsi" w:hAnsiTheme="majorHAnsi" w:cstheme="majorHAnsi"/>
+          <w:b/>
+          <w:bCs/>
+          <w:color w:val="FF0000"/>
+        </w:rPr>
+        <w:t>user</w:t>
+      </w:r>
+      <w:proofErr w:type="spellEnd"/>
+      <w:r>
+        <w:rPr>
+          <w:rFonts w:asciiTheme="majorHAnsi" w:hAnsiTheme="majorHAnsi" w:cstheme="majorHAnsi"/>
+          <w:b/>
+          <w:bCs/>
+          <w:color w:val="FF0000"/>
+        </w:rPr>
+        <w:t xml:space="preserve">). </w:t>
+      </w:r>
+    </w:p>
+    <w:p>
+      <w:pPr>
+        <w:spacing w:after="0"/>
+        <w:rPr>
+          <w:rFonts w:asciiTheme="majorHAnsi" w:hAnsiTheme="majorHAnsi" w:cstheme="majorHAnsi"/>
+        </w:rPr>
+      </w:pPr>
+    </w:p>
+    <w:p>
+      <w:pPr>
+        <w:spacing w:after="0"/>
+        <w:rPr>
+          <w:rFonts w:asciiTheme="majorHAnsi" w:hAnsiTheme="majorHAnsi" w:cstheme="majorHAnsi"/>
+          <w:b/>
+          <w:bCs/>
+          <w:color w:val="2F5496" w:themeColor="accent1" w:themeShade="BF"/>
+          <w:sz w:val="24"/>
+          <w:szCs w:val="24"/>
+        </w:rPr>
+      </w:pPr>
+      <w:r>
+        <w:rPr>
+          <w:rFonts w:asciiTheme="majorHAnsi" w:hAnsiTheme="majorHAnsi" w:cstheme="majorHAnsi"/>
+          <w:b/>
+          <w:bCs/>
+          <w:color w:val="2F5496" w:themeColor="accent1" w:themeShade="BF"/>
+          <w:sz w:val="24"/>
+          <w:szCs w:val="24"/>
+        </w:rPr>
+        <w:t>Cerrar sesión:</w:t>
+      </w:r>
+    </w:p>
+    <w:p>
+      <w:pPr>
+        <w:spacing w:after="0"/>
+        <w:rPr>
+          <w:rFonts w:asciiTheme="majorHAnsi" w:hAnsiTheme="majorHAnsi" w:cstheme="majorHAnsi"/>
+        </w:rPr>
+      </w:pPr>
+      <w:r>
+        <w:rPr>
+          <w:rFonts w:asciiTheme="majorHAnsi" w:hAnsiTheme="majorHAnsi" w:cstheme="majorHAnsi"/>
+        </w:rPr>
+        <w:t xml:space="preserve">Cerrar sesión de </w:t>
+      </w:r>
+      <w:r>
+        <w:rPr>
+          <w:rFonts w:asciiTheme="majorHAnsi" w:hAnsiTheme="majorHAnsi" w:cstheme="majorHAnsi"/>
+        </w:rPr>
+        <w:t>ambos</w:t>
+      </w:r>
+      <w:r>
+        <w:rPr>
+          <w:rFonts w:asciiTheme="majorHAnsi" w:hAnsiTheme="majorHAnsi" w:cstheme="majorHAnsi"/>
+        </w:rPr>
+        <w:t xml:space="preserve"> usuarios.</w:t>
+      </w:r>
+    </w:p>
+    <w:p>
+      <w:pPr>
+        <w:spacing w:after="0"/>
+        <w:rPr>
+          <w:rFonts w:asciiTheme="majorHAnsi" w:hAnsiTheme="majorHAnsi" w:cstheme="majorHAnsi"/>
+        </w:rPr>
+      </w:pPr>
+      <w:r>
+        <w:rPr>
+          <w:rFonts w:asciiTheme="majorHAnsi" w:hAnsiTheme="majorHAnsi" w:cstheme="majorHAnsi"/>
+        </w:rPr>
+        <w:t>Dar</w:t>
+      </w:r>
+      <w:r>
+        <w:rPr>
+          <w:rFonts w:asciiTheme="majorHAnsi" w:hAnsiTheme="majorHAnsi" w:cstheme="majorHAnsi"/>
+        </w:rPr>
+        <w:t xml:space="preserve"> algún</w:t>
       </w:r>
       <w:r>
         <w:rPr>
@@ -230,13 +515,295 @@
         <w:rPr>
           <w:rFonts w:asciiTheme="majorHAnsi" w:hAnsiTheme="majorHAnsi" w:cstheme="majorHAnsi"/>
         </w:rPr>
-        <w:t>Login</w:t>
+        <w:t>alert</w:t>
       </w:r>
       <w:proofErr w:type="spellEnd"/>
       <w:r>
         <w:rPr>
           <w:rFonts w:asciiTheme="majorHAnsi" w:hAnsiTheme="majorHAnsi" w:cstheme="majorHAnsi"/>
         </w:rPr>
+        <w:t xml:space="preserve"> de</w:t>
+      </w:r>
+      <w:r>
+        <w:rPr>
+          <w:rFonts w:asciiTheme="majorHAnsi" w:hAnsiTheme="majorHAnsi" w:cstheme="majorHAnsi"/>
+        </w:rPr>
+        <w:t xml:space="preserve"> Despedida al cerrar sesión</w:t>
+      </w:r>
+      <w:r>
+        <w:rPr>
+          <w:rFonts w:asciiTheme="majorHAnsi" w:hAnsiTheme="majorHAnsi" w:cstheme="majorHAnsi"/>
+        </w:rPr>
+        <w:t>.</w:t>
+      </w:r>
+    </w:p>
+    <w:p>
+      <w:pPr>
+        <w:spacing w:after="0"/>
+        <w:rPr>
+          <w:rFonts w:asciiTheme="majorHAnsi" w:hAnsiTheme="majorHAnsi" w:cstheme="majorHAnsi"/>
+        </w:rPr>
+      </w:pPr>
+    </w:p>
+    <w:p>
+      <w:pPr>
+        <w:spacing w:after="0"/>
+        <w:rPr>
+          <w:rFonts w:asciiTheme="majorHAnsi" w:hAnsiTheme="majorHAnsi" w:cstheme="majorHAnsi"/>
+          <w:b/>
+          <w:bCs/>
+          <w:color w:val="2F5496" w:themeColor="accent1" w:themeShade="BF"/>
+          <w:sz w:val="24"/>
+          <w:szCs w:val="24"/>
+        </w:rPr>
+      </w:pPr>
+      <w:r>
+        <w:rPr>
+          <w:rFonts w:asciiTheme="majorHAnsi" w:hAnsiTheme="majorHAnsi" w:cstheme="majorHAnsi"/>
+          <w:b/>
+          <w:bCs/>
+          <w:color w:val="2F5496" w:themeColor="accent1" w:themeShade="BF"/>
+          <w:sz w:val="24"/>
+          <w:szCs w:val="24"/>
+        </w:rPr>
+        <w:t>Editar Datos</w:t>
+      </w:r>
+      <w:r>
+        <w:rPr>
+          <w:rFonts w:asciiTheme="majorHAnsi" w:hAnsiTheme="majorHAnsi" w:cstheme="majorHAnsi"/>
+          <w:b/>
+          <w:bCs/>
+          <w:color w:val="2F5496" w:themeColor="accent1" w:themeShade="BF"/>
+          <w:sz w:val="24"/>
+          <w:szCs w:val="24"/>
+        </w:rPr>
+        <w:t xml:space="preserve"> del Usuario</w:t>
+      </w:r>
+      <w:r>
+        <w:rPr>
+          <w:rFonts w:asciiTheme="majorHAnsi" w:hAnsiTheme="majorHAnsi" w:cstheme="majorHAnsi"/>
+          <w:b/>
+          <w:bCs/>
+          <w:color w:val="2F5496" w:themeColor="accent1" w:themeShade="BF"/>
+          <w:sz w:val="24"/>
+          <w:szCs w:val="24"/>
+        </w:rPr>
+        <w:t>:</w:t>
+      </w:r>
+    </w:p>
+    <w:p>
+      <w:pPr>
+        <w:spacing w:after="0"/>
+        <w:rPr>
+          <w:rFonts w:asciiTheme="majorHAnsi" w:hAnsiTheme="majorHAnsi" w:cstheme="majorHAnsi"/>
+        </w:rPr>
+      </w:pPr>
+      <w:r>
+        <w:rPr>
+          <w:rFonts w:asciiTheme="majorHAnsi" w:hAnsiTheme="majorHAnsi" w:cstheme="majorHAnsi"/>
+        </w:rPr>
+        <w:t>Arreglar</w:t>
+      </w:r>
+      <w:r>
+        <w:rPr>
+          <w:rFonts w:asciiTheme="majorHAnsi" w:hAnsiTheme="majorHAnsi" w:cstheme="majorHAnsi"/>
+        </w:rPr>
+        <w:t xml:space="preserve"> el</w:t>
+      </w:r>
+      <w:r>
+        <w:rPr>
+          <w:rFonts w:asciiTheme="majorHAnsi" w:hAnsiTheme="majorHAnsi" w:cstheme="majorHAnsi"/>
+        </w:rPr>
+        <w:t xml:space="preserve"> botón de </w:t>
+      </w:r>
+      <w:r>
+        <w:rPr>
+          <w:rFonts w:asciiTheme="majorHAnsi" w:hAnsiTheme="majorHAnsi" w:cstheme="majorHAnsi"/>
+        </w:rPr>
+        <w:t>‘</w:t>
+      </w:r>
+      <w:r>
+        <w:rPr>
+          <w:rFonts w:asciiTheme="majorHAnsi" w:hAnsiTheme="majorHAnsi" w:cstheme="majorHAnsi"/>
+        </w:rPr>
+        <w:t>volver atrás</w:t>
+      </w:r>
+      <w:r>
+        <w:rPr>
+          <w:rFonts w:asciiTheme="majorHAnsi" w:hAnsiTheme="majorHAnsi" w:cstheme="majorHAnsi"/>
+        </w:rPr>
+        <w:t>’</w:t>
+      </w:r>
+      <w:r>
+        <w:rPr>
+          <w:rFonts w:asciiTheme="majorHAnsi" w:hAnsiTheme="majorHAnsi" w:cstheme="majorHAnsi"/>
+        </w:rPr>
+        <w:t>.</w:t>
+      </w:r>
+    </w:p>
+    <w:p>
+      <w:pPr>
+        <w:spacing w:after="0"/>
+        <w:rPr>
+          <w:rFonts w:asciiTheme="majorHAnsi" w:hAnsiTheme="majorHAnsi" w:cstheme="majorHAnsi"/>
+          <w:color w:val="FF0000"/>
+        </w:rPr>
+      </w:pPr>
+      <w:r>
+        <w:rPr>
+          <w:rFonts w:asciiTheme="majorHAnsi" w:hAnsiTheme="majorHAnsi" w:cstheme="majorHAnsi"/>
+          <w:color w:val="FF0000"/>
+        </w:rPr>
+        <w:t>Recuperar valores del usuario que inicio sesión.</w:t>
+      </w:r>
+    </w:p>
+    <w:p>
+      <w:pPr>
+        <w:spacing w:after="0"/>
+        <w:rPr>
+          <w:rFonts w:asciiTheme="majorHAnsi" w:hAnsiTheme="majorHAnsi" w:cstheme="majorHAnsi"/>
+        </w:rPr>
+      </w:pPr>
+      <w:r>
+        <w:rPr>
+          <w:rFonts w:asciiTheme="majorHAnsi" w:hAnsiTheme="majorHAnsi" w:cstheme="majorHAnsi"/>
+        </w:rPr>
+        <w:t xml:space="preserve">Redireccionar al Inicio al guardar los datos nuevos. </w:t>
+      </w:r>
+    </w:p>
+    <w:p>
+      <w:pPr>
+        <w:spacing w:after="0"/>
+        <w:rPr>
+          <w:rFonts w:asciiTheme="majorHAnsi" w:hAnsiTheme="majorHAnsi" w:cstheme="majorHAnsi"/>
+        </w:rPr>
+      </w:pPr>
+      <w:r>
+        <w:rPr>
+          <w:rFonts w:asciiTheme="majorHAnsi" w:hAnsiTheme="majorHAnsi" w:cstheme="majorHAnsi"/>
+        </w:rPr>
+        <w:t xml:space="preserve">Poder eliminar usuario (o desactivar). </w:t>
+      </w:r>
+    </w:p>
+    <w:p>
+      <w:pPr>
+        <w:spacing w:after="0"/>
+        <w:rPr>
+          <w:rFonts w:asciiTheme="majorHAnsi" w:hAnsiTheme="majorHAnsi" w:cstheme="majorHAnsi"/>
+        </w:rPr>
+      </w:pPr>
+    </w:p>
+    <w:p>
+      <w:pPr>
+        <w:spacing w:after="0"/>
+        <w:rPr>
+          <w:rFonts w:asciiTheme="majorHAnsi" w:hAnsiTheme="majorHAnsi" w:cstheme="majorHAnsi"/>
+          <w:b/>
+          <w:bCs/>
+          <w:color w:val="2F5496" w:themeColor="accent1" w:themeShade="BF"/>
+          <w:sz w:val="24"/>
+          <w:szCs w:val="24"/>
+        </w:rPr>
+      </w:pPr>
+      <w:r>
+        <w:rPr>
+          <w:rFonts w:asciiTheme="majorHAnsi" w:hAnsiTheme="majorHAnsi" w:cstheme="majorHAnsi"/>
+          <w:b/>
+          <w:bCs/>
+          <w:color w:val="2F5496" w:themeColor="accent1" w:themeShade="BF"/>
+          <w:sz w:val="24"/>
+          <w:szCs w:val="24"/>
+        </w:rPr>
+        <w:t>Agregar Institución:</w:t>
+      </w:r>
+    </w:p>
+    <w:p>
+      <w:pPr>
+        <w:spacing w:after="0"/>
+        <w:rPr>
+          <w:rFonts w:asciiTheme="majorHAnsi" w:hAnsiTheme="majorHAnsi" w:cstheme="majorHAnsi"/>
+        </w:rPr>
+      </w:pPr>
+      <w:r>
+        <w:rPr>
+          <w:rFonts w:asciiTheme="majorHAnsi" w:hAnsiTheme="majorHAnsi" w:cstheme="majorHAnsi"/>
+        </w:rPr>
+        <w:t>Arreglar</w:t>
+      </w:r>
+      <w:r>
+        <w:rPr>
+          <w:rFonts w:asciiTheme="majorHAnsi" w:hAnsiTheme="majorHAnsi" w:cstheme="majorHAnsi"/>
+        </w:rPr>
+        <w:t xml:space="preserve"> el</w:t>
+      </w:r>
+      <w:r>
+        <w:rPr>
+          <w:rFonts w:asciiTheme="majorHAnsi" w:hAnsiTheme="majorHAnsi" w:cstheme="majorHAnsi"/>
+        </w:rPr>
+        <w:t xml:space="preserve"> botón de </w:t>
+      </w:r>
+      <w:r>
+        <w:rPr>
+          <w:rFonts w:asciiTheme="majorHAnsi" w:hAnsiTheme="majorHAnsi" w:cstheme="majorHAnsi"/>
+        </w:rPr>
+        <w:t>‘volver atrás’</w:t>
+      </w:r>
+      <w:r>
+        <w:rPr>
+          <w:rFonts w:asciiTheme="majorHAnsi" w:hAnsiTheme="majorHAnsi" w:cstheme="majorHAnsi"/>
+        </w:rPr>
+        <w:t>.</w:t>
+      </w:r>
+    </w:p>
+    <w:p>
+      <w:pPr>
+        <w:spacing w:after="0"/>
+        <w:rPr>
+          <w:rFonts w:asciiTheme="majorHAnsi" w:hAnsiTheme="majorHAnsi" w:cstheme="majorHAnsi"/>
+        </w:rPr>
+      </w:pPr>
+      <w:r>
+        <w:rPr>
+          <w:rFonts w:asciiTheme="majorHAnsi" w:hAnsiTheme="majorHAnsi" w:cstheme="majorHAnsi"/>
+        </w:rPr>
+        <w:t>Validar espacio y caracteres del correo.</w:t>
+      </w:r>
+    </w:p>
+    <w:p>
+      <w:pPr>
+        <w:spacing w:after="0"/>
+        <w:rPr>
+          <w:rFonts w:asciiTheme="majorHAnsi" w:hAnsiTheme="majorHAnsi" w:cstheme="majorHAnsi"/>
+        </w:rPr>
+      </w:pPr>
+      <w:r>
+        <w:rPr>
+          <w:rFonts w:asciiTheme="majorHAnsi" w:hAnsiTheme="majorHAnsi" w:cstheme="majorHAnsi"/>
+        </w:rPr>
+        <w:t xml:space="preserve">Redireccionar al Inicio al </w:t>
+      </w:r>
+      <w:r>
+        <w:rPr>
+          <w:rFonts w:asciiTheme="majorHAnsi" w:hAnsiTheme="majorHAnsi" w:cstheme="majorHAnsi"/>
+        </w:rPr>
+        <w:t>agregar</w:t>
+      </w:r>
+      <w:r>
+        <w:rPr>
+          <w:rFonts w:asciiTheme="majorHAnsi" w:hAnsiTheme="majorHAnsi" w:cstheme="majorHAnsi"/>
+        </w:rPr>
+        <w:t xml:space="preserve"> los dato</w:t>
+      </w:r>
+      <w:r>
+        <w:rPr>
+          <w:rFonts w:asciiTheme="majorHAnsi" w:hAnsiTheme="majorHAnsi" w:cstheme="majorHAnsi"/>
+        </w:rPr>
+        <w:t>s</w:t>
+      </w:r>
+      <w:r>
+        <w:rPr>
+          <w:rFonts w:asciiTheme="majorHAnsi" w:hAnsiTheme="majorHAnsi" w:cstheme="majorHAnsi"/>
+        </w:rPr>
         <w:t xml:space="preserve">. </w:t>
       </w:r>
     </w:p>
@@ -247,23 +814,99 @@
           <w:rFonts w:asciiTheme="majorHAnsi" w:hAnsiTheme="majorHAnsi" w:cstheme="majorHAnsi"/>
         </w:rPr>
       </w:pPr>
-      <w:r>
-        <w:rPr>
-          <w:rFonts w:asciiTheme="majorHAnsi" w:hAnsiTheme="majorHAnsi" w:cstheme="majorHAnsi"/>
-        </w:rPr>
-        <w:t>Validar l</w:t>
-      </w:r>
-      <w:r>
-        <w:rPr>
-          <w:rFonts w:asciiTheme="majorHAnsi" w:hAnsiTheme="majorHAnsi" w:cstheme="majorHAnsi"/>
-        </w:rPr>
-        <w:t xml:space="preserve">os campos </w:t>
-      </w:r>
-      <w:r>
-        <w:rPr>
-          <w:rFonts w:asciiTheme="majorHAnsi" w:hAnsiTheme="majorHAnsi" w:cstheme="majorHAnsi"/>
-        </w:rPr>
-        <w:t>vacíos.</w:t>
+    </w:p>
+    <w:p>
+      <w:pPr>
+        <w:spacing w:after="0"/>
+        <w:rPr>
+          <w:rFonts w:asciiTheme="majorHAnsi" w:hAnsiTheme="majorHAnsi" w:cstheme="majorHAnsi"/>
+          <w:b/>
+          <w:bCs/>
+          <w:color w:val="2F5496" w:themeColor="accent1" w:themeShade="BF"/>
+          <w:sz w:val="24"/>
+          <w:szCs w:val="24"/>
+        </w:rPr>
+      </w:pPr>
+      <w:r>
+        <w:rPr>
+          <w:rFonts w:asciiTheme="majorHAnsi" w:hAnsiTheme="majorHAnsi" w:cstheme="majorHAnsi"/>
+          <w:b/>
+          <w:bCs/>
+          <w:color w:val="2F5496" w:themeColor="accent1" w:themeShade="BF"/>
+          <w:sz w:val="24"/>
+          <w:szCs w:val="24"/>
+        </w:rPr>
+        <w:t xml:space="preserve">Editar </w:t>
+      </w:r>
+      <w:r>
+        <w:rPr>
+          <w:rFonts w:asciiTheme="majorHAnsi" w:hAnsiTheme="majorHAnsi" w:cstheme="majorHAnsi"/>
+          <w:b/>
+          <w:bCs/>
+          <w:color w:val="2F5496" w:themeColor="accent1" w:themeShade="BF"/>
+          <w:sz w:val="24"/>
+          <w:szCs w:val="24"/>
+        </w:rPr>
+        <w:t>Institución</w:t>
+      </w:r>
+      <w:r>
+        <w:rPr>
+          <w:rFonts w:asciiTheme="majorHAnsi" w:hAnsiTheme="majorHAnsi" w:cstheme="majorHAnsi"/>
+          <w:b/>
+          <w:bCs/>
+          <w:color w:val="2F5496" w:themeColor="accent1" w:themeShade="BF"/>
+          <w:sz w:val="24"/>
+          <w:szCs w:val="24"/>
+        </w:rPr>
+        <w:t>:</w:t>
+      </w:r>
+    </w:p>
+    <w:p>
+      <w:pPr>
+        <w:spacing w:after="0"/>
+        <w:rPr>
+          <w:rFonts w:asciiTheme="majorHAnsi" w:hAnsiTheme="majorHAnsi" w:cstheme="majorHAnsi"/>
+          <w:color w:val="FF0000"/>
+        </w:rPr>
+      </w:pPr>
+      <w:r>
+        <w:rPr>
+          <w:rFonts w:asciiTheme="majorHAnsi" w:hAnsiTheme="majorHAnsi" w:cstheme="majorHAnsi"/>
+          <w:color w:val="FF0000"/>
+        </w:rPr>
+        <w:t xml:space="preserve">Recuperar el id (o similar) del usuario. </w:t>
+      </w:r>
+    </w:p>
+    <w:p>
+      <w:pPr>
+        <w:spacing w:after="0"/>
+        <w:rPr>
+          <w:rFonts w:asciiTheme="majorHAnsi" w:hAnsiTheme="majorHAnsi" w:cstheme="majorHAnsi"/>
+          <w:color w:val="FF0000"/>
+        </w:rPr>
+      </w:pPr>
+      <w:r>
+        <w:rPr>
+          <w:rFonts w:asciiTheme="majorHAnsi" w:hAnsiTheme="majorHAnsi" w:cstheme="majorHAnsi"/>
+          <w:color w:val="FF0000"/>
+        </w:rPr>
+        <w:t>Agregar vista de las instituciones que el usuario cargo.</w:t>
+      </w:r>
+    </w:p>
+    <w:p>
+      <w:pPr>
+        <w:spacing w:after="0"/>
+        <w:rPr>
+          <w:rFonts w:asciiTheme="majorHAnsi" w:hAnsiTheme="majorHAnsi" w:cstheme="majorHAnsi"/>
+          <w:color w:val="FF0000"/>
+        </w:rPr>
+      </w:pPr>
+      <w:r>
+        <w:rPr>
+          <w:rFonts w:asciiTheme="majorHAnsi" w:hAnsiTheme="majorHAnsi" w:cstheme="majorHAnsi"/>
+          <w:color w:val="FF0000"/>
+        </w:rPr>
+        <w:t>Recuperar logo para editar.</w:t>
       </w:r>
     </w:p>
     <w:p>
@@ -285,474 +928,6 @@
         <w:spacing w:after="0"/>
         <w:rPr>
           <w:rFonts w:asciiTheme="majorHAnsi" w:hAnsiTheme="majorHAnsi" w:cstheme="majorHAnsi"/>
-          <w:u w:val="single"/>
-        </w:rPr>
-      </w:pPr>
-      <w:r>
-        <w:rPr>
-          <w:rFonts w:asciiTheme="majorHAnsi" w:hAnsiTheme="majorHAnsi" w:cstheme="majorHAnsi"/>
-        </w:rPr>
-        <w:t>Validar el correo único.</w:t>
-      </w:r>
-    </w:p>
-    <w:p>
-      <w:pPr>
-        <w:spacing w:after="0"/>
-        <w:rPr>
-          <w:rFonts w:asciiTheme="majorHAnsi" w:hAnsiTheme="majorHAnsi" w:cstheme="majorHAnsi"/>
-        </w:rPr>
-      </w:pPr>
-    </w:p>
-    <w:p>
-      <w:pPr>
-        <w:spacing w:after="0"/>
-        <w:rPr>
-          <w:rFonts w:asciiTheme="majorHAnsi" w:hAnsiTheme="majorHAnsi" w:cstheme="majorHAnsi"/>
-          <w:b/>
-          <w:bCs/>
-          <w:color w:val="2F5496" w:themeColor="accent1" w:themeShade="BF"/>
-          <w:sz w:val="24"/>
-          <w:szCs w:val="24"/>
-        </w:rPr>
-      </w:pPr>
-      <w:r>
-        <w:rPr>
-          <w:rFonts w:asciiTheme="majorHAnsi" w:hAnsiTheme="majorHAnsi" w:cstheme="majorHAnsi"/>
-          <w:b/>
-          <w:bCs/>
-          <w:color w:val="2F5496" w:themeColor="accent1" w:themeShade="BF"/>
-          <w:sz w:val="24"/>
-          <w:szCs w:val="24"/>
-        </w:rPr>
-        <w:t>Iniciar sesión</w:t>
-      </w:r>
-      <w:r>
-        <w:rPr>
-          <w:rFonts w:asciiTheme="majorHAnsi" w:hAnsiTheme="majorHAnsi" w:cstheme="majorHAnsi"/>
-          <w:b/>
-          <w:bCs/>
-          <w:color w:val="2F5496" w:themeColor="accent1" w:themeShade="BF"/>
-          <w:sz w:val="24"/>
-          <w:szCs w:val="24"/>
-        </w:rPr>
-        <w:t>:</w:t>
-      </w:r>
-    </w:p>
-    <w:p>
-      <w:pPr>
-        <w:spacing w:after="0"/>
-        <w:rPr>
-          <w:rFonts w:asciiTheme="majorHAnsi" w:hAnsiTheme="majorHAnsi" w:cstheme="majorHAnsi"/>
-        </w:rPr>
-      </w:pPr>
-      <w:r>
-        <w:rPr>
-          <w:rFonts w:asciiTheme="majorHAnsi" w:hAnsiTheme="majorHAnsi" w:cstheme="majorHAnsi"/>
-        </w:rPr>
-        <w:t>Dar</w:t>
-      </w:r>
-      <w:r>
-        <w:rPr>
-          <w:rFonts w:asciiTheme="majorHAnsi" w:hAnsiTheme="majorHAnsi" w:cstheme="majorHAnsi"/>
-        </w:rPr>
-        <w:t xml:space="preserve"> algún</w:t>
-      </w:r>
-      <w:r>
-        <w:rPr>
-          <w:rFonts w:asciiTheme="majorHAnsi" w:hAnsiTheme="majorHAnsi" w:cstheme="majorHAnsi"/>
-        </w:rPr>
-        <w:t xml:space="preserve"> </w:t>
-      </w:r>
-      <w:proofErr w:type="spellStart"/>
-      <w:r>
-        <w:rPr>
-          <w:rFonts w:asciiTheme="majorHAnsi" w:hAnsiTheme="majorHAnsi" w:cstheme="majorHAnsi"/>
-        </w:rPr>
-        <w:t>alert</w:t>
-      </w:r>
-      <w:proofErr w:type="spellEnd"/>
-      <w:r>
-        <w:rPr>
-          <w:rFonts w:asciiTheme="majorHAnsi" w:hAnsiTheme="majorHAnsi" w:cstheme="majorHAnsi"/>
-        </w:rPr>
-        <w:t xml:space="preserve"> de </w:t>
-      </w:r>
-      <w:r>
-        <w:rPr>
-          <w:rFonts w:asciiTheme="majorHAnsi" w:hAnsiTheme="majorHAnsi" w:cstheme="majorHAnsi"/>
-        </w:rPr>
-        <w:t>B</w:t>
-      </w:r>
-      <w:r>
-        <w:rPr>
-          <w:rFonts w:asciiTheme="majorHAnsi" w:hAnsiTheme="majorHAnsi" w:cstheme="majorHAnsi"/>
-        </w:rPr>
-        <w:t>ienvenid</w:t>
-      </w:r>
-      <w:r>
-        <w:rPr>
-          <w:rFonts w:asciiTheme="majorHAnsi" w:hAnsiTheme="majorHAnsi" w:cstheme="majorHAnsi"/>
-        </w:rPr>
-        <w:t>o al iniciar sesión</w:t>
-      </w:r>
-      <w:r>
-        <w:rPr>
-          <w:rFonts w:asciiTheme="majorHAnsi" w:hAnsiTheme="majorHAnsi" w:cstheme="majorHAnsi"/>
-        </w:rPr>
-        <w:t>.</w:t>
-      </w:r>
-    </w:p>
-    <w:p>
-      <w:pPr>
-        <w:spacing w:after="0"/>
-        <w:rPr>
-          <w:rFonts w:asciiTheme="majorHAnsi" w:hAnsiTheme="majorHAnsi" w:cstheme="majorHAnsi"/>
-          <w:b/>
-          <w:bCs/>
-          <w:color w:val="FF0000"/>
-        </w:rPr>
-      </w:pPr>
-      <w:r>
-        <w:rPr>
-          <w:rFonts w:asciiTheme="majorHAnsi" w:hAnsiTheme="majorHAnsi" w:cstheme="majorHAnsi"/>
-          <w:b/>
-          <w:bCs/>
-          <w:color w:val="FF0000"/>
-        </w:rPr>
-        <w:t>V</w:t>
-      </w:r>
-      <w:r>
-        <w:rPr>
-          <w:rFonts w:asciiTheme="majorHAnsi" w:hAnsiTheme="majorHAnsi" w:cstheme="majorHAnsi"/>
-          <w:b/>
-          <w:bCs/>
-          <w:color w:val="FF0000"/>
-        </w:rPr>
-        <w:t xml:space="preserve">alidar el tipo de usuario que </w:t>
-      </w:r>
-      <w:r>
-        <w:rPr>
-          <w:rFonts w:asciiTheme="majorHAnsi" w:hAnsiTheme="majorHAnsi" w:cstheme="majorHAnsi"/>
-          <w:b/>
-          <w:bCs/>
-          <w:color w:val="FF0000"/>
-        </w:rPr>
-        <w:t>accederá (</w:t>
-      </w:r>
-      <w:proofErr w:type="spellStart"/>
-      <w:r>
-        <w:rPr>
-          <w:rFonts w:asciiTheme="majorHAnsi" w:hAnsiTheme="majorHAnsi" w:cstheme="majorHAnsi"/>
-          <w:b/>
-          <w:bCs/>
-          <w:color w:val="FF0000"/>
-        </w:rPr>
-        <w:t>admin</w:t>
-      </w:r>
-      <w:proofErr w:type="spellEnd"/>
-      <w:r>
-        <w:rPr>
-          <w:rFonts w:asciiTheme="majorHAnsi" w:hAnsiTheme="majorHAnsi" w:cstheme="majorHAnsi"/>
-          <w:b/>
-          <w:bCs/>
-          <w:color w:val="FF0000"/>
-        </w:rPr>
-        <w:t xml:space="preserve">, </w:t>
-      </w:r>
-      <w:proofErr w:type="spellStart"/>
-      <w:r>
-        <w:rPr>
-          <w:rFonts w:asciiTheme="majorHAnsi" w:hAnsiTheme="majorHAnsi" w:cstheme="majorHAnsi"/>
-          <w:b/>
-          <w:bCs/>
-          <w:color w:val="FF0000"/>
-        </w:rPr>
-        <w:t>user</w:t>
-      </w:r>
-      <w:proofErr w:type="spellEnd"/>
-      <w:r>
-        <w:rPr>
-          <w:rFonts w:asciiTheme="majorHAnsi" w:hAnsiTheme="majorHAnsi" w:cstheme="majorHAnsi"/>
-          <w:b/>
-          <w:bCs/>
-          <w:color w:val="FF0000"/>
-        </w:rPr>
-        <w:t>)</w:t>
-      </w:r>
-      <w:r>
-        <w:rPr>
-          <w:rFonts w:asciiTheme="majorHAnsi" w:hAnsiTheme="majorHAnsi" w:cstheme="majorHAnsi"/>
-          <w:b/>
-          <w:bCs/>
-          <w:color w:val="FF0000"/>
-        </w:rPr>
-        <w:t xml:space="preserve">. </w:t>
-      </w:r>
-    </w:p>
-    <w:p>
-      <w:pPr>
-        <w:spacing w:after="0"/>
-        <w:rPr>
-          <w:rFonts w:asciiTheme="majorHAnsi" w:hAnsiTheme="majorHAnsi" w:cstheme="majorHAnsi"/>
-        </w:rPr>
-      </w:pPr>
-    </w:p>
-    <w:p>
-      <w:pPr>
-        <w:spacing w:after="0"/>
-        <w:rPr>
-          <w:rFonts w:asciiTheme="majorHAnsi" w:hAnsiTheme="majorHAnsi" w:cstheme="majorHAnsi"/>
-          <w:b/>
-          <w:bCs/>
-          <w:color w:val="2F5496" w:themeColor="accent1" w:themeShade="BF"/>
-          <w:sz w:val="24"/>
-          <w:szCs w:val="24"/>
-        </w:rPr>
-      </w:pPr>
-      <w:r>
-        <w:rPr>
-          <w:rFonts w:asciiTheme="majorHAnsi" w:hAnsiTheme="majorHAnsi" w:cstheme="majorHAnsi"/>
-          <w:b/>
-          <w:bCs/>
-          <w:color w:val="2F5496" w:themeColor="accent1" w:themeShade="BF"/>
-          <w:sz w:val="24"/>
-          <w:szCs w:val="24"/>
-        </w:rPr>
-        <w:t>Cerrar sesión</w:t>
-      </w:r>
-      <w:r>
-        <w:rPr>
-          <w:rFonts w:asciiTheme="majorHAnsi" w:hAnsiTheme="majorHAnsi" w:cstheme="majorHAnsi"/>
-          <w:b/>
-          <w:bCs/>
-          <w:color w:val="2F5496" w:themeColor="accent1" w:themeShade="BF"/>
-          <w:sz w:val="24"/>
-          <w:szCs w:val="24"/>
-        </w:rPr>
-        <w:t>:</w:t>
-      </w:r>
-    </w:p>
-    <w:p>
-      <w:pPr>
-        <w:spacing w:after="0"/>
-        <w:rPr>
-          <w:rFonts w:asciiTheme="majorHAnsi" w:hAnsiTheme="majorHAnsi" w:cstheme="majorHAnsi"/>
-        </w:rPr>
-      </w:pPr>
-      <w:r>
-        <w:rPr>
-          <w:rFonts w:asciiTheme="majorHAnsi" w:hAnsiTheme="majorHAnsi" w:cstheme="majorHAnsi"/>
-        </w:rPr>
-        <w:t xml:space="preserve">Cerrar </w:t>
-      </w:r>
-      <w:r>
-        <w:rPr>
-          <w:rFonts w:asciiTheme="majorHAnsi" w:hAnsiTheme="majorHAnsi" w:cstheme="majorHAnsi"/>
-        </w:rPr>
-        <w:t>sesión</w:t>
-      </w:r>
-      <w:r>
-        <w:rPr>
-          <w:rFonts w:asciiTheme="majorHAnsi" w:hAnsiTheme="majorHAnsi" w:cstheme="majorHAnsi"/>
-        </w:rPr>
-        <w:t xml:space="preserve"> de </w:t>
-      </w:r>
-      <w:r>
-        <w:rPr>
-          <w:rFonts w:asciiTheme="majorHAnsi" w:hAnsiTheme="majorHAnsi" w:cstheme="majorHAnsi"/>
-        </w:rPr>
-        <w:t>ambos</w:t>
-      </w:r>
-      <w:r>
-        <w:rPr>
-          <w:rFonts w:asciiTheme="majorHAnsi" w:hAnsiTheme="majorHAnsi" w:cstheme="majorHAnsi"/>
-        </w:rPr>
-        <w:t xml:space="preserve"> usuarios</w:t>
-      </w:r>
-      <w:r>
-        <w:rPr>
-          <w:rFonts w:asciiTheme="majorHAnsi" w:hAnsiTheme="majorHAnsi" w:cstheme="majorHAnsi"/>
-        </w:rPr>
-        <w:t>.</w:t>
-      </w:r>
-    </w:p>
-    <w:p>
-      <w:pPr>
-        <w:spacing w:after="0"/>
-        <w:rPr>
-          <w:rFonts w:asciiTheme="majorHAnsi" w:hAnsiTheme="majorHAnsi" w:cstheme="majorHAnsi"/>
-        </w:rPr>
-      </w:pPr>
-      <w:r>
-        <w:rPr>
-          <w:rFonts w:asciiTheme="majorHAnsi" w:hAnsiTheme="majorHAnsi" w:cstheme="majorHAnsi"/>
-        </w:rPr>
-        <w:t>Dar</w:t>
-      </w:r>
-      <w:r>
-        <w:rPr>
-          <w:rFonts w:asciiTheme="majorHAnsi" w:hAnsiTheme="majorHAnsi" w:cstheme="majorHAnsi"/>
-        </w:rPr>
-        <w:t xml:space="preserve"> algún</w:t>
-      </w:r>
-      <w:r>
-        <w:rPr>
-          <w:rFonts w:asciiTheme="majorHAnsi" w:hAnsiTheme="majorHAnsi" w:cstheme="majorHAnsi"/>
-        </w:rPr>
-        <w:t xml:space="preserve"> </w:t>
-      </w:r>
-      <w:proofErr w:type="spellStart"/>
-      <w:r>
-        <w:rPr>
-          <w:rFonts w:asciiTheme="majorHAnsi" w:hAnsiTheme="majorHAnsi" w:cstheme="majorHAnsi"/>
-        </w:rPr>
-        <w:t>alert</w:t>
-      </w:r>
-      <w:proofErr w:type="spellEnd"/>
-      <w:r>
-        <w:rPr>
-          <w:rFonts w:asciiTheme="majorHAnsi" w:hAnsiTheme="majorHAnsi" w:cstheme="majorHAnsi"/>
-        </w:rPr>
-        <w:t xml:space="preserve"> de</w:t>
-      </w:r>
-      <w:r>
-        <w:rPr>
-          <w:rFonts w:asciiTheme="majorHAnsi" w:hAnsiTheme="majorHAnsi" w:cstheme="majorHAnsi"/>
-        </w:rPr>
-        <w:t xml:space="preserve"> Despedida al cerrar sesión</w:t>
-      </w:r>
-      <w:r>
-        <w:rPr>
-          <w:rFonts w:asciiTheme="majorHAnsi" w:hAnsiTheme="majorHAnsi" w:cstheme="majorHAnsi"/>
-        </w:rPr>
-        <w:t>.</w:t>
-      </w:r>
-    </w:p>
-    <w:p>
-      <w:pPr>
-        <w:spacing w:after="0"/>
-        <w:rPr>
-          <w:rFonts w:asciiTheme="majorHAnsi" w:hAnsiTheme="majorHAnsi" w:cstheme="majorHAnsi"/>
-        </w:rPr>
-      </w:pPr>
-    </w:p>
-    <w:p>
-      <w:pPr>
-        <w:spacing w:after="0"/>
-        <w:rPr>
-          <w:rFonts w:asciiTheme="majorHAnsi" w:hAnsiTheme="majorHAnsi" w:cstheme="majorHAnsi"/>
-          <w:b/>
-          <w:bCs/>
-          <w:color w:val="2F5496" w:themeColor="accent1" w:themeShade="BF"/>
-          <w:sz w:val="24"/>
-          <w:szCs w:val="24"/>
-        </w:rPr>
-      </w:pPr>
-      <w:r>
-        <w:rPr>
-          <w:rFonts w:asciiTheme="majorHAnsi" w:hAnsiTheme="majorHAnsi" w:cstheme="majorHAnsi"/>
-          <w:b/>
-          <w:bCs/>
-          <w:color w:val="2F5496" w:themeColor="accent1" w:themeShade="BF"/>
-          <w:sz w:val="24"/>
-          <w:szCs w:val="24"/>
-        </w:rPr>
-        <w:t>Editar Datos</w:t>
-      </w:r>
-      <w:r>
-        <w:rPr>
-          <w:rFonts w:asciiTheme="majorHAnsi" w:hAnsiTheme="majorHAnsi" w:cstheme="majorHAnsi"/>
-          <w:b/>
-          <w:bCs/>
-          <w:color w:val="2F5496" w:themeColor="accent1" w:themeShade="BF"/>
-          <w:sz w:val="24"/>
-          <w:szCs w:val="24"/>
-        </w:rPr>
-        <w:t xml:space="preserve"> del Usuario</w:t>
-      </w:r>
-      <w:r>
-        <w:rPr>
-          <w:rFonts w:asciiTheme="majorHAnsi" w:hAnsiTheme="majorHAnsi" w:cstheme="majorHAnsi"/>
-          <w:b/>
-          <w:bCs/>
-          <w:color w:val="2F5496" w:themeColor="accent1" w:themeShade="BF"/>
-          <w:sz w:val="24"/>
-          <w:szCs w:val="24"/>
-        </w:rPr>
-        <w:t>:</w:t>
-      </w:r>
-    </w:p>
-    <w:p>
-      <w:pPr>
-        <w:spacing w:after="0"/>
-        <w:rPr>
-          <w:rFonts w:asciiTheme="majorHAnsi" w:hAnsiTheme="majorHAnsi" w:cstheme="majorHAnsi"/>
-        </w:rPr>
-      </w:pPr>
-      <w:r>
-        <w:rPr>
-          <w:rFonts w:asciiTheme="majorHAnsi" w:hAnsiTheme="majorHAnsi" w:cstheme="majorHAnsi"/>
-        </w:rPr>
-        <w:t>Arreglar</w:t>
-      </w:r>
-      <w:r>
-        <w:rPr>
-          <w:rFonts w:asciiTheme="majorHAnsi" w:hAnsiTheme="majorHAnsi" w:cstheme="majorHAnsi"/>
-        </w:rPr>
-        <w:t xml:space="preserve"> el</w:t>
-      </w:r>
-      <w:r>
-        <w:rPr>
-          <w:rFonts w:asciiTheme="majorHAnsi" w:hAnsiTheme="majorHAnsi" w:cstheme="majorHAnsi"/>
-        </w:rPr>
-        <w:t xml:space="preserve"> botón de </w:t>
-      </w:r>
-      <w:r>
-        <w:rPr>
-          <w:rFonts w:asciiTheme="majorHAnsi" w:hAnsiTheme="majorHAnsi" w:cstheme="majorHAnsi"/>
-        </w:rPr>
-        <w:t>‘</w:t>
-      </w:r>
-      <w:r>
-        <w:rPr>
-          <w:rFonts w:asciiTheme="majorHAnsi" w:hAnsiTheme="majorHAnsi" w:cstheme="majorHAnsi"/>
-        </w:rPr>
-        <w:t>volver atrás</w:t>
-      </w:r>
-      <w:r>
-        <w:rPr>
-          <w:rFonts w:asciiTheme="majorHAnsi" w:hAnsiTheme="majorHAnsi" w:cstheme="majorHAnsi"/>
-        </w:rPr>
-        <w:t>’</w:t>
-      </w:r>
-      <w:r>
-        <w:rPr>
-          <w:rFonts w:asciiTheme="majorHAnsi" w:hAnsiTheme="majorHAnsi" w:cstheme="majorHAnsi"/>
-        </w:rPr>
-        <w:t>.</w:t>
-      </w:r>
-    </w:p>
-    <w:p>
-      <w:pPr>
-        <w:spacing w:after="0"/>
-        <w:rPr>
-          <w:rFonts w:asciiTheme="majorHAnsi" w:hAnsiTheme="majorHAnsi" w:cstheme="majorHAnsi"/>
-          <w:color w:val="FF0000"/>
-        </w:rPr>
-      </w:pPr>
-      <w:r>
-        <w:rPr>
-          <w:rFonts w:asciiTheme="majorHAnsi" w:hAnsiTheme="majorHAnsi" w:cstheme="majorHAnsi"/>
-          <w:color w:val="FF0000"/>
-        </w:rPr>
-        <w:t>Recuperar valores del usuario que inicio sesión.</w:t>
-      </w:r>
-    </w:p>
-    <w:p>
-      <w:pPr>
-        <w:spacing w:after="0"/>
-        <w:rPr>
-          <w:rFonts w:asciiTheme="majorHAnsi" w:hAnsiTheme="majorHAnsi" w:cstheme="majorHAnsi"/>
         </w:rPr>
       </w:pPr>
       <w:r>
@@ -773,311 +948,7 @@
         <w:rPr>
           <w:rFonts w:asciiTheme="majorHAnsi" w:hAnsiTheme="majorHAnsi" w:cstheme="majorHAnsi"/>
         </w:rPr>
-        <w:t xml:space="preserve">Poder eliminar usuario (o desactivar). </w:t>
-      </w:r>
-    </w:p>
-    <w:p>
-      <w:pPr>
-        <w:spacing w:after="0"/>
-        <w:rPr>
-          <w:rFonts w:asciiTheme="majorHAnsi" w:hAnsiTheme="majorHAnsi" w:cstheme="majorHAnsi"/>
-        </w:rPr>
-      </w:pPr>
-    </w:p>
-    <w:p>
-      <w:pPr>
-        <w:spacing w:after="0"/>
-        <w:rPr>
-          <w:rFonts w:asciiTheme="majorHAnsi" w:hAnsiTheme="majorHAnsi" w:cstheme="majorHAnsi"/>
-          <w:b/>
-          <w:bCs/>
-          <w:color w:val="2F5496" w:themeColor="accent1" w:themeShade="BF"/>
-          <w:sz w:val="24"/>
-          <w:szCs w:val="24"/>
-        </w:rPr>
-      </w:pPr>
-      <w:r>
-        <w:rPr>
-          <w:rFonts w:asciiTheme="majorHAnsi" w:hAnsiTheme="majorHAnsi" w:cstheme="majorHAnsi"/>
-          <w:b/>
-          <w:bCs/>
-          <w:color w:val="2F5496" w:themeColor="accent1" w:themeShade="BF"/>
-          <w:sz w:val="24"/>
-          <w:szCs w:val="24"/>
-        </w:rPr>
-        <w:t>Agregar Institución:</w:t>
-      </w:r>
-    </w:p>
-    <w:p>
-      <w:pPr>
-        <w:spacing w:after="0"/>
-        <w:rPr>
-          <w:rFonts w:asciiTheme="majorHAnsi" w:hAnsiTheme="majorHAnsi" w:cstheme="majorHAnsi"/>
-        </w:rPr>
-      </w:pPr>
-      <w:r>
-        <w:rPr>
-          <w:rFonts w:asciiTheme="majorHAnsi" w:hAnsiTheme="majorHAnsi" w:cstheme="majorHAnsi"/>
-        </w:rPr>
-        <w:t>Arreglar</w:t>
-      </w:r>
-      <w:r>
-        <w:rPr>
-          <w:rFonts w:asciiTheme="majorHAnsi" w:hAnsiTheme="majorHAnsi" w:cstheme="majorHAnsi"/>
-        </w:rPr>
-        <w:t xml:space="preserve"> el</w:t>
-      </w:r>
-      <w:r>
-        <w:rPr>
-          <w:rFonts w:asciiTheme="majorHAnsi" w:hAnsiTheme="majorHAnsi" w:cstheme="majorHAnsi"/>
-        </w:rPr>
-        <w:t xml:space="preserve"> botón de </w:t>
-      </w:r>
-      <w:r>
-        <w:rPr>
-          <w:rFonts w:asciiTheme="majorHAnsi" w:hAnsiTheme="majorHAnsi" w:cstheme="majorHAnsi"/>
-        </w:rPr>
-        <w:t>‘volver</w:t>
-      </w:r>
-      <w:r>
-        <w:rPr>
-          <w:rFonts w:asciiTheme="majorHAnsi" w:hAnsiTheme="majorHAnsi" w:cstheme="majorHAnsi"/>
-        </w:rPr>
-        <w:t xml:space="preserve"> atrás</w:t>
-      </w:r>
-      <w:r>
-        <w:rPr>
-          <w:rFonts w:asciiTheme="majorHAnsi" w:hAnsiTheme="majorHAnsi" w:cstheme="majorHAnsi"/>
-        </w:rPr>
-        <w:t>’</w:t>
-      </w:r>
-      <w:r>
-        <w:rPr>
-          <w:rFonts w:asciiTheme="majorHAnsi" w:hAnsiTheme="majorHAnsi" w:cstheme="majorHAnsi"/>
-        </w:rPr>
-        <w:t>.</w:t>
-      </w:r>
-    </w:p>
-    <w:p>
-      <w:pPr>
-        <w:spacing w:after="0"/>
-        <w:rPr>
-          <w:rFonts w:asciiTheme="majorHAnsi" w:hAnsiTheme="majorHAnsi" w:cstheme="majorHAnsi"/>
-        </w:rPr>
-      </w:pPr>
-      <w:r>
-        <w:rPr>
-          <w:rFonts w:asciiTheme="majorHAnsi" w:hAnsiTheme="majorHAnsi" w:cstheme="majorHAnsi"/>
-        </w:rPr>
-        <w:t>Validar espacio y caracteres del correo.</w:t>
-      </w:r>
-    </w:p>
-    <w:p>
-      <w:pPr>
-        <w:spacing w:after="0"/>
-        <w:rPr>
-          <w:rFonts w:asciiTheme="majorHAnsi" w:hAnsiTheme="majorHAnsi" w:cstheme="majorHAnsi"/>
-        </w:rPr>
-      </w:pPr>
-      <w:r>
-        <w:rPr>
-          <w:rFonts w:asciiTheme="majorHAnsi" w:hAnsiTheme="majorHAnsi" w:cstheme="majorHAnsi"/>
-        </w:rPr>
-        <w:t xml:space="preserve">Redireccionar al Inicio al </w:t>
-      </w:r>
-      <w:r>
-        <w:rPr>
-          <w:rFonts w:asciiTheme="majorHAnsi" w:hAnsiTheme="majorHAnsi" w:cstheme="majorHAnsi"/>
-        </w:rPr>
-        <w:t>agregar</w:t>
-      </w:r>
-      <w:r>
-        <w:rPr>
-          <w:rFonts w:asciiTheme="majorHAnsi" w:hAnsiTheme="majorHAnsi" w:cstheme="majorHAnsi"/>
-        </w:rPr>
-        <w:t xml:space="preserve"> los dato</w:t>
-      </w:r>
-      <w:r>
-        <w:rPr>
-          <w:rFonts w:asciiTheme="majorHAnsi" w:hAnsiTheme="majorHAnsi" w:cstheme="majorHAnsi"/>
-        </w:rPr>
-        <w:t>s</w:t>
-      </w:r>
-      <w:r>
-        <w:rPr>
-          <w:rFonts w:asciiTheme="majorHAnsi" w:hAnsiTheme="majorHAnsi" w:cstheme="majorHAnsi"/>
-        </w:rPr>
-        <w:t xml:space="preserve">. </w:t>
-      </w:r>
-    </w:p>
-    <w:p>
-      <w:pPr>
-        <w:spacing w:after="0"/>
-        <w:rPr>
-          <w:rFonts w:asciiTheme="majorHAnsi" w:hAnsiTheme="majorHAnsi" w:cstheme="majorHAnsi"/>
-        </w:rPr>
-      </w:pPr>
-    </w:p>
-    <w:p>
-      <w:pPr>
-        <w:spacing w:after="0"/>
-        <w:rPr>
-          <w:rFonts w:asciiTheme="majorHAnsi" w:hAnsiTheme="majorHAnsi" w:cstheme="majorHAnsi"/>
-          <w:b/>
-          <w:bCs/>
-          <w:color w:val="2F5496" w:themeColor="accent1" w:themeShade="BF"/>
-          <w:sz w:val="24"/>
-          <w:szCs w:val="24"/>
-        </w:rPr>
-      </w:pPr>
-      <w:r>
-        <w:rPr>
-          <w:rFonts w:asciiTheme="majorHAnsi" w:hAnsiTheme="majorHAnsi" w:cstheme="majorHAnsi"/>
-          <w:b/>
-          <w:bCs/>
-          <w:color w:val="2F5496" w:themeColor="accent1" w:themeShade="BF"/>
-          <w:sz w:val="24"/>
-          <w:szCs w:val="24"/>
-        </w:rPr>
-        <w:t xml:space="preserve">Editar </w:t>
-      </w:r>
-      <w:r>
-        <w:rPr>
-          <w:rFonts w:asciiTheme="majorHAnsi" w:hAnsiTheme="majorHAnsi" w:cstheme="majorHAnsi"/>
-          <w:b/>
-          <w:bCs/>
-          <w:color w:val="2F5496" w:themeColor="accent1" w:themeShade="BF"/>
-          <w:sz w:val="24"/>
-          <w:szCs w:val="24"/>
-        </w:rPr>
-        <w:t>Institución</w:t>
-      </w:r>
-      <w:r>
-        <w:rPr>
-          <w:rFonts w:asciiTheme="majorHAnsi" w:hAnsiTheme="majorHAnsi" w:cstheme="majorHAnsi"/>
-          <w:b/>
-          <w:bCs/>
-          <w:color w:val="2F5496" w:themeColor="accent1" w:themeShade="BF"/>
-          <w:sz w:val="24"/>
-          <w:szCs w:val="24"/>
-        </w:rPr>
-        <w:t>:</w:t>
-      </w:r>
-    </w:p>
-    <w:p>
-      <w:pPr>
-        <w:spacing w:after="0"/>
-        <w:rPr>
-          <w:rFonts w:asciiTheme="majorHAnsi" w:hAnsiTheme="majorHAnsi" w:cstheme="majorHAnsi"/>
-          <w:color w:val="FF0000"/>
-        </w:rPr>
-      </w:pPr>
-      <w:r>
-        <w:rPr>
-          <w:rFonts w:asciiTheme="majorHAnsi" w:hAnsiTheme="majorHAnsi" w:cstheme="majorHAnsi"/>
-          <w:color w:val="FF0000"/>
-        </w:rPr>
-        <w:t xml:space="preserve">Recuperar el id (o similar) del usuario. </w:t>
-      </w:r>
-    </w:p>
-    <w:p>
-      <w:pPr>
-        <w:spacing w:after="0"/>
-        <w:rPr>
-          <w:rFonts w:asciiTheme="majorHAnsi" w:hAnsiTheme="majorHAnsi" w:cstheme="majorHAnsi"/>
-          <w:color w:val="FF0000"/>
-        </w:rPr>
-      </w:pPr>
-      <w:r>
-        <w:rPr>
-          <w:rFonts w:asciiTheme="majorHAnsi" w:hAnsiTheme="majorHAnsi" w:cstheme="majorHAnsi"/>
-          <w:color w:val="FF0000"/>
-        </w:rPr>
-        <w:t xml:space="preserve">Agregar vista de </w:t>
-      </w:r>
-      <w:r>
-        <w:rPr>
-          <w:rFonts w:asciiTheme="majorHAnsi" w:hAnsiTheme="majorHAnsi" w:cstheme="majorHAnsi"/>
-          <w:color w:val="FF0000"/>
-        </w:rPr>
-        <w:t>las instituciones</w:t>
-      </w:r>
-      <w:r>
-        <w:rPr>
-          <w:rFonts w:asciiTheme="majorHAnsi" w:hAnsiTheme="majorHAnsi" w:cstheme="majorHAnsi"/>
-          <w:color w:val="FF0000"/>
-        </w:rPr>
-        <w:t xml:space="preserve"> que el usuario cargo.</w:t>
-      </w:r>
-    </w:p>
-    <w:p>
-      <w:pPr>
-        <w:spacing w:after="0"/>
-        <w:rPr>
-          <w:rFonts w:asciiTheme="majorHAnsi" w:hAnsiTheme="majorHAnsi" w:cstheme="majorHAnsi"/>
-          <w:color w:val="FF0000"/>
-        </w:rPr>
-      </w:pPr>
-      <w:r>
-        <w:rPr>
-          <w:rFonts w:asciiTheme="majorHAnsi" w:hAnsiTheme="majorHAnsi" w:cstheme="majorHAnsi"/>
-          <w:color w:val="FF0000"/>
-        </w:rPr>
-        <w:t>Recuperar logo para editar.</w:t>
-      </w:r>
-    </w:p>
-    <w:p>
-      <w:pPr>
-        <w:spacing w:after="0"/>
-        <w:rPr>
-          <w:rFonts w:asciiTheme="majorHAnsi" w:hAnsiTheme="majorHAnsi" w:cstheme="majorHAnsi"/>
-        </w:rPr>
-      </w:pPr>
-      <w:r>
-        <w:rPr>
-          <w:rFonts w:asciiTheme="majorHAnsi" w:hAnsiTheme="majorHAnsi" w:cstheme="majorHAnsi"/>
-        </w:rPr>
-        <w:t>Validar caracteres en el correo.</w:t>
-      </w:r>
-    </w:p>
-    <w:p>
-      <w:pPr>
-        <w:spacing w:after="0"/>
-        <w:rPr>
-          <w:rFonts w:asciiTheme="majorHAnsi" w:hAnsiTheme="majorHAnsi" w:cstheme="majorHAnsi"/>
-        </w:rPr>
-      </w:pPr>
-      <w:r>
-        <w:rPr>
-          <w:rFonts w:asciiTheme="majorHAnsi" w:hAnsiTheme="majorHAnsi" w:cstheme="majorHAnsi"/>
-        </w:rPr>
-        <w:t xml:space="preserve">Redireccionar al Inicio al guardar los datos nuevos. </w:t>
-      </w:r>
-    </w:p>
-    <w:p>
-      <w:pPr>
-        <w:spacing w:after="0"/>
-        <w:rPr>
-          <w:rFonts w:asciiTheme="majorHAnsi" w:hAnsiTheme="majorHAnsi" w:cstheme="majorHAnsi"/>
-        </w:rPr>
-      </w:pPr>
-      <w:r>
-        <w:rPr>
-          <w:rFonts w:asciiTheme="majorHAnsi" w:hAnsiTheme="majorHAnsi" w:cstheme="majorHAnsi"/>
-        </w:rPr>
-        <w:t xml:space="preserve">Poder eliminar </w:t>
-      </w:r>
-      <w:r>
-        <w:rPr>
-          <w:rFonts w:asciiTheme="majorHAnsi" w:hAnsiTheme="majorHAnsi" w:cstheme="majorHAnsi"/>
-        </w:rPr>
-        <w:t>institución</w:t>
-      </w:r>
-      <w:r>
-        <w:rPr>
-          <w:rFonts w:asciiTheme="majorHAnsi" w:hAnsiTheme="majorHAnsi" w:cstheme="majorHAnsi"/>
-        </w:rPr>
-        <w:t xml:space="preserve"> (o desactivar). </w:t>
+        <w:t xml:space="preserve">Poder eliminar institución (o desactivar). </w:t>
       </w:r>
     </w:p>
     <w:p>
@@ -1272,34 +1143,70 @@
         <w:spacing w:after="0"/>
         <w:rPr>
           <w:rFonts w:asciiTheme="majorHAnsi" w:hAnsiTheme="majorHAnsi" w:cstheme="majorHAnsi"/>
-          <w:b/>
-          <w:bCs/>
-          <w:color w:val="FF0000"/>
-        </w:rPr>
-      </w:pPr>
-      <w:r>
-        <w:rPr>
-          <w:rFonts w:asciiTheme="majorHAnsi" w:hAnsiTheme="majorHAnsi" w:cstheme="majorHAnsi"/>
-          <w:b/>
-          <w:bCs/>
-          <w:color w:val="FF0000"/>
-        </w:rPr>
-        <w:t>Arreglar el botón de</w:t>
-      </w:r>
-      <w:r>
-        <w:rPr>
-          <w:rFonts w:asciiTheme="majorHAnsi" w:hAnsiTheme="majorHAnsi" w:cstheme="majorHAnsi"/>
-          <w:b/>
-          <w:bCs/>
-          <w:color w:val="FF0000"/>
-        </w:rPr>
-        <w:t xml:space="preserve"> guardar</w:t>
-      </w:r>
-      <w:r>
-        <w:rPr>
-          <w:rFonts w:asciiTheme="majorHAnsi" w:hAnsiTheme="majorHAnsi" w:cstheme="majorHAnsi"/>
-          <w:b/>
-          <w:bCs/>
+          <w:color w:val="FF0000"/>
+        </w:rPr>
+      </w:pPr>
+      <w:r>
+        <w:rPr>
+          <w:rFonts w:asciiTheme="majorHAnsi" w:hAnsiTheme="majorHAnsi" w:cstheme="majorHAnsi"/>
+          <w:color w:val="FF0000"/>
+        </w:rPr>
+        <w:t xml:space="preserve">Recuperar el id (o similar) del usuario. </w:t>
+      </w:r>
+    </w:p>
+    <w:p>
+      <w:pPr>
+        <w:spacing w:after="0"/>
+        <w:rPr>
+          <w:rFonts w:asciiTheme="majorHAnsi" w:hAnsiTheme="majorHAnsi" w:cstheme="majorHAnsi"/>
+        </w:rPr>
+      </w:pPr>
+      <w:r>
+        <w:rPr>
+          <w:rFonts w:asciiTheme="majorHAnsi" w:hAnsiTheme="majorHAnsi" w:cstheme="majorHAnsi"/>
+        </w:rPr>
+        <w:t xml:space="preserve">Recuperar el dato del </w:t>
+      </w:r>
+      <w:proofErr w:type="spellStart"/>
+      <w:r>
+        <w:rPr>
+          <w:rFonts w:asciiTheme="majorHAnsi" w:hAnsiTheme="majorHAnsi" w:cstheme="majorHAnsi"/>
+        </w:rPr>
+        <w:t>select</w:t>
+      </w:r>
+      <w:proofErr w:type="spellEnd"/>
+      <w:r>
+        <w:rPr>
+          <w:rFonts w:asciiTheme="majorHAnsi" w:hAnsiTheme="majorHAnsi" w:cstheme="majorHAnsi"/>
+        </w:rPr>
+        <w:t xml:space="preserve"> que se cargó.</w:t>
+      </w:r>
+    </w:p>
+    <w:p>
+      <w:pPr>
+        <w:spacing w:after="0"/>
+        <w:rPr>
+          <w:rFonts w:asciiTheme="majorHAnsi" w:hAnsiTheme="majorHAnsi" w:cstheme="majorHAnsi"/>
+          <w:color w:val="FF0000"/>
+        </w:rPr>
+      </w:pPr>
+      <w:r>
+        <w:rPr>
+          <w:rFonts w:asciiTheme="majorHAnsi" w:hAnsiTheme="majorHAnsi" w:cstheme="majorHAnsi"/>
+          <w:color w:val="FF0000"/>
+        </w:rPr>
+        <w:t xml:space="preserve">Agregar vista de las carreras que el usuario </w:t>
+      </w:r>
+      <w:r>
+        <w:rPr>
+          <w:rFonts w:asciiTheme="majorHAnsi" w:hAnsiTheme="majorHAnsi" w:cstheme="majorHAnsi"/>
+          <w:color w:val="FF0000"/>
+        </w:rPr>
+        <w:t>cargó</w:t>
+      </w:r>
+      <w:r>
+        <w:rPr>
+          <w:rFonts w:asciiTheme="majorHAnsi" w:hAnsiTheme="majorHAnsi" w:cstheme="majorHAnsi"/>
           <w:color w:val="FF0000"/>
         </w:rPr>
         <w:t>.</w:t>
@@ -1310,99 +1217,13 @@
         <w:spacing w:after="0"/>
         <w:rPr>
           <w:rFonts w:asciiTheme="majorHAnsi" w:hAnsiTheme="majorHAnsi" w:cstheme="majorHAnsi"/>
-          <w:color w:val="FF0000"/>
-        </w:rPr>
-      </w:pPr>
-      <w:r>
-        <w:rPr>
-          <w:rFonts w:asciiTheme="majorHAnsi" w:hAnsiTheme="majorHAnsi" w:cstheme="majorHAnsi"/>
-          <w:color w:val="FF0000"/>
-        </w:rPr>
-        <w:t xml:space="preserve">Recuperar el id (o similar) del usuario. </w:t>
-      </w:r>
-    </w:p>
-    <w:p>
-      <w:pPr>
-        <w:spacing w:after="0"/>
-        <w:rPr>
-          <w:rFonts w:asciiTheme="majorHAnsi" w:hAnsiTheme="majorHAnsi" w:cstheme="majorHAnsi"/>
-        </w:rPr>
-      </w:pPr>
-      <w:r>
-        <w:rPr>
-          <w:rFonts w:asciiTheme="majorHAnsi" w:hAnsiTheme="majorHAnsi" w:cstheme="majorHAnsi"/>
-        </w:rPr>
-        <w:t xml:space="preserve">Recuperar el dato del </w:t>
-      </w:r>
-      <w:proofErr w:type="spellStart"/>
-      <w:r>
-        <w:rPr>
-          <w:rFonts w:asciiTheme="majorHAnsi" w:hAnsiTheme="majorHAnsi" w:cstheme="majorHAnsi"/>
-        </w:rPr>
-        <w:t>select</w:t>
-      </w:r>
-      <w:proofErr w:type="spellEnd"/>
-      <w:r>
-        <w:rPr>
-          <w:rFonts w:asciiTheme="majorHAnsi" w:hAnsiTheme="majorHAnsi" w:cstheme="majorHAnsi"/>
-        </w:rPr>
-        <w:t xml:space="preserve"> que se cargó.</w:t>
-      </w:r>
-    </w:p>
-    <w:p>
-      <w:pPr>
-        <w:spacing w:after="0"/>
-        <w:rPr>
-          <w:rFonts w:asciiTheme="majorHAnsi" w:hAnsiTheme="majorHAnsi" w:cstheme="majorHAnsi"/>
-          <w:color w:val="FF0000"/>
-        </w:rPr>
-      </w:pPr>
-      <w:r>
-        <w:rPr>
-          <w:rFonts w:asciiTheme="majorHAnsi" w:hAnsiTheme="majorHAnsi" w:cstheme="majorHAnsi"/>
-          <w:color w:val="FF0000"/>
-        </w:rPr>
-        <w:t xml:space="preserve">Agregar vista de las </w:t>
-      </w:r>
-      <w:r>
-        <w:rPr>
-          <w:rFonts w:asciiTheme="majorHAnsi" w:hAnsiTheme="majorHAnsi" w:cstheme="majorHAnsi"/>
-          <w:color w:val="FF0000"/>
-        </w:rPr>
-        <w:t>carreras</w:t>
-      </w:r>
-      <w:r>
-        <w:rPr>
-          <w:rFonts w:asciiTheme="majorHAnsi" w:hAnsiTheme="majorHAnsi" w:cstheme="majorHAnsi"/>
-          <w:color w:val="FF0000"/>
-        </w:rPr>
-        <w:t xml:space="preserve"> que el usuario cargo.</w:t>
-      </w:r>
-    </w:p>
-    <w:p>
-      <w:pPr>
-        <w:spacing w:after="0"/>
-        <w:rPr>
-          <w:rFonts w:asciiTheme="majorHAnsi" w:hAnsiTheme="majorHAnsi" w:cstheme="majorHAnsi"/>
-        </w:rPr>
-      </w:pPr>
-      <w:r>
-        <w:rPr>
-          <w:rFonts w:asciiTheme="majorHAnsi" w:hAnsiTheme="majorHAnsi" w:cstheme="majorHAnsi"/>
-        </w:rPr>
-        <w:t xml:space="preserve">Poder eliminar </w:t>
-      </w:r>
-      <w:r>
-        <w:rPr>
-          <w:rFonts w:asciiTheme="majorHAnsi" w:hAnsiTheme="majorHAnsi" w:cstheme="majorHAnsi"/>
-        </w:rPr>
-        <w:t>carrera</w:t>
-      </w:r>
-      <w:r>
-        <w:rPr>
-          <w:rFonts w:asciiTheme="majorHAnsi" w:hAnsiTheme="majorHAnsi" w:cstheme="majorHAnsi"/>
-        </w:rPr>
-        <w:t xml:space="preserve"> (o desactivar). </w:t>
+        </w:rPr>
+      </w:pPr>
+      <w:r>
+        <w:rPr>
+          <w:rFonts w:asciiTheme="majorHAnsi" w:hAnsiTheme="majorHAnsi" w:cstheme="majorHAnsi"/>
+        </w:rPr>
+        <w:t xml:space="preserve">Poder eliminar carrera (o desactivar). </w:t>
       </w:r>
     </w:p>
     <w:p>

</xml_diff>

<commit_message>
Elimine recursos innecesarios (svg)
</commit_message>
<xml_diff>
--- a/Guia.docx
+++ b/Guia.docx
@@ -105,107 +105,349 @@
         <w:spacing w:after="0"/>
         <w:rPr>
           <w:rFonts w:asciiTheme="majorHAnsi" w:hAnsiTheme="majorHAnsi" w:cstheme="majorHAnsi"/>
-        </w:rPr>
-      </w:pPr>
-      <w:r>
-        <w:rPr>
-          <w:rFonts w:asciiTheme="majorHAnsi" w:hAnsiTheme="majorHAnsi" w:cstheme="majorHAnsi"/>
-        </w:rPr>
-        <w:t xml:space="preserve">Agregar en </w:t>
+          <w:color w:val="FF0000"/>
+        </w:rPr>
+      </w:pPr>
+    </w:p>
+    <w:p>
+      <w:pPr>
+        <w:spacing w:after="0"/>
+        <w:rPr>
+          <w:rFonts w:asciiTheme="majorHAnsi" w:hAnsiTheme="majorHAnsi" w:cstheme="majorHAnsi"/>
+          <w:b/>
+          <w:bCs/>
+          <w:color w:val="2F5496" w:themeColor="accent1" w:themeShade="BF"/>
+          <w:sz w:val="24"/>
+          <w:szCs w:val="24"/>
+        </w:rPr>
+      </w:pPr>
+      <w:r>
+        <w:rPr>
+          <w:rFonts w:asciiTheme="majorHAnsi" w:hAnsiTheme="majorHAnsi" w:cstheme="majorHAnsi"/>
+          <w:b/>
+          <w:bCs/>
+          <w:color w:val="2F5496" w:themeColor="accent1" w:themeShade="BF"/>
+          <w:sz w:val="24"/>
+          <w:szCs w:val="24"/>
+        </w:rPr>
+        <w:t>Crear usuario:</w:t>
+      </w:r>
+    </w:p>
+    <w:p>
+      <w:pPr>
+        <w:spacing w:after="0"/>
+        <w:rPr>
+          <w:rFonts w:asciiTheme="majorHAnsi" w:hAnsiTheme="majorHAnsi" w:cstheme="majorHAnsi"/>
+        </w:rPr>
+      </w:pPr>
+      <w:r>
+        <w:rPr>
+          <w:rFonts w:asciiTheme="majorHAnsi" w:hAnsiTheme="majorHAnsi" w:cstheme="majorHAnsi"/>
+        </w:rPr>
+        <w:t>Redireccionar a</w:t>
+      </w:r>
+      <w:r>
+        <w:rPr>
+          <w:rFonts w:asciiTheme="majorHAnsi" w:hAnsiTheme="majorHAnsi" w:cstheme="majorHAnsi"/>
+        </w:rPr>
+        <w:t xml:space="preserve"> la vista de</w:t>
+      </w:r>
+      <w:r>
+        <w:rPr>
+          <w:rFonts w:asciiTheme="majorHAnsi" w:hAnsiTheme="majorHAnsi" w:cstheme="majorHAnsi"/>
+        </w:rPr>
+        <w:t xml:space="preserve"> </w:t>
       </w:r>
       <w:proofErr w:type="spellStart"/>
       <w:r>
         <w:rPr>
           <w:rFonts w:asciiTheme="majorHAnsi" w:hAnsiTheme="majorHAnsi" w:cstheme="majorHAnsi"/>
         </w:rPr>
-        <w:t>nav</w:t>
+        <w:t>Login</w:t>
       </w:r>
       <w:proofErr w:type="spellEnd"/>
       <w:r>
         <w:rPr>
           <w:rFonts w:asciiTheme="majorHAnsi" w:hAnsiTheme="majorHAnsi" w:cstheme="majorHAnsi"/>
         </w:rPr>
-        <w:t xml:space="preserve"> el botón para agregar universidad.</w:t>
-      </w:r>
-    </w:p>
-    <w:p>
-      <w:pPr>
-        <w:spacing w:after="0"/>
-        <w:rPr>
-          <w:rFonts w:asciiTheme="majorHAnsi" w:hAnsiTheme="majorHAnsi" w:cstheme="majorHAnsi"/>
-        </w:rPr>
-      </w:pPr>
-      <w:r>
-        <w:rPr>
-          <w:rFonts w:asciiTheme="majorHAnsi" w:hAnsiTheme="majorHAnsi" w:cstheme="majorHAnsi"/>
-        </w:rPr>
-        <w:t xml:space="preserve">Agregar en </w:t>
+        <w:t xml:space="preserve">. </w:t>
+      </w:r>
+    </w:p>
+    <w:p>
+      <w:pPr>
+        <w:spacing w:after="0"/>
+        <w:rPr>
+          <w:rFonts w:asciiTheme="majorHAnsi" w:hAnsiTheme="majorHAnsi" w:cstheme="majorHAnsi"/>
+        </w:rPr>
+      </w:pPr>
+      <w:r>
+        <w:rPr>
+          <w:rFonts w:asciiTheme="majorHAnsi" w:hAnsiTheme="majorHAnsi" w:cstheme="majorHAnsi"/>
+        </w:rPr>
+        <w:t>Validar los campos vacíos.</w:t>
+      </w:r>
+    </w:p>
+    <w:p>
+      <w:pPr>
+        <w:spacing w:after="0"/>
+        <w:rPr>
+          <w:rFonts w:asciiTheme="majorHAnsi" w:hAnsiTheme="majorHAnsi" w:cstheme="majorHAnsi"/>
+        </w:rPr>
+      </w:pPr>
+      <w:r>
+        <w:rPr>
+          <w:rFonts w:asciiTheme="majorHAnsi" w:hAnsiTheme="majorHAnsi" w:cstheme="majorHAnsi"/>
+        </w:rPr>
+        <w:t>Validar caracteres en el correo.</w:t>
+      </w:r>
+    </w:p>
+    <w:p>
+      <w:pPr>
+        <w:spacing w:after="0"/>
+        <w:rPr>
+          <w:rFonts w:asciiTheme="majorHAnsi" w:hAnsiTheme="majorHAnsi" w:cstheme="majorHAnsi"/>
+          <w:u w:val="single"/>
+        </w:rPr>
+      </w:pPr>
+      <w:r>
+        <w:rPr>
+          <w:rFonts w:asciiTheme="majorHAnsi" w:hAnsiTheme="majorHAnsi" w:cstheme="majorHAnsi"/>
+        </w:rPr>
+        <w:t>Validar el correo único.</w:t>
+      </w:r>
+    </w:p>
+    <w:p>
+      <w:pPr>
+        <w:spacing w:after="0"/>
+        <w:rPr>
+          <w:rFonts w:asciiTheme="majorHAnsi" w:hAnsiTheme="majorHAnsi" w:cstheme="majorHAnsi"/>
+        </w:rPr>
+      </w:pPr>
+    </w:p>
+    <w:p>
+      <w:pPr>
+        <w:spacing w:after="0"/>
+        <w:rPr>
+          <w:rFonts w:asciiTheme="majorHAnsi" w:hAnsiTheme="majorHAnsi" w:cstheme="majorHAnsi"/>
+          <w:b/>
+          <w:bCs/>
+          <w:color w:val="2F5496" w:themeColor="accent1" w:themeShade="BF"/>
+          <w:sz w:val="24"/>
+          <w:szCs w:val="24"/>
+        </w:rPr>
+      </w:pPr>
+      <w:r>
+        <w:rPr>
+          <w:rFonts w:asciiTheme="majorHAnsi" w:hAnsiTheme="majorHAnsi" w:cstheme="majorHAnsi"/>
+          <w:b/>
+          <w:bCs/>
+          <w:color w:val="2F5496" w:themeColor="accent1" w:themeShade="BF"/>
+          <w:sz w:val="24"/>
+          <w:szCs w:val="24"/>
+        </w:rPr>
+        <w:t>Iniciar sesión:</w:t>
+      </w:r>
+    </w:p>
+    <w:p>
+      <w:pPr>
+        <w:spacing w:after="0"/>
+        <w:rPr>
+          <w:rFonts w:asciiTheme="majorHAnsi" w:hAnsiTheme="majorHAnsi" w:cstheme="majorHAnsi"/>
+        </w:rPr>
+      </w:pPr>
+      <w:r>
+        <w:rPr>
+          <w:rFonts w:asciiTheme="majorHAnsi" w:hAnsiTheme="majorHAnsi" w:cstheme="majorHAnsi"/>
+        </w:rPr>
+        <w:t>Dar</w:t>
+      </w:r>
+      <w:r>
+        <w:rPr>
+          <w:rFonts w:asciiTheme="majorHAnsi" w:hAnsiTheme="majorHAnsi" w:cstheme="majorHAnsi"/>
+        </w:rPr>
+        <w:t xml:space="preserve"> algún</w:t>
+      </w:r>
+      <w:r>
+        <w:rPr>
+          <w:rFonts w:asciiTheme="majorHAnsi" w:hAnsiTheme="majorHAnsi" w:cstheme="majorHAnsi"/>
+        </w:rPr>
+        <w:t xml:space="preserve"> </w:t>
       </w:r>
       <w:proofErr w:type="spellStart"/>
       <w:r>
         <w:rPr>
           <w:rFonts w:asciiTheme="majorHAnsi" w:hAnsiTheme="majorHAnsi" w:cstheme="majorHAnsi"/>
         </w:rPr>
-        <w:t>nav</w:t>
+        <w:t>alert</w:t>
       </w:r>
       <w:proofErr w:type="spellEnd"/>
       <w:r>
         <w:rPr>
           <w:rFonts w:asciiTheme="majorHAnsi" w:hAnsiTheme="majorHAnsi" w:cstheme="majorHAnsi"/>
         </w:rPr>
-        <w:t xml:space="preserve"> el botón para agregar carrera.</w:t>
-      </w:r>
-    </w:p>
-    <w:p>
-      <w:pPr>
-        <w:spacing w:after="0"/>
-        <w:rPr>
-          <w:rFonts w:asciiTheme="majorHAnsi" w:hAnsiTheme="majorHAnsi" w:cstheme="majorHAnsi"/>
-        </w:rPr>
-      </w:pPr>
-    </w:p>
-    <w:p>
-      <w:pPr>
-        <w:spacing w:after="0"/>
-        <w:rPr>
-          <w:rFonts w:asciiTheme="majorHAnsi" w:hAnsiTheme="majorHAnsi" w:cstheme="majorHAnsi"/>
-          <w:b/>
-          <w:bCs/>
-          <w:color w:val="2F5496" w:themeColor="accent1" w:themeShade="BF"/>
-          <w:sz w:val="24"/>
-          <w:szCs w:val="24"/>
-        </w:rPr>
-      </w:pPr>
-      <w:r>
-        <w:rPr>
-          <w:rFonts w:asciiTheme="majorHAnsi" w:hAnsiTheme="majorHAnsi" w:cstheme="majorHAnsi"/>
-          <w:b/>
-          <w:bCs/>
-          <w:color w:val="2F5496" w:themeColor="accent1" w:themeShade="BF"/>
-          <w:sz w:val="24"/>
-          <w:szCs w:val="24"/>
-        </w:rPr>
-        <w:t>Crear usuario:</w:t>
-      </w:r>
-    </w:p>
-    <w:p>
-      <w:pPr>
-        <w:spacing w:after="0"/>
-        <w:rPr>
-          <w:rFonts w:asciiTheme="majorHAnsi" w:hAnsiTheme="majorHAnsi" w:cstheme="majorHAnsi"/>
-        </w:rPr>
-      </w:pPr>
-      <w:r>
-        <w:rPr>
-          <w:rFonts w:asciiTheme="majorHAnsi" w:hAnsiTheme="majorHAnsi" w:cstheme="majorHAnsi"/>
-        </w:rPr>
-        <w:t>Redireccionar a</w:t>
-      </w:r>
-      <w:r>
-        <w:rPr>
-          <w:rFonts w:asciiTheme="majorHAnsi" w:hAnsiTheme="majorHAnsi" w:cstheme="majorHAnsi"/>
-        </w:rPr>
-        <w:t xml:space="preserve"> la vista de</w:t>
+        <w:t xml:space="preserve"> de </w:t>
+      </w:r>
+      <w:r>
+        <w:rPr>
+          <w:rFonts w:asciiTheme="majorHAnsi" w:hAnsiTheme="majorHAnsi" w:cstheme="majorHAnsi"/>
+        </w:rPr>
+        <w:t>B</w:t>
+      </w:r>
+      <w:r>
+        <w:rPr>
+          <w:rFonts w:asciiTheme="majorHAnsi" w:hAnsiTheme="majorHAnsi" w:cstheme="majorHAnsi"/>
+        </w:rPr>
+        <w:t>ienvenid</w:t>
+      </w:r>
+      <w:r>
+        <w:rPr>
+          <w:rFonts w:asciiTheme="majorHAnsi" w:hAnsiTheme="majorHAnsi" w:cstheme="majorHAnsi"/>
+        </w:rPr>
+        <w:t>o al iniciar sesión</w:t>
+      </w:r>
+      <w:r>
+        <w:rPr>
+          <w:rFonts w:asciiTheme="majorHAnsi" w:hAnsiTheme="majorHAnsi" w:cstheme="majorHAnsi"/>
+        </w:rPr>
+        <w:t>.</w:t>
+      </w:r>
+    </w:p>
+    <w:p>
+      <w:pPr>
+        <w:spacing w:after="0"/>
+        <w:rPr>
+          <w:rFonts w:asciiTheme="majorHAnsi" w:hAnsiTheme="majorHAnsi" w:cstheme="majorHAnsi"/>
+          <w:b/>
+          <w:bCs/>
+          <w:color w:val="FF0000"/>
+        </w:rPr>
+      </w:pPr>
+      <w:r>
+        <w:rPr>
+          <w:rFonts w:asciiTheme="majorHAnsi" w:hAnsiTheme="majorHAnsi" w:cstheme="majorHAnsi"/>
+          <w:b/>
+          <w:bCs/>
+          <w:color w:val="FF0000"/>
+        </w:rPr>
+        <w:t>Validar el tipo de usuario que accederá (</w:t>
+      </w:r>
+      <w:proofErr w:type="spellStart"/>
+      <w:r>
+        <w:rPr>
+          <w:rFonts w:asciiTheme="majorHAnsi" w:hAnsiTheme="majorHAnsi" w:cstheme="majorHAnsi"/>
+          <w:b/>
+          <w:bCs/>
+          <w:color w:val="FF0000"/>
+        </w:rPr>
+        <w:t>admin</w:t>
+      </w:r>
+      <w:proofErr w:type="spellEnd"/>
+      <w:r>
+        <w:rPr>
+          <w:rFonts w:asciiTheme="majorHAnsi" w:hAnsiTheme="majorHAnsi" w:cstheme="majorHAnsi"/>
+          <w:b/>
+          <w:bCs/>
+          <w:color w:val="FF0000"/>
+        </w:rPr>
+        <w:t xml:space="preserve">, </w:t>
+      </w:r>
+      <w:proofErr w:type="spellStart"/>
+      <w:r>
+        <w:rPr>
+          <w:rFonts w:asciiTheme="majorHAnsi" w:hAnsiTheme="majorHAnsi" w:cstheme="majorHAnsi"/>
+          <w:b/>
+          <w:bCs/>
+          <w:color w:val="FF0000"/>
+        </w:rPr>
+        <w:t>user</w:t>
+      </w:r>
+      <w:proofErr w:type="spellEnd"/>
+      <w:r>
+        <w:rPr>
+          <w:rFonts w:asciiTheme="majorHAnsi" w:hAnsiTheme="majorHAnsi" w:cstheme="majorHAnsi"/>
+          <w:b/>
+          <w:bCs/>
+          <w:color w:val="FF0000"/>
+        </w:rPr>
+        <w:t xml:space="preserve">). </w:t>
+      </w:r>
+    </w:p>
+    <w:p>
+      <w:pPr>
+        <w:spacing w:after="0"/>
+        <w:rPr>
+          <w:rFonts w:asciiTheme="majorHAnsi" w:hAnsiTheme="majorHAnsi" w:cstheme="majorHAnsi"/>
+        </w:rPr>
+      </w:pPr>
+    </w:p>
+    <w:p>
+      <w:pPr>
+        <w:spacing w:after="0"/>
+        <w:rPr>
+          <w:rFonts w:asciiTheme="majorHAnsi" w:hAnsiTheme="majorHAnsi" w:cstheme="majorHAnsi"/>
+          <w:b/>
+          <w:bCs/>
+          <w:color w:val="2F5496" w:themeColor="accent1" w:themeShade="BF"/>
+          <w:sz w:val="24"/>
+          <w:szCs w:val="24"/>
+        </w:rPr>
+      </w:pPr>
+      <w:r>
+        <w:rPr>
+          <w:rFonts w:asciiTheme="majorHAnsi" w:hAnsiTheme="majorHAnsi" w:cstheme="majorHAnsi"/>
+          <w:b/>
+          <w:bCs/>
+          <w:color w:val="2F5496" w:themeColor="accent1" w:themeShade="BF"/>
+          <w:sz w:val="24"/>
+          <w:szCs w:val="24"/>
+        </w:rPr>
+        <w:t>Cerrar sesión:</w:t>
+      </w:r>
+    </w:p>
+    <w:p>
+      <w:pPr>
+        <w:spacing w:after="0"/>
+        <w:rPr>
+          <w:rFonts w:asciiTheme="majorHAnsi" w:hAnsiTheme="majorHAnsi" w:cstheme="majorHAnsi"/>
+        </w:rPr>
+      </w:pPr>
+      <w:r>
+        <w:rPr>
+          <w:rFonts w:asciiTheme="majorHAnsi" w:hAnsiTheme="majorHAnsi" w:cstheme="majorHAnsi"/>
+        </w:rPr>
+        <w:t xml:space="preserve">Cerrar sesión de </w:t>
+      </w:r>
+      <w:r>
+        <w:rPr>
+          <w:rFonts w:asciiTheme="majorHAnsi" w:hAnsiTheme="majorHAnsi" w:cstheme="majorHAnsi"/>
+        </w:rPr>
+        <w:t>ambos</w:t>
+      </w:r>
+      <w:r>
+        <w:rPr>
+          <w:rFonts w:asciiTheme="majorHAnsi" w:hAnsiTheme="majorHAnsi" w:cstheme="majorHAnsi"/>
+        </w:rPr>
+        <w:t xml:space="preserve"> usuarios.</w:t>
+      </w:r>
+    </w:p>
+    <w:p>
+      <w:pPr>
+        <w:spacing w:after="0"/>
+        <w:rPr>
+          <w:rFonts w:asciiTheme="majorHAnsi" w:hAnsiTheme="majorHAnsi" w:cstheme="majorHAnsi"/>
+        </w:rPr>
+      </w:pPr>
+      <w:r>
+        <w:rPr>
+          <w:rFonts w:asciiTheme="majorHAnsi" w:hAnsiTheme="majorHAnsi" w:cstheme="majorHAnsi"/>
+        </w:rPr>
+        <w:t>Dar</w:t>
+      </w:r>
+      <w:r>
+        <w:rPr>
+          <w:rFonts w:asciiTheme="majorHAnsi" w:hAnsiTheme="majorHAnsi" w:cstheme="majorHAnsi"/>
+        </w:rPr>
+        <w:t xml:space="preserve"> algún</w:t>
       </w:r>
       <w:r>
         <w:rPr>
@@ -218,13 +460,207 @@
         <w:rPr>
           <w:rFonts w:asciiTheme="majorHAnsi" w:hAnsiTheme="majorHAnsi" w:cstheme="majorHAnsi"/>
         </w:rPr>
-        <w:t>Login</w:t>
+        <w:t>alert</w:t>
       </w:r>
       <w:proofErr w:type="spellEnd"/>
       <w:r>
         <w:rPr>
           <w:rFonts w:asciiTheme="majorHAnsi" w:hAnsiTheme="majorHAnsi" w:cstheme="majorHAnsi"/>
         </w:rPr>
+        <w:t xml:space="preserve"> de</w:t>
+      </w:r>
+      <w:r>
+        <w:rPr>
+          <w:rFonts w:asciiTheme="majorHAnsi" w:hAnsiTheme="majorHAnsi" w:cstheme="majorHAnsi"/>
+        </w:rPr>
+        <w:t xml:space="preserve"> Despedida al cerrar sesión</w:t>
+      </w:r>
+      <w:r>
+        <w:rPr>
+          <w:rFonts w:asciiTheme="majorHAnsi" w:hAnsiTheme="majorHAnsi" w:cstheme="majorHAnsi"/>
+        </w:rPr>
+        <w:t>.</w:t>
+      </w:r>
+    </w:p>
+    <w:p>
+      <w:pPr>
+        <w:spacing w:after="0"/>
+        <w:rPr>
+          <w:rFonts w:asciiTheme="majorHAnsi" w:hAnsiTheme="majorHAnsi" w:cstheme="majorHAnsi"/>
+        </w:rPr>
+      </w:pPr>
+    </w:p>
+    <w:p>
+      <w:pPr>
+        <w:spacing w:after="0"/>
+        <w:rPr>
+          <w:rFonts w:asciiTheme="majorHAnsi" w:hAnsiTheme="majorHAnsi" w:cstheme="majorHAnsi"/>
+          <w:b/>
+          <w:bCs/>
+          <w:color w:val="2F5496" w:themeColor="accent1" w:themeShade="BF"/>
+          <w:sz w:val="24"/>
+          <w:szCs w:val="24"/>
+        </w:rPr>
+      </w:pPr>
+      <w:r>
+        <w:rPr>
+          <w:rFonts w:asciiTheme="majorHAnsi" w:hAnsiTheme="majorHAnsi" w:cstheme="majorHAnsi"/>
+          <w:b/>
+          <w:bCs/>
+          <w:color w:val="2F5496" w:themeColor="accent1" w:themeShade="BF"/>
+          <w:sz w:val="24"/>
+          <w:szCs w:val="24"/>
+        </w:rPr>
+        <w:t>Editar Datos</w:t>
+      </w:r>
+      <w:r>
+        <w:rPr>
+          <w:rFonts w:asciiTheme="majorHAnsi" w:hAnsiTheme="majorHAnsi" w:cstheme="majorHAnsi"/>
+          <w:b/>
+          <w:bCs/>
+          <w:color w:val="2F5496" w:themeColor="accent1" w:themeShade="BF"/>
+          <w:sz w:val="24"/>
+          <w:szCs w:val="24"/>
+        </w:rPr>
+        <w:t xml:space="preserve"> del Usuario</w:t>
+      </w:r>
+      <w:r>
+        <w:rPr>
+          <w:rFonts w:asciiTheme="majorHAnsi" w:hAnsiTheme="majorHAnsi" w:cstheme="majorHAnsi"/>
+          <w:b/>
+          <w:bCs/>
+          <w:color w:val="2F5496" w:themeColor="accent1" w:themeShade="BF"/>
+          <w:sz w:val="24"/>
+          <w:szCs w:val="24"/>
+        </w:rPr>
+        <w:t>:</w:t>
+      </w:r>
+    </w:p>
+    <w:p>
+      <w:pPr>
+        <w:spacing w:after="0"/>
+        <w:rPr>
+          <w:rFonts w:asciiTheme="majorHAnsi" w:hAnsiTheme="majorHAnsi" w:cstheme="majorHAnsi"/>
+          <w:color w:val="FF0000"/>
+        </w:rPr>
+      </w:pPr>
+      <w:r>
+        <w:rPr>
+          <w:rFonts w:asciiTheme="majorHAnsi" w:hAnsiTheme="majorHAnsi" w:cstheme="majorHAnsi"/>
+          <w:color w:val="FF0000"/>
+        </w:rPr>
+        <w:t>Recuperar valores del usuario que inicio sesión.</w:t>
+      </w:r>
+    </w:p>
+    <w:p>
+      <w:pPr>
+        <w:spacing w:after="0"/>
+        <w:rPr>
+          <w:rFonts w:asciiTheme="majorHAnsi" w:hAnsiTheme="majorHAnsi" w:cstheme="majorHAnsi"/>
+        </w:rPr>
+      </w:pPr>
+      <w:r>
+        <w:rPr>
+          <w:rFonts w:asciiTheme="majorHAnsi" w:hAnsiTheme="majorHAnsi" w:cstheme="majorHAnsi"/>
+        </w:rPr>
+        <w:t xml:space="preserve">Redireccionar al Inicio al guardar los datos nuevos. </w:t>
+      </w:r>
+    </w:p>
+    <w:p>
+      <w:pPr>
+        <w:spacing w:after="0"/>
+        <w:rPr>
+          <w:rFonts w:asciiTheme="majorHAnsi" w:hAnsiTheme="majorHAnsi" w:cstheme="majorHAnsi"/>
+        </w:rPr>
+      </w:pPr>
+      <w:r>
+        <w:rPr>
+          <w:rFonts w:asciiTheme="majorHAnsi" w:hAnsiTheme="majorHAnsi" w:cstheme="majorHAnsi"/>
+        </w:rPr>
+        <w:t xml:space="preserve">Poder eliminar usuario (o desactivar). </w:t>
+      </w:r>
+    </w:p>
+    <w:p>
+      <w:pPr>
+        <w:spacing w:after="0"/>
+        <w:rPr>
+          <w:rFonts w:asciiTheme="majorHAnsi" w:hAnsiTheme="majorHAnsi" w:cstheme="majorHAnsi"/>
+        </w:rPr>
+      </w:pPr>
+    </w:p>
+    <w:p>
+      <w:pPr>
+        <w:spacing w:after="0"/>
+        <w:rPr>
+          <w:rFonts w:asciiTheme="majorHAnsi" w:hAnsiTheme="majorHAnsi" w:cstheme="majorHAnsi"/>
+          <w:b/>
+          <w:bCs/>
+          <w:color w:val="2F5496" w:themeColor="accent1" w:themeShade="BF"/>
+          <w:sz w:val="24"/>
+          <w:szCs w:val="24"/>
+        </w:rPr>
+      </w:pPr>
+      <w:r>
+        <w:rPr>
+          <w:rFonts w:asciiTheme="majorHAnsi" w:hAnsiTheme="majorHAnsi" w:cstheme="majorHAnsi"/>
+          <w:b/>
+          <w:bCs/>
+          <w:color w:val="2F5496" w:themeColor="accent1" w:themeShade="BF"/>
+          <w:sz w:val="24"/>
+          <w:szCs w:val="24"/>
+        </w:rPr>
+        <w:t>Agregar Institución:</w:t>
+      </w:r>
+    </w:p>
+    <w:p>
+      <w:pPr>
+        <w:spacing w:after="0"/>
+        <w:rPr>
+          <w:rFonts w:asciiTheme="majorHAnsi" w:hAnsiTheme="majorHAnsi" w:cstheme="majorHAnsi"/>
+        </w:rPr>
+      </w:pPr>
+      <w:r>
+        <w:rPr>
+          <w:rFonts w:asciiTheme="majorHAnsi" w:hAnsiTheme="majorHAnsi" w:cstheme="majorHAnsi"/>
+        </w:rPr>
+        <w:t>Validar espacio y caracteres del correo.</w:t>
+      </w:r>
+    </w:p>
+    <w:p>
+      <w:pPr>
+        <w:spacing w:after="0"/>
+        <w:rPr>
+          <w:rFonts w:asciiTheme="majorHAnsi" w:hAnsiTheme="majorHAnsi" w:cstheme="majorHAnsi"/>
+        </w:rPr>
+      </w:pPr>
+      <w:r>
+        <w:rPr>
+          <w:rFonts w:asciiTheme="majorHAnsi" w:hAnsiTheme="majorHAnsi" w:cstheme="majorHAnsi"/>
+        </w:rPr>
+        <w:t xml:space="preserve">Redireccionar al Inicio al </w:t>
+      </w:r>
+      <w:r>
+        <w:rPr>
+          <w:rFonts w:asciiTheme="majorHAnsi" w:hAnsiTheme="majorHAnsi" w:cstheme="majorHAnsi"/>
+        </w:rPr>
+        <w:t>agregar</w:t>
+      </w:r>
+      <w:r>
+        <w:rPr>
+          <w:rFonts w:asciiTheme="majorHAnsi" w:hAnsiTheme="majorHAnsi" w:cstheme="majorHAnsi"/>
+        </w:rPr>
+        <w:t xml:space="preserve"> los dato</w:t>
+      </w:r>
+      <w:r>
+        <w:rPr>
+          <w:rFonts w:asciiTheme="majorHAnsi" w:hAnsiTheme="majorHAnsi" w:cstheme="majorHAnsi"/>
+        </w:rPr>
+        <w:t>s</w:t>
+      </w:r>
+      <w:r>
+        <w:rPr>
+          <w:rFonts w:asciiTheme="majorHAnsi" w:hAnsiTheme="majorHAnsi" w:cstheme="majorHAnsi"/>
+        </w:rPr>
         <w:t xml:space="preserve">. </w:t>
       </w:r>
     </w:p>
@@ -235,11 +671,99 @@
           <w:rFonts w:asciiTheme="majorHAnsi" w:hAnsiTheme="majorHAnsi" w:cstheme="majorHAnsi"/>
         </w:rPr>
       </w:pPr>
-      <w:r>
-        <w:rPr>
-          <w:rFonts w:asciiTheme="majorHAnsi" w:hAnsiTheme="majorHAnsi" w:cstheme="majorHAnsi"/>
-        </w:rPr>
-        <w:t>Validar los campos vacíos.</w:t>
+    </w:p>
+    <w:p>
+      <w:pPr>
+        <w:spacing w:after="0"/>
+        <w:rPr>
+          <w:rFonts w:asciiTheme="majorHAnsi" w:hAnsiTheme="majorHAnsi" w:cstheme="majorHAnsi"/>
+          <w:b/>
+          <w:bCs/>
+          <w:color w:val="2F5496" w:themeColor="accent1" w:themeShade="BF"/>
+          <w:sz w:val="24"/>
+          <w:szCs w:val="24"/>
+        </w:rPr>
+      </w:pPr>
+      <w:r>
+        <w:rPr>
+          <w:rFonts w:asciiTheme="majorHAnsi" w:hAnsiTheme="majorHAnsi" w:cstheme="majorHAnsi"/>
+          <w:b/>
+          <w:bCs/>
+          <w:color w:val="2F5496" w:themeColor="accent1" w:themeShade="BF"/>
+          <w:sz w:val="24"/>
+          <w:szCs w:val="24"/>
+        </w:rPr>
+        <w:t xml:space="preserve">Editar </w:t>
+      </w:r>
+      <w:r>
+        <w:rPr>
+          <w:rFonts w:asciiTheme="majorHAnsi" w:hAnsiTheme="majorHAnsi" w:cstheme="majorHAnsi"/>
+          <w:b/>
+          <w:bCs/>
+          <w:color w:val="2F5496" w:themeColor="accent1" w:themeShade="BF"/>
+          <w:sz w:val="24"/>
+          <w:szCs w:val="24"/>
+        </w:rPr>
+        <w:t>Institución</w:t>
+      </w:r>
+      <w:r>
+        <w:rPr>
+          <w:rFonts w:asciiTheme="majorHAnsi" w:hAnsiTheme="majorHAnsi" w:cstheme="majorHAnsi"/>
+          <w:b/>
+          <w:bCs/>
+          <w:color w:val="2F5496" w:themeColor="accent1" w:themeShade="BF"/>
+          <w:sz w:val="24"/>
+          <w:szCs w:val="24"/>
+        </w:rPr>
+        <w:t>:</w:t>
+      </w:r>
+    </w:p>
+    <w:p>
+      <w:pPr>
+        <w:spacing w:after="0"/>
+        <w:rPr>
+          <w:rFonts w:asciiTheme="majorHAnsi" w:hAnsiTheme="majorHAnsi" w:cstheme="majorHAnsi"/>
+          <w:color w:val="FF0000"/>
+        </w:rPr>
+      </w:pPr>
+      <w:r>
+        <w:rPr>
+          <w:rFonts w:asciiTheme="majorHAnsi" w:hAnsiTheme="majorHAnsi" w:cstheme="majorHAnsi"/>
+          <w:color w:val="FF0000"/>
+        </w:rPr>
+        <w:t xml:space="preserve">Recuperar el id (o similar) del usuario. </w:t>
+      </w:r>
+    </w:p>
+    <w:p>
+      <w:pPr>
+        <w:spacing w:after="0"/>
+        <w:rPr>
+          <w:rFonts w:asciiTheme="majorHAnsi" w:hAnsiTheme="majorHAnsi" w:cstheme="majorHAnsi"/>
+          <w:color w:val="FF0000"/>
+        </w:rPr>
+      </w:pPr>
+      <w:r>
+        <w:rPr>
+          <w:rFonts w:asciiTheme="majorHAnsi" w:hAnsiTheme="majorHAnsi" w:cstheme="majorHAnsi"/>
+          <w:color w:val="FF0000"/>
+        </w:rPr>
+        <w:t>Agregar vista de las instituciones que el usuario cargo.</w:t>
+      </w:r>
+    </w:p>
+    <w:p>
+      <w:pPr>
+        <w:spacing w:after="0"/>
+        <w:rPr>
+          <w:rFonts w:asciiTheme="majorHAnsi" w:hAnsiTheme="majorHAnsi" w:cstheme="majorHAnsi"/>
+          <w:color w:val="FF0000"/>
+        </w:rPr>
+      </w:pPr>
+      <w:r>
+        <w:rPr>
+          <w:rFonts w:asciiTheme="majorHAnsi" w:hAnsiTheme="majorHAnsi" w:cstheme="majorHAnsi"/>
+          <w:color w:val="FF0000"/>
+        </w:rPr>
+        <w:t>Recuperar logo para editar.</w:t>
       </w:r>
     </w:p>
     <w:p>
@@ -261,407 +785,6 @@
         <w:spacing w:after="0"/>
         <w:rPr>
           <w:rFonts w:asciiTheme="majorHAnsi" w:hAnsiTheme="majorHAnsi" w:cstheme="majorHAnsi"/>
-          <w:u w:val="single"/>
-        </w:rPr>
-      </w:pPr>
-      <w:r>
-        <w:rPr>
-          <w:rFonts w:asciiTheme="majorHAnsi" w:hAnsiTheme="majorHAnsi" w:cstheme="majorHAnsi"/>
-        </w:rPr>
-        <w:t>Validar el correo único.</w:t>
-      </w:r>
-    </w:p>
-    <w:p>
-      <w:pPr>
-        <w:spacing w:after="0"/>
-        <w:rPr>
-          <w:rFonts w:asciiTheme="majorHAnsi" w:hAnsiTheme="majorHAnsi" w:cstheme="majorHAnsi"/>
-        </w:rPr>
-      </w:pPr>
-    </w:p>
-    <w:p>
-      <w:pPr>
-        <w:spacing w:after="0"/>
-        <w:rPr>
-          <w:rFonts w:asciiTheme="majorHAnsi" w:hAnsiTheme="majorHAnsi" w:cstheme="majorHAnsi"/>
-          <w:b/>
-          <w:bCs/>
-          <w:color w:val="2F5496" w:themeColor="accent1" w:themeShade="BF"/>
-          <w:sz w:val="24"/>
-          <w:szCs w:val="24"/>
-        </w:rPr>
-      </w:pPr>
-      <w:r>
-        <w:rPr>
-          <w:rFonts w:asciiTheme="majorHAnsi" w:hAnsiTheme="majorHAnsi" w:cstheme="majorHAnsi"/>
-          <w:b/>
-          <w:bCs/>
-          <w:color w:val="2F5496" w:themeColor="accent1" w:themeShade="BF"/>
-          <w:sz w:val="24"/>
-          <w:szCs w:val="24"/>
-        </w:rPr>
-        <w:t>Iniciar sesión:</w:t>
-      </w:r>
-    </w:p>
-    <w:p>
-      <w:pPr>
-        <w:spacing w:after="0"/>
-        <w:rPr>
-          <w:rFonts w:asciiTheme="majorHAnsi" w:hAnsiTheme="majorHAnsi" w:cstheme="majorHAnsi"/>
-        </w:rPr>
-      </w:pPr>
-      <w:r>
-        <w:rPr>
-          <w:rFonts w:asciiTheme="majorHAnsi" w:hAnsiTheme="majorHAnsi" w:cstheme="majorHAnsi"/>
-        </w:rPr>
-        <w:t>Dar</w:t>
-      </w:r>
-      <w:r>
-        <w:rPr>
-          <w:rFonts w:asciiTheme="majorHAnsi" w:hAnsiTheme="majorHAnsi" w:cstheme="majorHAnsi"/>
-        </w:rPr>
-        <w:t xml:space="preserve"> algún</w:t>
-      </w:r>
-      <w:r>
-        <w:rPr>
-          <w:rFonts w:asciiTheme="majorHAnsi" w:hAnsiTheme="majorHAnsi" w:cstheme="majorHAnsi"/>
-        </w:rPr>
-        <w:t xml:space="preserve"> </w:t>
-      </w:r>
-      <w:proofErr w:type="spellStart"/>
-      <w:r>
-        <w:rPr>
-          <w:rFonts w:asciiTheme="majorHAnsi" w:hAnsiTheme="majorHAnsi" w:cstheme="majorHAnsi"/>
-        </w:rPr>
-        <w:t>alert</w:t>
-      </w:r>
-      <w:proofErr w:type="spellEnd"/>
-      <w:r>
-        <w:rPr>
-          <w:rFonts w:asciiTheme="majorHAnsi" w:hAnsiTheme="majorHAnsi" w:cstheme="majorHAnsi"/>
-        </w:rPr>
-        <w:t xml:space="preserve"> de </w:t>
-      </w:r>
-      <w:r>
-        <w:rPr>
-          <w:rFonts w:asciiTheme="majorHAnsi" w:hAnsiTheme="majorHAnsi" w:cstheme="majorHAnsi"/>
-        </w:rPr>
-        <w:t>B</w:t>
-      </w:r>
-      <w:r>
-        <w:rPr>
-          <w:rFonts w:asciiTheme="majorHAnsi" w:hAnsiTheme="majorHAnsi" w:cstheme="majorHAnsi"/>
-        </w:rPr>
-        <w:t>ienvenid</w:t>
-      </w:r>
-      <w:r>
-        <w:rPr>
-          <w:rFonts w:asciiTheme="majorHAnsi" w:hAnsiTheme="majorHAnsi" w:cstheme="majorHAnsi"/>
-        </w:rPr>
-        <w:t>o al iniciar sesión</w:t>
-      </w:r>
-      <w:r>
-        <w:rPr>
-          <w:rFonts w:asciiTheme="majorHAnsi" w:hAnsiTheme="majorHAnsi" w:cstheme="majorHAnsi"/>
-        </w:rPr>
-        <w:t>.</w:t>
-      </w:r>
-    </w:p>
-    <w:p>
-      <w:pPr>
-        <w:spacing w:after="0"/>
-        <w:rPr>
-          <w:rFonts w:asciiTheme="majorHAnsi" w:hAnsiTheme="majorHAnsi" w:cstheme="majorHAnsi"/>
-          <w:b/>
-          <w:bCs/>
-          <w:color w:val="FF0000"/>
-        </w:rPr>
-      </w:pPr>
-      <w:r>
-        <w:rPr>
-          <w:rFonts w:asciiTheme="majorHAnsi" w:hAnsiTheme="majorHAnsi" w:cstheme="majorHAnsi"/>
-          <w:b/>
-          <w:bCs/>
-          <w:color w:val="FF0000"/>
-        </w:rPr>
-        <w:t>Validar el tipo de usuario que accederá (</w:t>
-      </w:r>
-      <w:proofErr w:type="spellStart"/>
-      <w:r>
-        <w:rPr>
-          <w:rFonts w:asciiTheme="majorHAnsi" w:hAnsiTheme="majorHAnsi" w:cstheme="majorHAnsi"/>
-          <w:b/>
-          <w:bCs/>
-          <w:color w:val="FF0000"/>
-        </w:rPr>
-        <w:t>admin</w:t>
-      </w:r>
-      <w:proofErr w:type="spellEnd"/>
-      <w:r>
-        <w:rPr>
-          <w:rFonts w:asciiTheme="majorHAnsi" w:hAnsiTheme="majorHAnsi" w:cstheme="majorHAnsi"/>
-          <w:b/>
-          <w:bCs/>
-          <w:color w:val="FF0000"/>
-        </w:rPr>
-        <w:t xml:space="preserve">, </w:t>
-      </w:r>
-      <w:proofErr w:type="spellStart"/>
-      <w:r>
-        <w:rPr>
-          <w:rFonts w:asciiTheme="majorHAnsi" w:hAnsiTheme="majorHAnsi" w:cstheme="majorHAnsi"/>
-          <w:b/>
-          <w:bCs/>
-          <w:color w:val="FF0000"/>
-        </w:rPr>
-        <w:t>user</w:t>
-      </w:r>
-      <w:proofErr w:type="spellEnd"/>
-      <w:r>
-        <w:rPr>
-          <w:rFonts w:asciiTheme="majorHAnsi" w:hAnsiTheme="majorHAnsi" w:cstheme="majorHAnsi"/>
-          <w:b/>
-          <w:bCs/>
-          <w:color w:val="FF0000"/>
-        </w:rPr>
-        <w:t xml:space="preserve">). </w:t>
-      </w:r>
-    </w:p>
-    <w:p>
-      <w:pPr>
-        <w:spacing w:after="0"/>
-        <w:rPr>
-          <w:rFonts w:asciiTheme="majorHAnsi" w:hAnsiTheme="majorHAnsi" w:cstheme="majorHAnsi"/>
-        </w:rPr>
-      </w:pPr>
-    </w:p>
-    <w:p>
-      <w:pPr>
-        <w:spacing w:after="0"/>
-        <w:rPr>
-          <w:rFonts w:asciiTheme="majorHAnsi" w:hAnsiTheme="majorHAnsi" w:cstheme="majorHAnsi"/>
-          <w:b/>
-          <w:bCs/>
-          <w:color w:val="2F5496" w:themeColor="accent1" w:themeShade="BF"/>
-          <w:sz w:val="24"/>
-          <w:szCs w:val="24"/>
-        </w:rPr>
-      </w:pPr>
-      <w:r>
-        <w:rPr>
-          <w:rFonts w:asciiTheme="majorHAnsi" w:hAnsiTheme="majorHAnsi" w:cstheme="majorHAnsi"/>
-          <w:b/>
-          <w:bCs/>
-          <w:color w:val="2F5496" w:themeColor="accent1" w:themeShade="BF"/>
-          <w:sz w:val="24"/>
-          <w:szCs w:val="24"/>
-        </w:rPr>
-        <w:t>Cerrar sesión:</w:t>
-      </w:r>
-    </w:p>
-    <w:p>
-      <w:pPr>
-        <w:spacing w:after="0"/>
-        <w:rPr>
-          <w:rFonts w:asciiTheme="majorHAnsi" w:hAnsiTheme="majorHAnsi" w:cstheme="majorHAnsi"/>
-        </w:rPr>
-      </w:pPr>
-      <w:r>
-        <w:rPr>
-          <w:rFonts w:asciiTheme="majorHAnsi" w:hAnsiTheme="majorHAnsi" w:cstheme="majorHAnsi"/>
-        </w:rPr>
-        <w:t xml:space="preserve">Cerrar sesión de </w:t>
-      </w:r>
-      <w:r>
-        <w:rPr>
-          <w:rFonts w:asciiTheme="majorHAnsi" w:hAnsiTheme="majorHAnsi" w:cstheme="majorHAnsi"/>
-        </w:rPr>
-        <w:t>ambos</w:t>
-      </w:r>
-      <w:r>
-        <w:rPr>
-          <w:rFonts w:asciiTheme="majorHAnsi" w:hAnsiTheme="majorHAnsi" w:cstheme="majorHAnsi"/>
-        </w:rPr>
-        <w:t xml:space="preserve"> usuarios.</w:t>
-      </w:r>
-    </w:p>
-    <w:p>
-      <w:pPr>
-        <w:spacing w:after="0"/>
-        <w:rPr>
-          <w:rFonts w:asciiTheme="majorHAnsi" w:hAnsiTheme="majorHAnsi" w:cstheme="majorHAnsi"/>
-        </w:rPr>
-      </w:pPr>
-      <w:r>
-        <w:rPr>
-          <w:rFonts w:asciiTheme="majorHAnsi" w:hAnsiTheme="majorHAnsi" w:cstheme="majorHAnsi"/>
-        </w:rPr>
-        <w:t>Dar</w:t>
-      </w:r>
-      <w:r>
-        <w:rPr>
-          <w:rFonts w:asciiTheme="majorHAnsi" w:hAnsiTheme="majorHAnsi" w:cstheme="majorHAnsi"/>
-        </w:rPr>
-        <w:t xml:space="preserve"> algún</w:t>
-      </w:r>
-      <w:r>
-        <w:rPr>
-          <w:rFonts w:asciiTheme="majorHAnsi" w:hAnsiTheme="majorHAnsi" w:cstheme="majorHAnsi"/>
-        </w:rPr>
-        <w:t xml:space="preserve"> </w:t>
-      </w:r>
-      <w:proofErr w:type="spellStart"/>
-      <w:r>
-        <w:rPr>
-          <w:rFonts w:asciiTheme="majorHAnsi" w:hAnsiTheme="majorHAnsi" w:cstheme="majorHAnsi"/>
-        </w:rPr>
-        <w:t>alert</w:t>
-      </w:r>
-      <w:proofErr w:type="spellEnd"/>
-      <w:r>
-        <w:rPr>
-          <w:rFonts w:asciiTheme="majorHAnsi" w:hAnsiTheme="majorHAnsi" w:cstheme="majorHAnsi"/>
-        </w:rPr>
-        <w:t xml:space="preserve"> de</w:t>
-      </w:r>
-      <w:r>
-        <w:rPr>
-          <w:rFonts w:asciiTheme="majorHAnsi" w:hAnsiTheme="majorHAnsi" w:cstheme="majorHAnsi"/>
-        </w:rPr>
-        <w:t xml:space="preserve"> Despedida al cerrar sesión</w:t>
-      </w:r>
-      <w:r>
-        <w:rPr>
-          <w:rFonts w:asciiTheme="majorHAnsi" w:hAnsiTheme="majorHAnsi" w:cstheme="majorHAnsi"/>
-        </w:rPr>
-        <w:t>.</w:t>
-      </w:r>
-    </w:p>
-    <w:p>
-      <w:pPr>
-        <w:spacing w:after="0"/>
-        <w:rPr>
-          <w:rFonts w:asciiTheme="majorHAnsi" w:hAnsiTheme="majorHAnsi" w:cstheme="majorHAnsi"/>
-        </w:rPr>
-      </w:pPr>
-    </w:p>
-    <w:p>
-      <w:pPr>
-        <w:spacing w:after="0"/>
-        <w:rPr>
-          <w:rFonts w:asciiTheme="majorHAnsi" w:hAnsiTheme="majorHAnsi" w:cstheme="majorHAnsi"/>
-          <w:b/>
-          <w:bCs/>
-          <w:color w:val="2F5496" w:themeColor="accent1" w:themeShade="BF"/>
-          <w:sz w:val="24"/>
-          <w:szCs w:val="24"/>
-        </w:rPr>
-      </w:pPr>
-      <w:r>
-        <w:rPr>
-          <w:rFonts w:asciiTheme="majorHAnsi" w:hAnsiTheme="majorHAnsi" w:cstheme="majorHAnsi"/>
-          <w:b/>
-          <w:bCs/>
-          <w:color w:val="2F5496" w:themeColor="accent1" w:themeShade="BF"/>
-          <w:sz w:val="24"/>
-          <w:szCs w:val="24"/>
-        </w:rPr>
-        <w:t>Editar Datos</w:t>
-      </w:r>
-      <w:r>
-        <w:rPr>
-          <w:rFonts w:asciiTheme="majorHAnsi" w:hAnsiTheme="majorHAnsi" w:cstheme="majorHAnsi"/>
-          <w:b/>
-          <w:bCs/>
-          <w:color w:val="2F5496" w:themeColor="accent1" w:themeShade="BF"/>
-          <w:sz w:val="24"/>
-          <w:szCs w:val="24"/>
-        </w:rPr>
-        <w:t xml:space="preserve"> del Usuario</w:t>
-      </w:r>
-      <w:r>
-        <w:rPr>
-          <w:rFonts w:asciiTheme="majorHAnsi" w:hAnsiTheme="majorHAnsi" w:cstheme="majorHAnsi"/>
-          <w:b/>
-          <w:bCs/>
-          <w:color w:val="2F5496" w:themeColor="accent1" w:themeShade="BF"/>
-          <w:sz w:val="24"/>
-          <w:szCs w:val="24"/>
-        </w:rPr>
-        <w:t>:</w:t>
-      </w:r>
-    </w:p>
-    <w:p>
-      <w:pPr>
-        <w:spacing w:after="0"/>
-        <w:rPr>
-          <w:rFonts w:asciiTheme="majorHAnsi" w:hAnsiTheme="majorHAnsi" w:cstheme="majorHAnsi"/>
-        </w:rPr>
-      </w:pPr>
-      <w:r>
-        <w:rPr>
-          <w:rFonts w:asciiTheme="majorHAnsi" w:hAnsiTheme="majorHAnsi" w:cstheme="majorHAnsi"/>
-        </w:rPr>
-        <w:t>Arreglar</w:t>
-      </w:r>
-      <w:r>
-        <w:rPr>
-          <w:rFonts w:asciiTheme="majorHAnsi" w:hAnsiTheme="majorHAnsi" w:cstheme="majorHAnsi"/>
-        </w:rPr>
-        <w:t xml:space="preserve"> el</w:t>
-      </w:r>
-      <w:r>
-        <w:rPr>
-          <w:rFonts w:asciiTheme="majorHAnsi" w:hAnsiTheme="majorHAnsi" w:cstheme="majorHAnsi"/>
-        </w:rPr>
-        <w:t xml:space="preserve"> botón de </w:t>
-      </w:r>
-      <w:r>
-        <w:rPr>
-          <w:rFonts w:asciiTheme="majorHAnsi" w:hAnsiTheme="majorHAnsi" w:cstheme="majorHAnsi"/>
-        </w:rPr>
-        <w:t>‘</w:t>
-      </w:r>
-      <w:r>
-        <w:rPr>
-          <w:rFonts w:asciiTheme="majorHAnsi" w:hAnsiTheme="majorHAnsi" w:cstheme="majorHAnsi"/>
-        </w:rPr>
-        <w:t>volver atrás</w:t>
-      </w:r>
-      <w:r>
-        <w:rPr>
-          <w:rFonts w:asciiTheme="majorHAnsi" w:hAnsiTheme="majorHAnsi" w:cstheme="majorHAnsi"/>
-        </w:rPr>
-        <w:t>’</w:t>
-      </w:r>
-      <w:r>
-        <w:rPr>
-          <w:rFonts w:asciiTheme="majorHAnsi" w:hAnsiTheme="majorHAnsi" w:cstheme="majorHAnsi"/>
-        </w:rPr>
-        <w:t>.</w:t>
-      </w:r>
-    </w:p>
-    <w:p>
-      <w:pPr>
-        <w:spacing w:after="0"/>
-        <w:rPr>
-          <w:rFonts w:asciiTheme="majorHAnsi" w:hAnsiTheme="majorHAnsi" w:cstheme="majorHAnsi"/>
-          <w:color w:val="FF0000"/>
-        </w:rPr>
-      </w:pPr>
-      <w:r>
-        <w:rPr>
-          <w:rFonts w:asciiTheme="majorHAnsi" w:hAnsiTheme="majorHAnsi" w:cstheme="majorHAnsi"/>
-          <w:color w:val="FF0000"/>
-        </w:rPr>
-        <w:t>Recuperar valores del usuario que inicio sesión.</w:t>
-      </w:r>
-    </w:p>
-    <w:p>
-      <w:pPr>
-        <w:spacing w:after="0"/>
-        <w:rPr>
-          <w:rFonts w:asciiTheme="majorHAnsi" w:hAnsiTheme="majorHAnsi" w:cstheme="majorHAnsi"/>
         </w:rPr>
       </w:pPr>
       <w:r>
@@ -682,272 +805,6 @@
         <w:rPr>
           <w:rFonts w:asciiTheme="majorHAnsi" w:hAnsiTheme="majorHAnsi" w:cstheme="majorHAnsi"/>
         </w:rPr>
-        <w:t xml:space="preserve">Poder eliminar usuario (o desactivar). </w:t>
-      </w:r>
-    </w:p>
-    <w:p>
-      <w:pPr>
-        <w:spacing w:after="0"/>
-        <w:rPr>
-          <w:rFonts w:asciiTheme="majorHAnsi" w:hAnsiTheme="majorHAnsi" w:cstheme="majorHAnsi"/>
-        </w:rPr>
-      </w:pPr>
-    </w:p>
-    <w:p>
-      <w:pPr>
-        <w:spacing w:after="0"/>
-        <w:rPr>
-          <w:rFonts w:asciiTheme="majorHAnsi" w:hAnsiTheme="majorHAnsi" w:cstheme="majorHAnsi"/>
-          <w:b/>
-          <w:bCs/>
-          <w:color w:val="2F5496" w:themeColor="accent1" w:themeShade="BF"/>
-          <w:sz w:val="24"/>
-          <w:szCs w:val="24"/>
-        </w:rPr>
-      </w:pPr>
-      <w:r>
-        <w:rPr>
-          <w:rFonts w:asciiTheme="majorHAnsi" w:hAnsiTheme="majorHAnsi" w:cstheme="majorHAnsi"/>
-          <w:b/>
-          <w:bCs/>
-          <w:color w:val="2F5496" w:themeColor="accent1" w:themeShade="BF"/>
-          <w:sz w:val="24"/>
-          <w:szCs w:val="24"/>
-        </w:rPr>
-        <w:t>Agregar Institución:</w:t>
-      </w:r>
-    </w:p>
-    <w:p>
-      <w:pPr>
-        <w:spacing w:after="0"/>
-        <w:rPr>
-          <w:rFonts w:asciiTheme="majorHAnsi" w:hAnsiTheme="majorHAnsi" w:cstheme="majorHAnsi"/>
-        </w:rPr>
-      </w:pPr>
-      <w:r>
-        <w:rPr>
-          <w:rFonts w:asciiTheme="majorHAnsi" w:hAnsiTheme="majorHAnsi" w:cstheme="majorHAnsi"/>
-        </w:rPr>
-        <w:t>Arreglar</w:t>
-      </w:r>
-      <w:r>
-        <w:rPr>
-          <w:rFonts w:asciiTheme="majorHAnsi" w:hAnsiTheme="majorHAnsi" w:cstheme="majorHAnsi"/>
-        </w:rPr>
-        <w:t xml:space="preserve"> el</w:t>
-      </w:r>
-      <w:r>
-        <w:rPr>
-          <w:rFonts w:asciiTheme="majorHAnsi" w:hAnsiTheme="majorHAnsi" w:cstheme="majorHAnsi"/>
-        </w:rPr>
-        <w:t xml:space="preserve"> botón de </w:t>
-      </w:r>
-      <w:r>
-        <w:rPr>
-          <w:rFonts w:asciiTheme="majorHAnsi" w:hAnsiTheme="majorHAnsi" w:cstheme="majorHAnsi"/>
-        </w:rPr>
-        <w:t>‘volver atrás’</w:t>
-      </w:r>
-      <w:r>
-        <w:rPr>
-          <w:rFonts w:asciiTheme="majorHAnsi" w:hAnsiTheme="majorHAnsi" w:cstheme="majorHAnsi"/>
-        </w:rPr>
-        <w:t>.</w:t>
-      </w:r>
-    </w:p>
-    <w:p>
-      <w:pPr>
-        <w:spacing w:after="0"/>
-        <w:rPr>
-          <w:rFonts w:asciiTheme="majorHAnsi" w:hAnsiTheme="majorHAnsi" w:cstheme="majorHAnsi"/>
-        </w:rPr>
-      </w:pPr>
-      <w:r>
-        <w:rPr>
-          <w:rFonts w:asciiTheme="majorHAnsi" w:hAnsiTheme="majorHAnsi" w:cstheme="majorHAnsi"/>
-        </w:rPr>
-        <w:t>Validar espacio y caracteres del correo.</w:t>
-      </w:r>
-    </w:p>
-    <w:p>
-      <w:pPr>
-        <w:spacing w:after="0"/>
-        <w:rPr>
-          <w:rFonts w:asciiTheme="majorHAnsi" w:hAnsiTheme="majorHAnsi" w:cstheme="majorHAnsi"/>
-        </w:rPr>
-      </w:pPr>
-      <w:r>
-        <w:rPr>
-          <w:rFonts w:asciiTheme="majorHAnsi" w:hAnsiTheme="majorHAnsi" w:cstheme="majorHAnsi"/>
-        </w:rPr>
-        <w:t xml:space="preserve">Redireccionar al Inicio al </w:t>
-      </w:r>
-      <w:r>
-        <w:rPr>
-          <w:rFonts w:asciiTheme="majorHAnsi" w:hAnsiTheme="majorHAnsi" w:cstheme="majorHAnsi"/>
-        </w:rPr>
-        <w:t>agregar</w:t>
-      </w:r>
-      <w:r>
-        <w:rPr>
-          <w:rFonts w:asciiTheme="majorHAnsi" w:hAnsiTheme="majorHAnsi" w:cstheme="majorHAnsi"/>
-        </w:rPr>
-        <w:t xml:space="preserve"> los dato</w:t>
-      </w:r>
-      <w:r>
-        <w:rPr>
-          <w:rFonts w:asciiTheme="majorHAnsi" w:hAnsiTheme="majorHAnsi" w:cstheme="majorHAnsi"/>
-        </w:rPr>
-        <w:t>s</w:t>
-      </w:r>
-      <w:r>
-        <w:rPr>
-          <w:rFonts w:asciiTheme="majorHAnsi" w:hAnsiTheme="majorHAnsi" w:cstheme="majorHAnsi"/>
-        </w:rPr>
-        <w:t xml:space="preserve">. </w:t>
-      </w:r>
-    </w:p>
-    <w:p>
-      <w:pPr>
-        <w:spacing w:after="0"/>
-        <w:rPr>
-          <w:rFonts w:asciiTheme="majorHAnsi" w:hAnsiTheme="majorHAnsi" w:cstheme="majorHAnsi"/>
-        </w:rPr>
-      </w:pPr>
-    </w:p>
-    <w:p>
-      <w:pPr>
-        <w:spacing w:after="0"/>
-        <w:rPr>
-          <w:rFonts w:asciiTheme="majorHAnsi" w:hAnsiTheme="majorHAnsi" w:cstheme="majorHAnsi"/>
-          <w:b/>
-          <w:bCs/>
-          <w:color w:val="2F5496" w:themeColor="accent1" w:themeShade="BF"/>
-          <w:sz w:val="24"/>
-          <w:szCs w:val="24"/>
-        </w:rPr>
-      </w:pPr>
-      <w:r>
-        <w:rPr>
-          <w:rFonts w:asciiTheme="majorHAnsi" w:hAnsiTheme="majorHAnsi" w:cstheme="majorHAnsi"/>
-          <w:b/>
-          <w:bCs/>
-          <w:color w:val="2F5496" w:themeColor="accent1" w:themeShade="BF"/>
-          <w:sz w:val="24"/>
-          <w:szCs w:val="24"/>
-        </w:rPr>
-        <w:t xml:space="preserve">Editar </w:t>
-      </w:r>
-      <w:r>
-        <w:rPr>
-          <w:rFonts w:asciiTheme="majorHAnsi" w:hAnsiTheme="majorHAnsi" w:cstheme="majorHAnsi"/>
-          <w:b/>
-          <w:bCs/>
-          <w:color w:val="2F5496" w:themeColor="accent1" w:themeShade="BF"/>
-          <w:sz w:val="24"/>
-          <w:szCs w:val="24"/>
-        </w:rPr>
-        <w:t>Institución</w:t>
-      </w:r>
-      <w:r>
-        <w:rPr>
-          <w:rFonts w:asciiTheme="majorHAnsi" w:hAnsiTheme="majorHAnsi" w:cstheme="majorHAnsi"/>
-          <w:b/>
-          <w:bCs/>
-          <w:color w:val="2F5496" w:themeColor="accent1" w:themeShade="BF"/>
-          <w:sz w:val="24"/>
-          <w:szCs w:val="24"/>
-        </w:rPr>
-        <w:t>:</w:t>
-      </w:r>
-    </w:p>
-    <w:p>
-      <w:pPr>
-        <w:spacing w:after="0"/>
-        <w:rPr>
-          <w:rFonts w:asciiTheme="majorHAnsi" w:hAnsiTheme="majorHAnsi" w:cstheme="majorHAnsi"/>
-          <w:color w:val="FF0000"/>
-        </w:rPr>
-      </w:pPr>
-      <w:r>
-        <w:rPr>
-          <w:rFonts w:asciiTheme="majorHAnsi" w:hAnsiTheme="majorHAnsi" w:cstheme="majorHAnsi"/>
-          <w:color w:val="FF0000"/>
-        </w:rPr>
-        <w:t xml:space="preserve">Recuperar el id (o similar) del usuario. </w:t>
-      </w:r>
-    </w:p>
-    <w:p>
-      <w:pPr>
-        <w:spacing w:after="0"/>
-        <w:rPr>
-          <w:rFonts w:asciiTheme="majorHAnsi" w:hAnsiTheme="majorHAnsi" w:cstheme="majorHAnsi"/>
-          <w:color w:val="FF0000"/>
-        </w:rPr>
-      </w:pPr>
-      <w:r>
-        <w:rPr>
-          <w:rFonts w:asciiTheme="majorHAnsi" w:hAnsiTheme="majorHAnsi" w:cstheme="majorHAnsi"/>
-          <w:color w:val="FF0000"/>
-        </w:rPr>
-        <w:t>Agregar vista de las instituciones que el usuario cargo.</w:t>
-      </w:r>
-    </w:p>
-    <w:p>
-      <w:pPr>
-        <w:spacing w:after="0"/>
-        <w:rPr>
-          <w:rFonts w:asciiTheme="majorHAnsi" w:hAnsiTheme="majorHAnsi" w:cstheme="majorHAnsi"/>
-          <w:color w:val="FF0000"/>
-        </w:rPr>
-      </w:pPr>
-      <w:r>
-        <w:rPr>
-          <w:rFonts w:asciiTheme="majorHAnsi" w:hAnsiTheme="majorHAnsi" w:cstheme="majorHAnsi"/>
-          <w:color w:val="FF0000"/>
-        </w:rPr>
-        <w:t>Recuperar logo para editar.</w:t>
-      </w:r>
-    </w:p>
-    <w:p>
-      <w:pPr>
-        <w:spacing w:after="0"/>
-        <w:rPr>
-          <w:rFonts w:asciiTheme="majorHAnsi" w:hAnsiTheme="majorHAnsi" w:cstheme="majorHAnsi"/>
-        </w:rPr>
-      </w:pPr>
-      <w:r>
-        <w:rPr>
-          <w:rFonts w:asciiTheme="majorHAnsi" w:hAnsiTheme="majorHAnsi" w:cstheme="majorHAnsi"/>
-        </w:rPr>
-        <w:t>Validar caracteres en el correo.</w:t>
-      </w:r>
-    </w:p>
-    <w:p>
-      <w:pPr>
-        <w:spacing w:after="0"/>
-        <w:rPr>
-          <w:rFonts w:asciiTheme="majorHAnsi" w:hAnsiTheme="majorHAnsi" w:cstheme="majorHAnsi"/>
-        </w:rPr>
-      </w:pPr>
-      <w:r>
-        <w:rPr>
-          <w:rFonts w:asciiTheme="majorHAnsi" w:hAnsiTheme="majorHAnsi" w:cstheme="majorHAnsi"/>
-        </w:rPr>
-        <w:t xml:space="preserve">Redireccionar al Inicio al guardar los datos nuevos. </w:t>
-      </w:r>
-    </w:p>
-    <w:p>
-      <w:pPr>
-        <w:spacing w:after="0"/>
-        <w:rPr>
-          <w:rFonts w:asciiTheme="majorHAnsi" w:hAnsiTheme="majorHAnsi" w:cstheme="majorHAnsi"/>
-        </w:rPr>
-      </w:pPr>
-      <w:r>
-        <w:rPr>
-          <w:rFonts w:asciiTheme="majorHAnsi" w:hAnsiTheme="majorHAnsi" w:cstheme="majorHAnsi"/>
-        </w:rPr>
         <w:t xml:space="preserve">Poder eliminar institución (o desactivar). </w:t>
       </w:r>
     </w:p>
@@ -992,44 +849,6 @@
           <w:szCs w:val="24"/>
         </w:rPr>
         <w:t xml:space="preserve"> Carrera:</w:t>
-      </w:r>
-    </w:p>
-    <w:p>
-      <w:pPr>
-        <w:spacing w:after="0"/>
-        <w:rPr>
-          <w:rFonts w:asciiTheme="majorHAnsi" w:hAnsiTheme="majorHAnsi" w:cstheme="majorHAnsi"/>
-        </w:rPr>
-      </w:pPr>
-      <w:r>
-        <w:rPr>
-          <w:rFonts w:asciiTheme="majorHAnsi" w:hAnsiTheme="majorHAnsi" w:cstheme="majorHAnsi"/>
-        </w:rPr>
-        <w:t>Arreglar</w:t>
-      </w:r>
-      <w:r>
-        <w:rPr>
-          <w:rFonts w:asciiTheme="majorHAnsi" w:hAnsiTheme="majorHAnsi" w:cstheme="majorHAnsi"/>
-        </w:rPr>
-        <w:t xml:space="preserve"> el</w:t>
-      </w:r>
-      <w:r>
-        <w:rPr>
-          <w:rFonts w:asciiTheme="majorHAnsi" w:hAnsiTheme="majorHAnsi" w:cstheme="majorHAnsi"/>
-        </w:rPr>
-        <w:t xml:space="preserve"> botón de </w:t>
-      </w:r>
-      <w:r>
-        <w:rPr>
-          <w:rFonts w:asciiTheme="majorHAnsi" w:hAnsiTheme="majorHAnsi" w:cstheme="majorHAnsi"/>
-        </w:rPr>
-        <w:t>‘volver atrás’</w:t>
-      </w:r>
-      <w:r>
-        <w:rPr>
-          <w:rFonts w:asciiTheme="majorHAnsi" w:hAnsiTheme="majorHAnsi" w:cstheme="majorHAnsi"/>
-        </w:rPr>
-        <w:t>.</w:t>
       </w:r>
     </w:p>
     <w:p>
@@ -1096,46 +915,6 @@
         </w:rPr>
         <w:lastRenderedPageBreak/>
         <w:t>Editar Carrera:</w:t>
-      </w:r>
-    </w:p>
-    <w:p>
-      <w:pPr>
-        <w:spacing w:after="0"/>
-        <w:rPr>
-          <w:rFonts w:asciiTheme="majorHAnsi" w:hAnsiTheme="majorHAnsi" w:cstheme="majorHAnsi"/>
-          <w:b/>
-          <w:bCs/>
-        </w:rPr>
-      </w:pPr>
-      <w:r>
-        <w:rPr>
-          <w:rFonts w:asciiTheme="majorHAnsi" w:hAnsiTheme="majorHAnsi" w:cstheme="majorHAnsi"/>
-        </w:rPr>
-        <w:t>Arreglar</w:t>
-      </w:r>
-      <w:r>
-        <w:rPr>
-          <w:rFonts w:asciiTheme="majorHAnsi" w:hAnsiTheme="majorHAnsi" w:cstheme="majorHAnsi"/>
-        </w:rPr>
-        <w:t xml:space="preserve"> el</w:t>
-      </w:r>
-      <w:r>
-        <w:rPr>
-          <w:rFonts w:asciiTheme="majorHAnsi" w:hAnsiTheme="majorHAnsi" w:cstheme="majorHAnsi"/>
-        </w:rPr>
-        <w:t xml:space="preserve"> botón de </w:t>
-      </w:r>
-      <w:r>
-        <w:rPr>
-          <w:rFonts w:asciiTheme="majorHAnsi" w:hAnsiTheme="majorHAnsi" w:cstheme="majorHAnsi"/>
-        </w:rPr>
-        <w:t>‘volver atrás’</w:t>
-      </w:r>
-      <w:r>
-        <w:rPr>
-          <w:rFonts w:asciiTheme="majorHAnsi" w:hAnsiTheme="majorHAnsi" w:cstheme="majorHAnsi"/>
-        </w:rPr>
-        <w:t>.</w:t>
       </w:r>
     </w:p>
     <w:p>

</xml_diff>

<commit_message>
Se validaron los campos vacios
</commit_message>
<xml_diff>
--- a/Guia.docx
+++ b/Guia.docx
@@ -9,18 +9,6 @@
           <w:rFonts w:asciiTheme="majorHAnsi" w:hAnsiTheme="majorHAnsi" w:cstheme="majorHAnsi"/>
           <w:b/>
           <w:bCs/>
-          <w:sz w:val="32"/>
-          <w:szCs w:val="32"/>
-        </w:rPr>
-      </w:pPr>
-    </w:p>
-    <w:p>
-      <w:pPr>
-        <w:spacing w:after="0"/>
-        <w:rPr>
-          <w:rFonts w:asciiTheme="majorHAnsi" w:hAnsiTheme="majorHAnsi" w:cstheme="majorHAnsi"/>
-          <w:b/>
-          <w:bCs/>
           <w:color w:val="2F5496" w:themeColor="accent1" w:themeShade="BF"/>
           <w:sz w:val="24"/>
           <w:szCs w:val="24"/>
@@ -60,7 +48,6 @@
         </w:rPr>
         <w:t xml:space="preserve"> diferente para </w:t>
       </w:r>
-      <w:proofErr w:type="spellStart"/>
       <w:r>
         <w:rPr>
           <w:rFonts w:asciiTheme="majorHAnsi" w:hAnsiTheme="majorHAnsi" w:cstheme="majorHAnsi"/>
@@ -75,23 +62,13 @@
         </w:rPr>
         <w:t>dmin</w:t>
       </w:r>
-      <w:proofErr w:type="spellEnd"/>
-      <w:r>
-        <w:rPr>
-          <w:rFonts w:asciiTheme="majorHAnsi" w:hAnsiTheme="majorHAnsi" w:cstheme="majorHAnsi"/>
-          <w:color w:val="FF0000"/>
-        </w:rPr>
-        <w:t xml:space="preserve">, </w:t>
-      </w:r>
-      <w:proofErr w:type="spellStart"/>
-      <w:r>
-        <w:rPr>
-          <w:rFonts w:asciiTheme="majorHAnsi" w:hAnsiTheme="majorHAnsi" w:cstheme="majorHAnsi"/>
-          <w:color w:val="FF0000"/>
-        </w:rPr>
-        <w:t>user</w:t>
-      </w:r>
-      <w:proofErr w:type="spellEnd"/>
+      <w:r>
+        <w:rPr>
+          <w:rFonts w:asciiTheme="majorHAnsi" w:hAnsiTheme="majorHAnsi" w:cstheme="majorHAnsi"/>
+          <w:color w:val="FF0000"/>
+        </w:rPr>
+        <w:t>, user</w:t>
+      </w:r>
       <w:r>
         <w:rPr>
           <w:rFonts w:asciiTheme="majorHAnsi" w:hAnsiTheme="majorHAnsi" w:cstheme="majorHAnsi"/>
@@ -158,14 +135,12 @@
         </w:rPr>
         <w:t xml:space="preserve"> </w:t>
       </w:r>
-      <w:proofErr w:type="spellStart"/>
       <w:r>
         <w:rPr>
           <w:rFonts w:asciiTheme="majorHAnsi" w:hAnsiTheme="majorHAnsi" w:cstheme="majorHAnsi"/>
         </w:rPr>
         <w:t>Login</w:t>
       </w:r>
-      <w:proofErr w:type="spellEnd"/>
       <w:r>
         <w:rPr>
           <w:rFonts w:asciiTheme="majorHAnsi" w:hAnsiTheme="majorHAnsi" w:cstheme="majorHAnsi"/>
@@ -178,13 +153,516 @@
         <w:spacing w:after="0"/>
         <w:rPr>
           <w:rFonts w:asciiTheme="majorHAnsi" w:hAnsiTheme="majorHAnsi" w:cstheme="majorHAnsi"/>
-        </w:rPr>
-      </w:pPr>
-      <w:r>
-        <w:rPr>
-          <w:rFonts w:asciiTheme="majorHAnsi" w:hAnsiTheme="majorHAnsi" w:cstheme="majorHAnsi"/>
-        </w:rPr>
-        <w:t>Validar los campos vacíos.</w:t>
+          <w:u w:val="single"/>
+        </w:rPr>
+      </w:pPr>
+      <w:r>
+        <w:rPr>
+          <w:rFonts w:asciiTheme="majorHAnsi" w:hAnsiTheme="majorHAnsi" w:cstheme="majorHAnsi"/>
+        </w:rPr>
+        <w:t xml:space="preserve">Validar el </w:t>
+      </w:r>
+      <w:r>
+        <w:rPr>
+          <w:rFonts w:asciiTheme="majorHAnsi" w:hAnsiTheme="majorHAnsi" w:cstheme="majorHAnsi"/>
+        </w:rPr>
+        <w:t>usuario</w:t>
+      </w:r>
+      <w:r>
+        <w:rPr>
+          <w:rFonts w:asciiTheme="majorHAnsi" w:hAnsiTheme="majorHAnsi" w:cstheme="majorHAnsi"/>
+        </w:rPr>
+        <w:t xml:space="preserve"> único.</w:t>
+      </w:r>
+    </w:p>
+    <w:p>
+      <w:pPr>
+        <w:spacing w:after="0"/>
+        <w:rPr>
+          <w:rFonts w:asciiTheme="majorHAnsi" w:hAnsiTheme="majorHAnsi" w:cstheme="majorHAnsi"/>
+        </w:rPr>
+      </w:pPr>
+    </w:p>
+    <w:p>
+      <w:pPr>
+        <w:spacing w:after="0"/>
+        <w:rPr>
+          <w:rFonts w:asciiTheme="majorHAnsi" w:hAnsiTheme="majorHAnsi" w:cstheme="majorHAnsi"/>
+          <w:b/>
+          <w:bCs/>
+          <w:color w:val="2F5496" w:themeColor="accent1" w:themeShade="BF"/>
+          <w:sz w:val="24"/>
+          <w:szCs w:val="24"/>
+        </w:rPr>
+      </w:pPr>
+      <w:r>
+        <w:rPr>
+          <w:rFonts w:asciiTheme="majorHAnsi" w:hAnsiTheme="majorHAnsi" w:cstheme="majorHAnsi"/>
+          <w:b/>
+          <w:bCs/>
+          <w:color w:val="2F5496" w:themeColor="accent1" w:themeShade="BF"/>
+          <w:sz w:val="24"/>
+          <w:szCs w:val="24"/>
+        </w:rPr>
+        <w:t>Iniciar sesión:</w:t>
+      </w:r>
+    </w:p>
+    <w:p>
+      <w:pPr>
+        <w:spacing w:after="0"/>
+        <w:rPr>
+          <w:rFonts w:asciiTheme="majorHAnsi" w:hAnsiTheme="majorHAnsi" w:cstheme="majorHAnsi"/>
+        </w:rPr>
+      </w:pPr>
+      <w:r>
+        <w:rPr>
+          <w:rFonts w:asciiTheme="majorHAnsi" w:hAnsiTheme="majorHAnsi" w:cstheme="majorHAnsi"/>
+        </w:rPr>
+        <w:t>Dar</w:t>
+      </w:r>
+      <w:r>
+        <w:rPr>
+          <w:rFonts w:asciiTheme="majorHAnsi" w:hAnsiTheme="majorHAnsi" w:cstheme="majorHAnsi"/>
+        </w:rPr>
+        <w:t xml:space="preserve"> algún</w:t>
+      </w:r>
+      <w:r>
+        <w:rPr>
+          <w:rFonts w:asciiTheme="majorHAnsi" w:hAnsiTheme="majorHAnsi" w:cstheme="majorHAnsi"/>
+        </w:rPr>
+        <w:t xml:space="preserve"> alert de </w:t>
+      </w:r>
+      <w:r>
+        <w:rPr>
+          <w:rFonts w:asciiTheme="majorHAnsi" w:hAnsiTheme="majorHAnsi" w:cstheme="majorHAnsi"/>
+        </w:rPr>
+        <w:t>B</w:t>
+      </w:r>
+      <w:r>
+        <w:rPr>
+          <w:rFonts w:asciiTheme="majorHAnsi" w:hAnsiTheme="majorHAnsi" w:cstheme="majorHAnsi"/>
+        </w:rPr>
+        <w:t>ienvenid</w:t>
+      </w:r>
+      <w:r>
+        <w:rPr>
+          <w:rFonts w:asciiTheme="majorHAnsi" w:hAnsiTheme="majorHAnsi" w:cstheme="majorHAnsi"/>
+        </w:rPr>
+        <w:t>o al iniciar sesión</w:t>
+      </w:r>
+      <w:r>
+        <w:rPr>
+          <w:rFonts w:asciiTheme="majorHAnsi" w:hAnsiTheme="majorHAnsi" w:cstheme="majorHAnsi"/>
+        </w:rPr>
+        <w:t>.</w:t>
+      </w:r>
+    </w:p>
+    <w:p>
+      <w:pPr>
+        <w:spacing w:after="0"/>
+        <w:rPr>
+          <w:rFonts w:asciiTheme="majorHAnsi" w:hAnsiTheme="majorHAnsi" w:cstheme="majorHAnsi"/>
+          <w:b/>
+          <w:bCs/>
+          <w:color w:val="FF0000"/>
+        </w:rPr>
+      </w:pPr>
+      <w:r>
+        <w:rPr>
+          <w:rFonts w:asciiTheme="majorHAnsi" w:hAnsiTheme="majorHAnsi" w:cstheme="majorHAnsi"/>
+          <w:b/>
+          <w:bCs/>
+          <w:color w:val="FF0000"/>
+        </w:rPr>
+        <w:t xml:space="preserve">Validar el tipo de usuario que accederá (admin, user). </w:t>
+      </w:r>
+    </w:p>
+    <w:p>
+      <w:pPr>
+        <w:spacing w:after="0"/>
+        <w:rPr>
+          <w:rFonts w:asciiTheme="majorHAnsi" w:hAnsiTheme="majorHAnsi" w:cstheme="majorHAnsi"/>
+        </w:rPr>
+      </w:pPr>
+    </w:p>
+    <w:p>
+      <w:pPr>
+        <w:spacing w:after="0"/>
+        <w:rPr>
+          <w:rFonts w:asciiTheme="majorHAnsi" w:hAnsiTheme="majorHAnsi" w:cstheme="majorHAnsi"/>
+          <w:b/>
+          <w:bCs/>
+          <w:color w:val="2F5496" w:themeColor="accent1" w:themeShade="BF"/>
+          <w:sz w:val="24"/>
+          <w:szCs w:val="24"/>
+        </w:rPr>
+      </w:pPr>
+      <w:r>
+        <w:rPr>
+          <w:rFonts w:asciiTheme="majorHAnsi" w:hAnsiTheme="majorHAnsi" w:cstheme="majorHAnsi"/>
+          <w:b/>
+          <w:bCs/>
+          <w:color w:val="2F5496" w:themeColor="accent1" w:themeShade="BF"/>
+          <w:sz w:val="24"/>
+          <w:szCs w:val="24"/>
+        </w:rPr>
+        <w:t>Cerrar sesión:</w:t>
+      </w:r>
+    </w:p>
+    <w:p>
+      <w:pPr>
+        <w:spacing w:after="0"/>
+        <w:rPr>
+          <w:rFonts w:asciiTheme="majorHAnsi" w:hAnsiTheme="majorHAnsi" w:cstheme="majorHAnsi"/>
+        </w:rPr>
+      </w:pPr>
+      <w:r>
+        <w:rPr>
+          <w:rFonts w:asciiTheme="majorHAnsi" w:hAnsiTheme="majorHAnsi" w:cstheme="majorHAnsi"/>
+        </w:rPr>
+        <w:t xml:space="preserve">Cerrar sesión de </w:t>
+      </w:r>
+      <w:r>
+        <w:rPr>
+          <w:rFonts w:asciiTheme="majorHAnsi" w:hAnsiTheme="majorHAnsi" w:cstheme="majorHAnsi"/>
+        </w:rPr>
+        <w:t>ambos</w:t>
+      </w:r>
+      <w:r>
+        <w:rPr>
+          <w:rFonts w:asciiTheme="majorHAnsi" w:hAnsiTheme="majorHAnsi" w:cstheme="majorHAnsi"/>
+        </w:rPr>
+        <w:t xml:space="preserve"> usuarios.</w:t>
+      </w:r>
+    </w:p>
+    <w:p>
+      <w:pPr>
+        <w:spacing w:after="0"/>
+        <w:rPr>
+          <w:rFonts w:asciiTheme="majorHAnsi" w:hAnsiTheme="majorHAnsi" w:cstheme="majorHAnsi"/>
+        </w:rPr>
+      </w:pPr>
+      <w:r>
+        <w:rPr>
+          <w:rFonts w:asciiTheme="majorHAnsi" w:hAnsiTheme="majorHAnsi" w:cstheme="majorHAnsi"/>
+        </w:rPr>
+        <w:t>Dar</w:t>
+      </w:r>
+      <w:r>
+        <w:rPr>
+          <w:rFonts w:asciiTheme="majorHAnsi" w:hAnsiTheme="majorHAnsi" w:cstheme="majorHAnsi"/>
+        </w:rPr>
+        <w:t xml:space="preserve"> algún</w:t>
+      </w:r>
+      <w:r>
+        <w:rPr>
+          <w:rFonts w:asciiTheme="majorHAnsi" w:hAnsiTheme="majorHAnsi" w:cstheme="majorHAnsi"/>
+        </w:rPr>
+        <w:t xml:space="preserve"> alert de</w:t>
+      </w:r>
+      <w:r>
+        <w:rPr>
+          <w:rFonts w:asciiTheme="majorHAnsi" w:hAnsiTheme="majorHAnsi" w:cstheme="majorHAnsi"/>
+        </w:rPr>
+        <w:t xml:space="preserve"> Despedida al cerrar sesión</w:t>
+      </w:r>
+      <w:r>
+        <w:rPr>
+          <w:rFonts w:asciiTheme="majorHAnsi" w:hAnsiTheme="majorHAnsi" w:cstheme="majorHAnsi"/>
+        </w:rPr>
+        <w:t>.</w:t>
+      </w:r>
+    </w:p>
+    <w:p>
+      <w:pPr>
+        <w:spacing w:after="0"/>
+        <w:rPr>
+          <w:rFonts w:asciiTheme="majorHAnsi" w:hAnsiTheme="majorHAnsi" w:cstheme="majorHAnsi"/>
+        </w:rPr>
+      </w:pPr>
+    </w:p>
+    <w:p>
+      <w:pPr>
+        <w:spacing w:after="0"/>
+        <w:rPr>
+          <w:rFonts w:asciiTheme="majorHAnsi" w:hAnsiTheme="majorHAnsi" w:cstheme="majorHAnsi"/>
+          <w:b/>
+          <w:bCs/>
+          <w:color w:val="2F5496" w:themeColor="accent1" w:themeShade="BF"/>
+          <w:sz w:val="24"/>
+          <w:szCs w:val="24"/>
+        </w:rPr>
+      </w:pPr>
+      <w:r>
+        <w:rPr>
+          <w:rFonts w:asciiTheme="majorHAnsi" w:hAnsiTheme="majorHAnsi" w:cstheme="majorHAnsi"/>
+          <w:b/>
+          <w:bCs/>
+          <w:color w:val="2F5496" w:themeColor="accent1" w:themeShade="BF"/>
+          <w:sz w:val="24"/>
+          <w:szCs w:val="24"/>
+        </w:rPr>
+        <w:t>Editar Datos</w:t>
+      </w:r>
+      <w:r>
+        <w:rPr>
+          <w:rFonts w:asciiTheme="majorHAnsi" w:hAnsiTheme="majorHAnsi" w:cstheme="majorHAnsi"/>
+          <w:b/>
+          <w:bCs/>
+          <w:color w:val="2F5496" w:themeColor="accent1" w:themeShade="BF"/>
+          <w:sz w:val="24"/>
+          <w:szCs w:val="24"/>
+        </w:rPr>
+        <w:t xml:space="preserve"> del Usuario</w:t>
+      </w:r>
+      <w:r>
+        <w:rPr>
+          <w:rFonts w:asciiTheme="majorHAnsi" w:hAnsiTheme="majorHAnsi" w:cstheme="majorHAnsi"/>
+          <w:b/>
+          <w:bCs/>
+          <w:color w:val="2F5496" w:themeColor="accent1" w:themeShade="BF"/>
+          <w:sz w:val="24"/>
+          <w:szCs w:val="24"/>
+        </w:rPr>
+        <w:t>:</w:t>
+      </w:r>
+    </w:p>
+    <w:p>
+      <w:pPr>
+        <w:spacing w:after="0"/>
+        <w:rPr>
+          <w:rFonts w:asciiTheme="majorHAnsi" w:hAnsiTheme="majorHAnsi" w:cstheme="majorHAnsi"/>
+          <w:color w:val="FF0000"/>
+        </w:rPr>
+      </w:pPr>
+      <w:r>
+        <w:rPr>
+          <w:rFonts w:asciiTheme="majorHAnsi" w:hAnsiTheme="majorHAnsi" w:cstheme="majorHAnsi"/>
+          <w:color w:val="FF0000"/>
+        </w:rPr>
+        <w:t>Recuperar valores del usuario que inicio sesión.</w:t>
+      </w:r>
+    </w:p>
+    <w:p>
+      <w:pPr>
+        <w:spacing w:after="0"/>
+        <w:rPr>
+          <w:rFonts w:asciiTheme="majorHAnsi" w:hAnsiTheme="majorHAnsi" w:cstheme="majorHAnsi"/>
+        </w:rPr>
+      </w:pPr>
+      <w:r>
+        <w:rPr>
+          <w:rFonts w:asciiTheme="majorHAnsi" w:hAnsiTheme="majorHAnsi" w:cstheme="majorHAnsi"/>
+        </w:rPr>
+        <w:t xml:space="preserve">Redireccionar al Inicio al guardar los datos nuevos. </w:t>
+      </w:r>
+    </w:p>
+    <w:p>
+      <w:pPr>
+        <w:spacing w:after="0"/>
+        <w:rPr>
+          <w:rFonts w:asciiTheme="majorHAnsi" w:hAnsiTheme="majorHAnsi" w:cstheme="majorHAnsi"/>
+        </w:rPr>
+      </w:pPr>
+      <w:r>
+        <w:rPr>
+          <w:rFonts w:asciiTheme="majorHAnsi" w:hAnsiTheme="majorHAnsi" w:cstheme="majorHAnsi"/>
+        </w:rPr>
+        <w:t xml:space="preserve">Poder eliminar usuario (o desactivar). </w:t>
+      </w:r>
+      <w:r>
+        <w:rPr>
+          <w:rFonts w:asciiTheme="majorHAnsi" w:hAnsiTheme="majorHAnsi" w:cstheme="majorHAnsi"/>
+        </w:rPr>
+        <w:t xml:space="preserve"> </w:t>
+      </w:r>
+    </w:p>
+    <w:p>
+      <w:pPr>
+        <w:spacing w:after="0"/>
+        <w:rPr>
+          <w:rFonts w:asciiTheme="majorHAnsi" w:hAnsiTheme="majorHAnsi" w:cstheme="majorHAnsi"/>
+        </w:rPr>
+      </w:pPr>
+    </w:p>
+    <w:p>
+      <w:pPr>
+        <w:spacing w:after="0"/>
+        <w:rPr>
+          <w:rFonts w:asciiTheme="majorHAnsi" w:hAnsiTheme="majorHAnsi" w:cstheme="majorHAnsi"/>
+          <w:b/>
+          <w:bCs/>
+          <w:color w:val="2F5496" w:themeColor="accent1" w:themeShade="BF"/>
+          <w:sz w:val="24"/>
+          <w:szCs w:val="24"/>
+        </w:rPr>
+      </w:pPr>
+      <w:r>
+        <w:rPr>
+          <w:rFonts w:asciiTheme="majorHAnsi" w:hAnsiTheme="majorHAnsi" w:cstheme="majorHAnsi"/>
+          <w:b/>
+          <w:bCs/>
+          <w:color w:val="2F5496" w:themeColor="accent1" w:themeShade="BF"/>
+          <w:sz w:val="24"/>
+          <w:szCs w:val="24"/>
+        </w:rPr>
+        <w:t>Agregar Institución:</w:t>
+      </w:r>
+    </w:p>
+    <w:p>
+      <w:pPr>
+        <w:spacing w:after="0"/>
+        <w:rPr>
+          <w:rFonts w:asciiTheme="majorHAnsi" w:hAnsiTheme="majorHAnsi" w:cstheme="majorHAnsi"/>
+        </w:rPr>
+      </w:pPr>
+      <w:r>
+        <w:rPr>
+          <w:rFonts w:asciiTheme="majorHAnsi" w:hAnsiTheme="majorHAnsi" w:cstheme="majorHAnsi"/>
+        </w:rPr>
+        <w:t>Validar espacio y caracteres del correo.</w:t>
+      </w:r>
+    </w:p>
+    <w:p>
+      <w:pPr>
+        <w:spacing w:after="0"/>
+        <w:rPr>
+          <w:rFonts w:asciiTheme="majorHAnsi" w:hAnsiTheme="majorHAnsi" w:cstheme="majorHAnsi"/>
+        </w:rPr>
+      </w:pPr>
+      <w:r>
+        <w:rPr>
+          <w:rFonts w:asciiTheme="majorHAnsi" w:hAnsiTheme="majorHAnsi" w:cstheme="majorHAnsi"/>
+        </w:rPr>
+        <w:t xml:space="preserve">Redireccionar al Inicio al </w:t>
+      </w:r>
+      <w:r>
+        <w:rPr>
+          <w:rFonts w:asciiTheme="majorHAnsi" w:hAnsiTheme="majorHAnsi" w:cstheme="majorHAnsi"/>
+        </w:rPr>
+        <w:t>agregar</w:t>
+      </w:r>
+      <w:r>
+        <w:rPr>
+          <w:rFonts w:asciiTheme="majorHAnsi" w:hAnsiTheme="majorHAnsi" w:cstheme="majorHAnsi"/>
+        </w:rPr>
+        <w:t xml:space="preserve"> los dato</w:t>
+      </w:r>
+      <w:r>
+        <w:rPr>
+          <w:rFonts w:asciiTheme="majorHAnsi" w:hAnsiTheme="majorHAnsi" w:cstheme="majorHAnsi"/>
+        </w:rPr>
+        <w:t>s</w:t>
+      </w:r>
+      <w:r>
+        <w:rPr>
+          <w:rFonts w:asciiTheme="majorHAnsi" w:hAnsiTheme="majorHAnsi" w:cstheme="majorHAnsi"/>
+        </w:rPr>
+        <w:t xml:space="preserve">. </w:t>
+      </w:r>
+    </w:p>
+    <w:p>
+      <w:pPr>
+        <w:spacing w:after="0"/>
+        <w:rPr>
+          <w:rFonts w:asciiTheme="majorHAnsi" w:hAnsiTheme="majorHAnsi" w:cstheme="majorHAnsi"/>
+        </w:rPr>
+      </w:pPr>
+    </w:p>
+    <w:p>
+      <w:pPr>
+        <w:spacing w:after="0"/>
+        <w:rPr>
+          <w:rFonts w:asciiTheme="majorHAnsi" w:hAnsiTheme="majorHAnsi" w:cstheme="majorHAnsi"/>
+          <w:b/>
+          <w:bCs/>
+          <w:color w:val="2F5496" w:themeColor="accent1" w:themeShade="BF"/>
+          <w:sz w:val="24"/>
+          <w:szCs w:val="24"/>
+          <w:u w:val="single"/>
+          <w:lang w:val="en-US"/>
+        </w:rPr>
+      </w:pPr>
+      <w:r>
+        <w:rPr>
+          <w:rFonts w:asciiTheme="majorHAnsi" w:hAnsiTheme="majorHAnsi" w:cstheme="majorHAnsi"/>
+          <w:b/>
+          <w:bCs/>
+          <w:color w:val="2F5496" w:themeColor="accent1" w:themeShade="BF"/>
+          <w:sz w:val="24"/>
+          <w:szCs w:val="24"/>
+        </w:rPr>
+        <w:t xml:space="preserve">Editar </w:t>
+      </w:r>
+      <w:r>
+        <w:rPr>
+          <w:rFonts w:asciiTheme="majorHAnsi" w:hAnsiTheme="majorHAnsi" w:cstheme="majorHAnsi"/>
+          <w:b/>
+          <w:bCs/>
+          <w:color w:val="2F5496" w:themeColor="accent1" w:themeShade="BF"/>
+          <w:sz w:val="24"/>
+          <w:szCs w:val="24"/>
+        </w:rPr>
+        <w:t>Institución</w:t>
+      </w:r>
+      <w:r>
+        <w:rPr>
+          <w:rFonts w:asciiTheme="majorHAnsi" w:hAnsiTheme="majorHAnsi" w:cstheme="majorHAnsi"/>
+          <w:b/>
+          <w:bCs/>
+          <w:color w:val="2F5496" w:themeColor="accent1" w:themeShade="BF"/>
+          <w:sz w:val="24"/>
+          <w:szCs w:val="24"/>
+        </w:rPr>
+        <w:t>:</w:t>
+      </w:r>
+    </w:p>
+    <w:p>
+      <w:pPr>
+        <w:spacing w:after="0"/>
+        <w:rPr>
+          <w:rFonts w:asciiTheme="majorHAnsi" w:hAnsiTheme="majorHAnsi" w:cstheme="majorHAnsi"/>
+          <w:color w:val="FF0000"/>
+        </w:rPr>
+      </w:pPr>
+      <w:r>
+        <w:rPr>
+          <w:rFonts w:asciiTheme="majorHAnsi" w:hAnsiTheme="majorHAnsi" w:cstheme="majorHAnsi"/>
+          <w:color w:val="FF0000"/>
+        </w:rPr>
+        <w:t xml:space="preserve">Recuperar el id (o similar) del usuario. </w:t>
+      </w:r>
+    </w:p>
+    <w:p>
+      <w:pPr>
+        <w:spacing w:after="0"/>
+        <w:rPr>
+          <w:rFonts w:asciiTheme="majorHAnsi" w:hAnsiTheme="majorHAnsi" w:cstheme="majorHAnsi"/>
+          <w:color w:val="FF0000"/>
+        </w:rPr>
+      </w:pPr>
+      <w:r>
+        <w:rPr>
+          <w:rFonts w:asciiTheme="majorHAnsi" w:hAnsiTheme="majorHAnsi" w:cstheme="majorHAnsi"/>
+          <w:color w:val="FF0000"/>
+        </w:rPr>
+        <w:t>Agregar vista de las instituciones que el usuario cargo.</w:t>
+      </w:r>
+    </w:p>
+    <w:p>
+      <w:pPr>
+        <w:spacing w:after="0"/>
+        <w:rPr>
+          <w:rFonts w:asciiTheme="majorHAnsi" w:hAnsiTheme="majorHAnsi" w:cstheme="majorHAnsi"/>
+          <w:color w:val="FF0000"/>
+        </w:rPr>
+      </w:pPr>
+      <w:r>
+        <w:rPr>
+          <w:rFonts w:asciiTheme="majorHAnsi" w:hAnsiTheme="majorHAnsi" w:cstheme="majorHAnsi"/>
+          <w:color w:val="FF0000"/>
+        </w:rPr>
+        <w:t>Recuperar logo para editar.</w:t>
       </w:r>
     </w:p>
     <w:p>
@@ -206,357 +684,6 @@
         <w:spacing w:after="0"/>
         <w:rPr>
           <w:rFonts w:asciiTheme="majorHAnsi" w:hAnsiTheme="majorHAnsi" w:cstheme="majorHAnsi"/>
-          <w:u w:val="single"/>
-        </w:rPr>
-      </w:pPr>
-      <w:r>
-        <w:rPr>
-          <w:rFonts w:asciiTheme="majorHAnsi" w:hAnsiTheme="majorHAnsi" w:cstheme="majorHAnsi"/>
-        </w:rPr>
-        <w:t>Validar el correo único.</w:t>
-      </w:r>
-    </w:p>
-    <w:p>
-      <w:pPr>
-        <w:spacing w:after="0"/>
-        <w:rPr>
-          <w:rFonts w:asciiTheme="majorHAnsi" w:hAnsiTheme="majorHAnsi" w:cstheme="majorHAnsi"/>
-        </w:rPr>
-      </w:pPr>
-    </w:p>
-    <w:p>
-      <w:pPr>
-        <w:spacing w:after="0"/>
-        <w:rPr>
-          <w:rFonts w:asciiTheme="majorHAnsi" w:hAnsiTheme="majorHAnsi" w:cstheme="majorHAnsi"/>
-          <w:b/>
-          <w:bCs/>
-          <w:color w:val="2F5496" w:themeColor="accent1" w:themeShade="BF"/>
-          <w:sz w:val="24"/>
-          <w:szCs w:val="24"/>
-        </w:rPr>
-      </w:pPr>
-      <w:r>
-        <w:rPr>
-          <w:rFonts w:asciiTheme="majorHAnsi" w:hAnsiTheme="majorHAnsi" w:cstheme="majorHAnsi"/>
-          <w:b/>
-          <w:bCs/>
-          <w:color w:val="2F5496" w:themeColor="accent1" w:themeShade="BF"/>
-          <w:sz w:val="24"/>
-          <w:szCs w:val="24"/>
-        </w:rPr>
-        <w:t>Iniciar sesión:</w:t>
-      </w:r>
-    </w:p>
-    <w:p>
-      <w:pPr>
-        <w:spacing w:after="0"/>
-        <w:rPr>
-          <w:rFonts w:asciiTheme="majorHAnsi" w:hAnsiTheme="majorHAnsi" w:cstheme="majorHAnsi"/>
-        </w:rPr>
-      </w:pPr>
-      <w:r>
-        <w:rPr>
-          <w:rFonts w:asciiTheme="majorHAnsi" w:hAnsiTheme="majorHAnsi" w:cstheme="majorHAnsi"/>
-        </w:rPr>
-        <w:t>Dar</w:t>
-      </w:r>
-      <w:r>
-        <w:rPr>
-          <w:rFonts w:asciiTheme="majorHAnsi" w:hAnsiTheme="majorHAnsi" w:cstheme="majorHAnsi"/>
-        </w:rPr>
-        <w:t xml:space="preserve"> algún</w:t>
-      </w:r>
-      <w:r>
-        <w:rPr>
-          <w:rFonts w:asciiTheme="majorHAnsi" w:hAnsiTheme="majorHAnsi" w:cstheme="majorHAnsi"/>
-        </w:rPr>
-        <w:t xml:space="preserve"> </w:t>
-      </w:r>
-      <w:proofErr w:type="spellStart"/>
-      <w:r>
-        <w:rPr>
-          <w:rFonts w:asciiTheme="majorHAnsi" w:hAnsiTheme="majorHAnsi" w:cstheme="majorHAnsi"/>
-        </w:rPr>
-        <w:t>alert</w:t>
-      </w:r>
-      <w:proofErr w:type="spellEnd"/>
-      <w:r>
-        <w:rPr>
-          <w:rFonts w:asciiTheme="majorHAnsi" w:hAnsiTheme="majorHAnsi" w:cstheme="majorHAnsi"/>
-        </w:rPr>
-        <w:t xml:space="preserve"> de </w:t>
-      </w:r>
-      <w:r>
-        <w:rPr>
-          <w:rFonts w:asciiTheme="majorHAnsi" w:hAnsiTheme="majorHAnsi" w:cstheme="majorHAnsi"/>
-        </w:rPr>
-        <w:t>B</w:t>
-      </w:r>
-      <w:r>
-        <w:rPr>
-          <w:rFonts w:asciiTheme="majorHAnsi" w:hAnsiTheme="majorHAnsi" w:cstheme="majorHAnsi"/>
-        </w:rPr>
-        <w:t>ienvenid</w:t>
-      </w:r>
-      <w:r>
-        <w:rPr>
-          <w:rFonts w:asciiTheme="majorHAnsi" w:hAnsiTheme="majorHAnsi" w:cstheme="majorHAnsi"/>
-        </w:rPr>
-        <w:t>o al iniciar sesión</w:t>
-      </w:r>
-      <w:r>
-        <w:rPr>
-          <w:rFonts w:asciiTheme="majorHAnsi" w:hAnsiTheme="majorHAnsi" w:cstheme="majorHAnsi"/>
-        </w:rPr>
-        <w:t>.</w:t>
-      </w:r>
-    </w:p>
-    <w:p>
-      <w:pPr>
-        <w:spacing w:after="0"/>
-        <w:rPr>
-          <w:rFonts w:asciiTheme="majorHAnsi" w:hAnsiTheme="majorHAnsi" w:cstheme="majorHAnsi"/>
-          <w:b/>
-          <w:bCs/>
-          <w:color w:val="FF0000"/>
-        </w:rPr>
-      </w:pPr>
-      <w:r>
-        <w:rPr>
-          <w:rFonts w:asciiTheme="majorHAnsi" w:hAnsiTheme="majorHAnsi" w:cstheme="majorHAnsi"/>
-          <w:b/>
-          <w:bCs/>
-          <w:color w:val="FF0000"/>
-        </w:rPr>
-        <w:t>Validar el tipo de usuario que accederá (</w:t>
-      </w:r>
-      <w:proofErr w:type="spellStart"/>
-      <w:r>
-        <w:rPr>
-          <w:rFonts w:asciiTheme="majorHAnsi" w:hAnsiTheme="majorHAnsi" w:cstheme="majorHAnsi"/>
-          <w:b/>
-          <w:bCs/>
-          <w:color w:val="FF0000"/>
-        </w:rPr>
-        <w:t>admin</w:t>
-      </w:r>
-      <w:proofErr w:type="spellEnd"/>
-      <w:r>
-        <w:rPr>
-          <w:rFonts w:asciiTheme="majorHAnsi" w:hAnsiTheme="majorHAnsi" w:cstheme="majorHAnsi"/>
-          <w:b/>
-          <w:bCs/>
-          <w:color w:val="FF0000"/>
-        </w:rPr>
-        <w:t xml:space="preserve">, </w:t>
-      </w:r>
-      <w:proofErr w:type="spellStart"/>
-      <w:r>
-        <w:rPr>
-          <w:rFonts w:asciiTheme="majorHAnsi" w:hAnsiTheme="majorHAnsi" w:cstheme="majorHAnsi"/>
-          <w:b/>
-          <w:bCs/>
-          <w:color w:val="FF0000"/>
-        </w:rPr>
-        <w:t>user</w:t>
-      </w:r>
-      <w:proofErr w:type="spellEnd"/>
-      <w:r>
-        <w:rPr>
-          <w:rFonts w:asciiTheme="majorHAnsi" w:hAnsiTheme="majorHAnsi" w:cstheme="majorHAnsi"/>
-          <w:b/>
-          <w:bCs/>
-          <w:color w:val="FF0000"/>
-        </w:rPr>
-        <w:t xml:space="preserve">). </w:t>
-      </w:r>
-    </w:p>
-    <w:p>
-      <w:pPr>
-        <w:spacing w:after="0"/>
-        <w:rPr>
-          <w:rFonts w:asciiTheme="majorHAnsi" w:hAnsiTheme="majorHAnsi" w:cstheme="majorHAnsi"/>
-        </w:rPr>
-      </w:pPr>
-    </w:p>
-    <w:p>
-      <w:pPr>
-        <w:spacing w:after="0"/>
-        <w:rPr>
-          <w:rFonts w:asciiTheme="majorHAnsi" w:hAnsiTheme="majorHAnsi" w:cstheme="majorHAnsi"/>
-          <w:b/>
-          <w:bCs/>
-          <w:color w:val="2F5496" w:themeColor="accent1" w:themeShade="BF"/>
-          <w:sz w:val="24"/>
-          <w:szCs w:val="24"/>
-        </w:rPr>
-      </w:pPr>
-      <w:r>
-        <w:rPr>
-          <w:rFonts w:asciiTheme="majorHAnsi" w:hAnsiTheme="majorHAnsi" w:cstheme="majorHAnsi"/>
-          <w:b/>
-          <w:bCs/>
-          <w:color w:val="2F5496" w:themeColor="accent1" w:themeShade="BF"/>
-          <w:sz w:val="24"/>
-          <w:szCs w:val="24"/>
-        </w:rPr>
-        <w:t>Cerrar sesión:</w:t>
-      </w:r>
-    </w:p>
-    <w:p>
-      <w:pPr>
-        <w:spacing w:after="0"/>
-        <w:rPr>
-          <w:rFonts w:asciiTheme="majorHAnsi" w:hAnsiTheme="majorHAnsi" w:cstheme="majorHAnsi"/>
-        </w:rPr>
-      </w:pPr>
-      <w:r>
-        <w:rPr>
-          <w:rFonts w:asciiTheme="majorHAnsi" w:hAnsiTheme="majorHAnsi" w:cstheme="majorHAnsi"/>
-        </w:rPr>
-        <w:t xml:space="preserve">Cerrar sesión de </w:t>
-      </w:r>
-      <w:r>
-        <w:rPr>
-          <w:rFonts w:asciiTheme="majorHAnsi" w:hAnsiTheme="majorHAnsi" w:cstheme="majorHAnsi"/>
-        </w:rPr>
-        <w:t>ambos</w:t>
-      </w:r>
-      <w:r>
-        <w:rPr>
-          <w:rFonts w:asciiTheme="majorHAnsi" w:hAnsiTheme="majorHAnsi" w:cstheme="majorHAnsi"/>
-        </w:rPr>
-        <w:t xml:space="preserve"> usuarios.</w:t>
-      </w:r>
-    </w:p>
-    <w:p>
-      <w:pPr>
-        <w:spacing w:after="0"/>
-        <w:rPr>
-          <w:rFonts w:asciiTheme="majorHAnsi" w:hAnsiTheme="majorHAnsi" w:cstheme="majorHAnsi"/>
-        </w:rPr>
-      </w:pPr>
-      <w:r>
-        <w:rPr>
-          <w:rFonts w:asciiTheme="majorHAnsi" w:hAnsiTheme="majorHAnsi" w:cstheme="majorHAnsi"/>
-        </w:rPr>
-        <w:t>Dar</w:t>
-      </w:r>
-      <w:r>
-        <w:rPr>
-          <w:rFonts w:asciiTheme="majorHAnsi" w:hAnsiTheme="majorHAnsi" w:cstheme="majorHAnsi"/>
-        </w:rPr>
-        <w:t xml:space="preserve"> algún</w:t>
-      </w:r>
-      <w:r>
-        <w:rPr>
-          <w:rFonts w:asciiTheme="majorHAnsi" w:hAnsiTheme="majorHAnsi" w:cstheme="majorHAnsi"/>
-        </w:rPr>
-        <w:t xml:space="preserve"> </w:t>
-      </w:r>
-      <w:proofErr w:type="spellStart"/>
-      <w:r>
-        <w:rPr>
-          <w:rFonts w:asciiTheme="majorHAnsi" w:hAnsiTheme="majorHAnsi" w:cstheme="majorHAnsi"/>
-        </w:rPr>
-        <w:t>alert</w:t>
-      </w:r>
-      <w:proofErr w:type="spellEnd"/>
-      <w:r>
-        <w:rPr>
-          <w:rFonts w:asciiTheme="majorHAnsi" w:hAnsiTheme="majorHAnsi" w:cstheme="majorHAnsi"/>
-        </w:rPr>
-        <w:t xml:space="preserve"> de</w:t>
-      </w:r>
-      <w:r>
-        <w:rPr>
-          <w:rFonts w:asciiTheme="majorHAnsi" w:hAnsiTheme="majorHAnsi" w:cstheme="majorHAnsi"/>
-        </w:rPr>
-        <w:t xml:space="preserve"> Despedida al cerrar sesión</w:t>
-      </w:r>
-      <w:r>
-        <w:rPr>
-          <w:rFonts w:asciiTheme="majorHAnsi" w:hAnsiTheme="majorHAnsi" w:cstheme="majorHAnsi"/>
-        </w:rPr>
-        <w:t>.</w:t>
-      </w:r>
-    </w:p>
-    <w:p>
-      <w:pPr>
-        <w:spacing w:after="0"/>
-        <w:rPr>
-          <w:rFonts w:asciiTheme="majorHAnsi" w:hAnsiTheme="majorHAnsi" w:cstheme="majorHAnsi"/>
-        </w:rPr>
-      </w:pPr>
-    </w:p>
-    <w:p>
-      <w:pPr>
-        <w:spacing w:after="0"/>
-        <w:rPr>
-          <w:rFonts w:asciiTheme="majorHAnsi" w:hAnsiTheme="majorHAnsi" w:cstheme="majorHAnsi"/>
-          <w:b/>
-          <w:bCs/>
-          <w:color w:val="2F5496" w:themeColor="accent1" w:themeShade="BF"/>
-          <w:sz w:val="24"/>
-          <w:szCs w:val="24"/>
-        </w:rPr>
-      </w:pPr>
-      <w:r>
-        <w:rPr>
-          <w:rFonts w:asciiTheme="majorHAnsi" w:hAnsiTheme="majorHAnsi" w:cstheme="majorHAnsi"/>
-          <w:b/>
-          <w:bCs/>
-          <w:color w:val="2F5496" w:themeColor="accent1" w:themeShade="BF"/>
-          <w:sz w:val="24"/>
-          <w:szCs w:val="24"/>
-        </w:rPr>
-        <w:t>Editar Datos</w:t>
-      </w:r>
-      <w:r>
-        <w:rPr>
-          <w:rFonts w:asciiTheme="majorHAnsi" w:hAnsiTheme="majorHAnsi" w:cstheme="majorHAnsi"/>
-          <w:b/>
-          <w:bCs/>
-          <w:color w:val="2F5496" w:themeColor="accent1" w:themeShade="BF"/>
-          <w:sz w:val="24"/>
-          <w:szCs w:val="24"/>
-        </w:rPr>
-        <w:t xml:space="preserve"> del Usuario</w:t>
-      </w:r>
-      <w:r>
-        <w:rPr>
-          <w:rFonts w:asciiTheme="majorHAnsi" w:hAnsiTheme="majorHAnsi" w:cstheme="majorHAnsi"/>
-          <w:b/>
-          <w:bCs/>
-          <w:color w:val="2F5496" w:themeColor="accent1" w:themeShade="BF"/>
-          <w:sz w:val="24"/>
-          <w:szCs w:val="24"/>
-        </w:rPr>
-        <w:t>:</w:t>
-      </w:r>
-    </w:p>
-    <w:p>
-      <w:pPr>
-        <w:spacing w:after="0"/>
-        <w:rPr>
-          <w:rFonts w:asciiTheme="majorHAnsi" w:hAnsiTheme="majorHAnsi" w:cstheme="majorHAnsi"/>
-          <w:color w:val="FF0000"/>
-        </w:rPr>
-      </w:pPr>
-      <w:r>
-        <w:rPr>
-          <w:rFonts w:asciiTheme="majorHAnsi" w:hAnsiTheme="majorHAnsi" w:cstheme="majorHAnsi"/>
-          <w:color w:val="FF0000"/>
-        </w:rPr>
-        <w:t>Recuperar valores del usuario que inicio sesión.</w:t>
-      </w:r>
-    </w:p>
-    <w:p>
-      <w:pPr>
-        <w:spacing w:after="0"/>
-        <w:rPr>
-          <w:rFonts w:asciiTheme="majorHAnsi" w:hAnsiTheme="majorHAnsi" w:cstheme="majorHAnsi"/>
         </w:rPr>
       </w:pPr>
       <w:r>
@@ -577,234 +704,6 @@
         <w:rPr>
           <w:rFonts w:asciiTheme="majorHAnsi" w:hAnsiTheme="majorHAnsi" w:cstheme="majorHAnsi"/>
         </w:rPr>
-        <w:t xml:space="preserve">Poder eliminar usuario (o desactivar). </w:t>
-      </w:r>
-    </w:p>
-    <w:p>
-      <w:pPr>
-        <w:spacing w:after="0"/>
-        <w:rPr>
-          <w:rFonts w:asciiTheme="majorHAnsi" w:hAnsiTheme="majorHAnsi" w:cstheme="majorHAnsi"/>
-        </w:rPr>
-      </w:pPr>
-    </w:p>
-    <w:p>
-      <w:pPr>
-        <w:spacing w:after="0"/>
-        <w:rPr>
-          <w:rFonts w:asciiTheme="majorHAnsi" w:hAnsiTheme="majorHAnsi" w:cstheme="majorHAnsi"/>
-          <w:b/>
-          <w:bCs/>
-          <w:color w:val="2F5496" w:themeColor="accent1" w:themeShade="BF"/>
-          <w:sz w:val="24"/>
-          <w:szCs w:val="24"/>
-        </w:rPr>
-      </w:pPr>
-      <w:r>
-        <w:rPr>
-          <w:rFonts w:asciiTheme="majorHAnsi" w:hAnsiTheme="majorHAnsi" w:cstheme="majorHAnsi"/>
-          <w:b/>
-          <w:bCs/>
-          <w:color w:val="2F5496" w:themeColor="accent1" w:themeShade="BF"/>
-          <w:sz w:val="24"/>
-          <w:szCs w:val="24"/>
-        </w:rPr>
-        <w:t>Agregar Institución:</w:t>
-      </w:r>
-    </w:p>
-    <w:p>
-      <w:pPr>
-        <w:spacing w:after="0"/>
-        <w:rPr>
-          <w:rFonts w:asciiTheme="majorHAnsi" w:hAnsiTheme="majorHAnsi" w:cstheme="majorHAnsi"/>
-        </w:rPr>
-      </w:pPr>
-      <w:r>
-        <w:rPr>
-          <w:rFonts w:asciiTheme="majorHAnsi" w:hAnsiTheme="majorHAnsi" w:cstheme="majorHAnsi"/>
-        </w:rPr>
-        <w:t>Validar espacio y caracteres del correo.</w:t>
-      </w:r>
-    </w:p>
-    <w:p>
-      <w:pPr>
-        <w:spacing w:after="0"/>
-        <w:rPr>
-          <w:rFonts w:asciiTheme="majorHAnsi" w:hAnsiTheme="majorHAnsi" w:cstheme="majorHAnsi"/>
-        </w:rPr>
-      </w:pPr>
-      <w:r>
-        <w:rPr>
-          <w:rFonts w:asciiTheme="majorHAnsi" w:hAnsiTheme="majorHAnsi" w:cstheme="majorHAnsi"/>
-        </w:rPr>
-        <w:t xml:space="preserve">Redireccionar al Inicio al </w:t>
-      </w:r>
-      <w:r>
-        <w:rPr>
-          <w:rFonts w:asciiTheme="majorHAnsi" w:hAnsiTheme="majorHAnsi" w:cstheme="majorHAnsi"/>
-        </w:rPr>
-        <w:t>agregar</w:t>
-      </w:r>
-      <w:r>
-        <w:rPr>
-          <w:rFonts w:asciiTheme="majorHAnsi" w:hAnsiTheme="majorHAnsi" w:cstheme="majorHAnsi"/>
-        </w:rPr>
-        <w:t xml:space="preserve"> los dato</w:t>
-      </w:r>
-      <w:r>
-        <w:rPr>
-          <w:rFonts w:asciiTheme="majorHAnsi" w:hAnsiTheme="majorHAnsi" w:cstheme="majorHAnsi"/>
-        </w:rPr>
-        <w:t>s</w:t>
-      </w:r>
-      <w:r>
-        <w:rPr>
-          <w:rFonts w:asciiTheme="majorHAnsi" w:hAnsiTheme="majorHAnsi" w:cstheme="majorHAnsi"/>
-        </w:rPr>
-        <w:t xml:space="preserve">. </w:t>
-      </w:r>
-    </w:p>
-    <w:p>
-      <w:pPr>
-        <w:spacing w:after="0"/>
-        <w:rPr>
-          <w:rFonts w:asciiTheme="majorHAnsi" w:hAnsiTheme="majorHAnsi" w:cstheme="majorHAnsi"/>
-        </w:rPr>
-      </w:pPr>
-    </w:p>
-    <w:p>
-      <w:pPr>
-        <w:spacing w:after="0"/>
-        <w:rPr>
-          <w:rFonts w:asciiTheme="majorHAnsi" w:hAnsiTheme="majorHAnsi" w:cstheme="majorHAnsi"/>
-          <w:b/>
-          <w:bCs/>
-          <w:color w:val="2F5496" w:themeColor="accent1" w:themeShade="BF"/>
-          <w:sz w:val="24"/>
-          <w:szCs w:val="24"/>
-        </w:rPr>
-      </w:pPr>
-      <w:r>
-        <w:rPr>
-          <w:rFonts w:asciiTheme="majorHAnsi" w:hAnsiTheme="majorHAnsi" w:cstheme="majorHAnsi"/>
-          <w:b/>
-          <w:bCs/>
-          <w:color w:val="2F5496" w:themeColor="accent1" w:themeShade="BF"/>
-          <w:sz w:val="24"/>
-          <w:szCs w:val="24"/>
-        </w:rPr>
-        <w:t xml:space="preserve">Editar </w:t>
-      </w:r>
-      <w:r>
-        <w:rPr>
-          <w:rFonts w:asciiTheme="majorHAnsi" w:hAnsiTheme="majorHAnsi" w:cstheme="majorHAnsi"/>
-          <w:b/>
-          <w:bCs/>
-          <w:color w:val="2F5496" w:themeColor="accent1" w:themeShade="BF"/>
-          <w:sz w:val="24"/>
-          <w:szCs w:val="24"/>
-        </w:rPr>
-        <w:t>Institución</w:t>
-      </w:r>
-      <w:r>
-        <w:rPr>
-          <w:rFonts w:asciiTheme="majorHAnsi" w:hAnsiTheme="majorHAnsi" w:cstheme="majorHAnsi"/>
-          <w:b/>
-          <w:bCs/>
-          <w:color w:val="2F5496" w:themeColor="accent1" w:themeShade="BF"/>
-          <w:sz w:val="24"/>
-          <w:szCs w:val="24"/>
-        </w:rPr>
-        <w:t>:</w:t>
-      </w:r>
-    </w:p>
-    <w:p>
-      <w:pPr>
-        <w:spacing w:after="0"/>
-        <w:rPr>
-          <w:rFonts w:asciiTheme="majorHAnsi" w:hAnsiTheme="majorHAnsi" w:cstheme="majorHAnsi"/>
-          <w:color w:val="FF0000"/>
-        </w:rPr>
-      </w:pPr>
-      <w:r>
-        <w:rPr>
-          <w:rFonts w:asciiTheme="majorHAnsi" w:hAnsiTheme="majorHAnsi" w:cstheme="majorHAnsi"/>
-          <w:color w:val="FF0000"/>
-        </w:rPr>
-        <w:t xml:space="preserve">Recuperar el id (o similar) del usuario. </w:t>
-      </w:r>
-    </w:p>
-    <w:p>
-      <w:pPr>
-        <w:spacing w:after="0"/>
-        <w:rPr>
-          <w:rFonts w:asciiTheme="majorHAnsi" w:hAnsiTheme="majorHAnsi" w:cstheme="majorHAnsi"/>
-          <w:color w:val="FF0000"/>
-        </w:rPr>
-      </w:pPr>
-      <w:r>
-        <w:rPr>
-          <w:rFonts w:asciiTheme="majorHAnsi" w:hAnsiTheme="majorHAnsi" w:cstheme="majorHAnsi"/>
-          <w:color w:val="FF0000"/>
-        </w:rPr>
-        <w:t>Agregar vista de las instituciones que el usuario cargo.</w:t>
-      </w:r>
-    </w:p>
-    <w:p>
-      <w:pPr>
-        <w:spacing w:after="0"/>
-        <w:rPr>
-          <w:rFonts w:asciiTheme="majorHAnsi" w:hAnsiTheme="majorHAnsi" w:cstheme="majorHAnsi"/>
-          <w:color w:val="FF0000"/>
-        </w:rPr>
-      </w:pPr>
-      <w:r>
-        <w:rPr>
-          <w:rFonts w:asciiTheme="majorHAnsi" w:hAnsiTheme="majorHAnsi" w:cstheme="majorHAnsi"/>
-          <w:color w:val="FF0000"/>
-        </w:rPr>
-        <w:t>Recuperar logo para editar.</w:t>
-      </w:r>
-    </w:p>
-    <w:p>
-      <w:pPr>
-        <w:spacing w:after="0"/>
-        <w:rPr>
-          <w:rFonts w:asciiTheme="majorHAnsi" w:hAnsiTheme="majorHAnsi" w:cstheme="majorHAnsi"/>
-        </w:rPr>
-      </w:pPr>
-      <w:r>
-        <w:rPr>
-          <w:rFonts w:asciiTheme="majorHAnsi" w:hAnsiTheme="majorHAnsi" w:cstheme="majorHAnsi"/>
-        </w:rPr>
-        <w:t>Validar caracteres en el correo.</w:t>
-      </w:r>
-    </w:p>
-    <w:p>
-      <w:pPr>
-        <w:spacing w:after="0"/>
-        <w:rPr>
-          <w:rFonts w:asciiTheme="majorHAnsi" w:hAnsiTheme="majorHAnsi" w:cstheme="majorHAnsi"/>
-        </w:rPr>
-      </w:pPr>
-      <w:r>
-        <w:rPr>
-          <w:rFonts w:asciiTheme="majorHAnsi" w:hAnsiTheme="majorHAnsi" w:cstheme="majorHAnsi"/>
-        </w:rPr>
-        <w:t xml:space="preserve">Redireccionar al Inicio al guardar los datos nuevos. </w:t>
-      </w:r>
-    </w:p>
-    <w:p>
-      <w:pPr>
-        <w:spacing w:after="0"/>
-        <w:rPr>
-          <w:rFonts w:asciiTheme="majorHAnsi" w:hAnsiTheme="majorHAnsi" w:cstheme="majorHAnsi"/>
-        </w:rPr>
-      </w:pPr>
-      <w:r>
-        <w:rPr>
-          <w:rFonts w:asciiTheme="majorHAnsi" w:hAnsiTheme="majorHAnsi" w:cstheme="majorHAnsi"/>
-        </w:rPr>
         <w:t xml:space="preserve">Poder eliminar institución (o desactivar). </w:t>
       </w:r>
     </w:p>
@@ -849,20 +748,6 @@
           <w:szCs w:val="24"/>
         </w:rPr>
         <w:t xml:space="preserve"> Carrera:</w:t>
-      </w:r>
-    </w:p>
-    <w:p>
-      <w:pPr>
-        <w:spacing w:after="0"/>
-        <w:rPr>
-          <w:rFonts w:asciiTheme="majorHAnsi" w:hAnsiTheme="majorHAnsi" w:cstheme="majorHAnsi"/>
-        </w:rPr>
-      </w:pPr>
-      <w:r>
-        <w:rPr>
-          <w:rFonts w:asciiTheme="majorHAnsi" w:hAnsiTheme="majorHAnsi" w:cstheme="majorHAnsi"/>
-        </w:rPr>
-        <w:t>Validar espacio y caracteres.</w:t>
       </w:r>
     </w:p>
     <w:p>
@@ -944,21 +829,7 @@
         <w:rPr>
           <w:rFonts w:asciiTheme="majorHAnsi" w:hAnsiTheme="majorHAnsi" w:cstheme="majorHAnsi"/>
         </w:rPr>
-        <w:t xml:space="preserve">Recuperar el dato del </w:t>
-      </w:r>
-      <w:proofErr w:type="spellStart"/>
-      <w:r>
-        <w:rPr>
-          <w:rFonts w:asciiTheme="majorHAnsi" w:hAnsiTheme="majorHAnsi" w:cstheme="majorHAnsi"/>
-        </w:rPr>
-        <w:t>select</w:t>
-      </w:r>
-      <w:proofErr w:type="spellEnd"/>
-      <w:r>
-        <w:rPr>
-          <w:rFonts w:asciiTheme="majorHAnsi" w:hAnsiTheme="majorHAnsi" w:cstheme="majorHAnsi"/>
-        </w:rPr>
-        <w:t xml:space="preserve"> que se cargó.</w:t>
+        <w:t>Recuperar el dato del select que se cargó.</w:t>
       </w:r>
     </w:p>
     <w:p>
@@ -1054,67 +925,27 @@
           <w:bCs/>
           <w:color w:val="FF0000"/>
         </w:rPr>
-        <w:t xml:space="preserve">Realizar filtro de búsqueda con los </w:t>
-      </w:r>
-      <w:proofErr w:type="spellStart"/>
-      <w:r>
-        <w:rPr>
-          <w:rFonts w:asciiTheme="majorHAnsi" w:hAnsiTheme="majorHAnsi" w:cstheme="majorHAnsi"/>
-          <w:b/>
-          <w:bCs/>
-          <w:color w:val="FF0000"/>
-        </w:rPr>
-        <w:t>select</w:t>
-      </w:r>
-      <w:proofErr w:type="spellEnd"/>
-      <w:r>
-        <w:rPr>
-          <w:rFonts w:asciiTheme="majorHAnsi" w:hAnsiTheme="majorHAnsi" w:cstheme="majorHAnsi"/>
-          <w:b/>
-          <w:bCs/>
-          <w:color w:val="FF0000"/>
-        </w:rPr>
-        <w:t>.</w:t>
-      </w:r>
-    </w:p>
-    <w:p>
-      <w:pPr>
-        <w:spacing w:after="0"/>
-        <w:rPr>
-          <w:rFonts w:asciiTheme="majorHAnsi" w:hAnsiTheme="majorHAnsi" w:cstheme="majorHAnsi"/>
-          <w:b/>
-          <w:bCs/>
-          <w:color w:val="FF0000"/>
-        </w:rPr>
-      </w:pPr>
-      <w:r>
-        <w:rPr>
-          <w:rFonts w:asciiTheme="majorHAnsi" w:hAnsiTheme="majorHAnsi" w:cstheme="majorHAnsi"/>
-          <w:b/>
-          <w:bCs/>
-          <w:color w:val="FF0000"/>
-        </w:rPr>
-        <w:t xml:space="preserve">Agregar un </w:t>
-      </w:r>
-      <w:proofErr w:type="spellStart"/>
-      <w:r>
-        <w:rPr>
-          <w:rFonts w:asciiTheme="majorHAnsi" w:hAnsiTheme="majorHAnsi" w:cstheme="majorHAnsi"/>
-          <w:b/>
-          <w:bCs/>
-          <w:color w:val="FF0000"/>
-        </w:rPr>
-        <w:t>text</w:t>
-      </w:r>
-      <w:proofErr w:type="spellEnd"/>
-      <w:r>
-        <w:rPr>
-          <w:rFonts w:asciiTheme="majorHAnsi" w:hAnsiTheme="majorHAnsi" w:cstheme="majorHAnsi"/>
-          <w:b/>
-          <w:bCs/>
-          <w:color w:val="FF0000"/>
-        </w:rPr>
-        <w:t xml:space="preserve"> para búsqueda (opcional).</w:t>
+        <w:t>Realizar filtro de búsqueda con los select.</w:t>
+      </w:r>
+    </w:p>
+    <w:p>
+      <w:pPr>
+        <w:spacing w:after="0"/>
+        <w:rPr>
+          <w:rFonts w:asciiTheme="majorHAnsi" w:hAnsiTheme="majorHAnsi" w:cstheme="majorHAnsi"/>
+          <w:b/>
+          <w:bCs/>
+          <w:color w:val="FF0000"/>
+        </w:rPr>
+      </w:pPr>
+      <w:r>
+        <w:rPr>
+          <w:rFonts w:asciiTheme="majorHAnsi" w:hAnsiTheme="majorHAnsi" w:cstheme="majorHAnsi"/>
+          <w:b/>
+          <w:bCs/>
+          <w:color w:val="FF0000"/>
+        </w:rPr>
+        <w:t>Agregar un text para búsqueda (opcional).</w:t>
       </w:r>
     </w:p>
     <w:p>

</xml_diff>

<commit_message>
Se agrego alert a todas las actividades
</commit_message>
<xml_diff>
--- a/Guia.docx
+++ b/Guia.docx
@@ -48,6 +48,7 @@
         </w:rPr>
         <w:t xml:space="preserve"> diferente para </w:t>
       </w:r>
+      <w:proofErr w:type="spellStart"/>
       <w:r>
         <w:rPr>
           <w:rFonts w:asciiTheme="majorHAnsi" w:hAnsiTheme="majorHAnsi" w:cstheme="majorHAnsi"/>
@@ -62,13 +63,23 @@
         </w:rPr>
         <w:t>dmin</w:t>
       </w:r>
-      <w:r>
-        <w:rPr>
-          <w:rFonts w:asciiTheme="majorHAnsi" w:hAnsiTheme="majorHAnsi" w:cstheme="majorHAnsi"/>
-          <w:color w:val="FF0000"/>
-        </w:rPr>
-        <w:t>, user</w:t>
-      </w:r>
+      <w:proofErr w:type="spellEnd"/>
+      <w:r>
+        <w:rPr>
+          <w:rFonts w:asciiTheme="majorHAnsi" w:hAnsiTheme="majorHAnsi" w:cstheme="majorHAnsi"/>
+          <w:color w:val="FF0000"/>
+        </w:rPr>
+        <w:t xml:space="preserve">, </w:t>
+      </w:r>
+      <w:proofErr w:type="spellStart"/>
+      <w:r>
+        <w:rPr>
+          <w:rFonts w:asciiTheme="majorHAnsi" w:hAnsiTheme="majorHAnsi" w:cstheme="majorHAnsi"/>
+          <w:color w:val="FF0000"/>
+        </w:rPr>
+        <w:t>user</w:t>
+      </w:r>
+      <w:proofErr w:type="spellEnd"/>
       <w:r>
         <w:rPr>
           <w:rFonts w:asciiTheme="majorHAnsi" w:hAnsiTheme="majorHAnsi" w:cstheme="majorHAnsi"/>
@@ -115,19 +126,260 @@
         <w:spacing w:after="0"/>
         <w:rPr>
           <w:rFonts w:asciiTheme="majorHAnsi" w:hAnsiTheme="majorHAnsi" w:cstheme="majorHAnsi"/>
-        </w:rPr>
-      </w:pPr>
-      <w:r>
-        <w:rPr>
-          <w:rFonts w:asciiTheme="majorHAnsi" w:hAnsiTheme="majorHAnsi" w:cstheme="majorHAnsi"/>
-        </w:rPr>
-        <w:t>Redireccionar a</w:t>
-      </w:r>
-      <w:r>
-        <w:rPr>
-          <w:rFonts w:asciiTheme="majorHAnsi" w:hAnsiTheme="majorHAnsi" w:cstheme="majorHAnsi"/>
-        </w:rPr>
-        <w:t xml:space="preserve"> la vista de</w:t>
+          <w:u w:val="single"/>
+        </w:rPr>
+      </w:pPr>
+      <w:r>
+        <w:rPr>
+          <w:rFonts w:asciiTheme="majorHAnsi" w:hAnsiTheme="majorHAnsi" w:cstheme="majorHAnsi"/>
+        </w:rPr>
+        <w:t xml:space="preserve">Validar el </w:t>
+      </w:r>
+      <w:r>
+        <w:rPr>
+          <w:rFonts w:asciiTheme="majorHAnsi" w:hAnsiTheme="majorHAnsi" w:cstheme="majorHAnsi"/>
+        </w:rPr>
+        <w:t>usuario</w:t>
+      </w:r>
+      <w:r>
+        <w:rPr>
+          <w:rFonts w:asciiTheme="majorHAnsi" w:hAnsiTheme="majorHAnsi" w:cstheme="majorHAnsi"/>
+        </w:rPr>
+        <w:t xml:space="preserve"> único.</w:t>
+      </w:r>
+    </w:p>
+    <w:p>
+      <w:pPr>
+        <w:spacing w:after="0"/>
+        <w:rPr>
+          <w:rFonts w:asciiTheme="majorHAnsi" w:hAnsiTheme="majorHAnsi" w:cstheme="majorHAnsi"/>
+        </w:rPr>
+      </w:pPr>
+    </w:p>
+    <w:p>
+      <w:pPr>
+        <w:spacing w:after="0"/>
+        <w:rPr>
+          <w:rFonts w:asciiTheme="majorHAnsi" w:hAnsiTheme="majorHAnsi" w:cstheme="majorHAnsi"/>
+          <w:b/>
+          <w:bCs/>
+          <w:color w:val="2F5496" w:themeColor="accent1" w:themeShade="BF"/>
+          <w:sz w:val="24"/>
+          <w:szCs w:val="24"/>
+        </w:rPr>
+      </w:pPr>
+      <w:r>
+        <w:rPr>
+          <w:rFonts w:asciiTheme="majorHAnsi" w:hAnsiTheme="majorHAnsi" w:cstheme="majorHAnsi"/>
+          <w:b/>
+          <w:bCs/>
+          <w:color w:val="2F5496" w:themeColor="accent1" w:themeShade="BF"/>
+          <w:sz w:val="24"/>
+          <w:szCs w:val="24"/>
+        </w:rPr>
+        <w:t>Iniciar sesión:</w:t>
+      </w:r>
+    </w:p>
+    <w:p>
+      <w:pPr>
+        <w:spacing w:after="0"/>
+        <w:rPr>
+          <w:rFonts w:asciiTheme="majorHAnsi" w:hAnsiTheme="majorHAnsi" w:cstheme="majorHAnsi"/>
+          <w:b/>
+          <w:bCs/>
+          <w:color w:val="FF0000"/>
+        </w:rPr>
+      </w:pPr>
+      <w:r>
+        <w:rPr>
+          <w:rFonts w:asciiTheme="majorHAnsi" w:hAnsiTheme="majorHAnsi" w:cstheme="majorHAnsi"/>
+          <w:b/>
+          <w:bCs/>
+          <w:color w:val="FF0000"/>
+        </w:rPr>
+        <w:t>Validar el tipo de usuario que accederá (</w:t>
+      </w:r>
+      <w:proofErr w:type="spellStart"/>
+      <w:r>
+        <w:rPr>
+          <w:rFonts w:asciiTheme="majorHAnsi" w:hAnsiTheme="majorHAnsi" w:cstheme="majorHAnsi"/>
+          <w:b/>
+          <w:bCs/>
+          <w:color w:val="FF0000"/>
+        </w:rPr>
+        <w:t>admin</w:t>
+      </w:r>
+      <w:proofErr w:type="spellEnd"/>
+      <w:r>
+        <w:rPr>
+          <w:rFonts w:asciiTheme="majorHAnsi" w:hAnsiTheme="majorHAnsi" w:cstheme="majorHAnsi"/>
+          <w:b/>
+          <w:bCs/>
+          <w:color w:val="FF0000"/>
+        </w:rPr>
+        <w:t xml:space="preserve">, </w:t>
+      </w:r>
+      <w:proofErr w:type="spellStart"/>
+      <w:r>
+        <w:rPr>
+          <w:rFonts w:asciiTheme="majorHAnsi" w:hAnsiTheme="majorHAnsi" w:cstheme="majorHAnsi"/>
+          <w:b/>
+          <w:bCs/>
+          <w:color w:val="FF0000"/>
+        </w:rPr>
+        <w:t>user</w:t>
+      </w:r>
+      <w:proofErr w:type="spellEnd"/>
+      <w:r>
+        <w:rPr>
+          <w:rFonts w:asciiTheme="majorHAnsi" w:hAnsiTheme="majorHAnsi" w:cstheme="majorHAnsi"/>
+          <w:b/>
+          <w:bCs/>
+          <w:color w:val="FF0000"/>
+        </w:rPr>
+        <w:t xml:space="preserve">). </w:t>
+      </w:r>
+    </w:p>
+    <w:p>
+      <w:pPr>
+        <w:spacing w:after="0"/>
+        <w:rPr>
+          <w:rFonts w:asciiTheme="majorHAnsi" w:hAnsiTheme="majorHAnsi" w:cstheme="majorHAnsi"/>
+        </w:rPr>
+      </w:pPr>
+    </w:p>
+    <w:p>
+      <w:pPr>
+        <w:spacing w:after="0"/>
+        <w:rPr>
+          <w:rFonts w:asciiTheme="majorHAnsi" w:hAnsiTheme="majorHAnsi" w:cstheme="majorHAnsi"/>
+          <w:b/>
+          <w:bCs/>
+          <w:color w:val="2F5496" w:themeColor="accent1" w:themeShade="BF"/>
+          <w:sz w:val="24"/>
+          <w:szCs w:val="24"/>
+        </w:rPr>
+      </w:pPr>
+      <w:r>
+        <w:rPr>
+          <w:rFonts w:asciiTheme="majorHAnsi" w:hAnsiTheme="majorHAnsi" w:cstheme="majorHAnsi"/>
+          <w:b/>
+          <w:bCs/>
+          <w:color w:val="2F5496" w:themeColor="accent1" w:themeShade="BF"/>
+          <w:sz w:val="24"/>
+          <w:szCs w:val="24"/>
+        </w:rPr>
+        <w:t>Cerrar sesión:</w:t>
+      </w:r>
+    </w:p>
+    <w:p>
+      <w:pPr>
+        <w:spacing w:after="0"/>
+        <w:rPr>
+          <w:rFonts w:asciiTheme="majorHAnsi" w:hAnsiTheme="majorHAnsi" w:cstheme="majorHAnsi"/>
+        </w:rPr>
+      </w:pPr>
+      <w:r>
+        <w:rPr>
+          <w:rFonts w:asciiTheme="majorHAnsi" w:hAnsiTheme="majorHAnsi" w:cstheme="majorHAnsi"/>
+        </w:rPr>
+        <w:t xml:space="preserve">Cerrar sesión de </w:t>
+      </w:r>
+      <w:r>
+        <w:rPr>
+          <w:rFonts w:asciiTheme="majorHAnsi" w:hAnsiTheme="majorHAnsi" w:cstheme="majorHAnsi"/>
+        </w:rPr>
+        <w:t>ambos</w:t>
+      </w:r>
+      <w:r>
+        <w:rPr>
+          <w:rFonts w:asciiTheme="majorHAnsi" w:hAnsiTheme="majorHAnsi" w:cstheme="majorHAnsi"/>
+        </w:rPr>
+        <w:t xml:space="preserve"> usuarios.</w:t>
+      </w:r>
+    </w:p>
+    <w:p>
+      <w:pPr>
+        <w:spacing w:after="0"/>
+        <w:rPr>
+          <w:rFonts w:asciiTheme="majorHAnsi" w:hAnsiTheme="majorHAnsi" w:cstheme="majorHAnsi"/>
+        </w:rPr>
+      </w:pPr>
+    </w:p>
+    <w:p>
+      <w:pPr>
+        <w:spacing w:after="0"/>
+        <w:rPr>
+          <w:rFonts w:asciiTheme="majorHAnsi" w:hAnsiTheme="majorHAnsi" w:cstheme="majorHAnsi"/>
+          <w:b/>
+          <w:bCs/>
+          <w:color w:val="2F5496" w:themeColor="accent1" w:themeShade="BF"/>
+          <w:sz w:val="24"/>
+          <w:szCs w:val="24"/>
+        </w:rPr>
+      </w:pPr>
+      <w:r>
+        <w:rPr>
+          <w:rFonts w:asciiTheme="majorHAnsi" w:hAnsiTheme="majorHAnsi" w:cstheme="majorHAnsi"/>
+          <w:b/>
+          <w:bCs/>
+          <w:color w:val="2F5496" w:themeColor="accent1" w:themeShade="BF"/>
+          <w:sz w:val="24"/>
+          <w:szCs w:val="24"/>
+        </w:rPr>
+        <w:t>Editar Datos</w:t>
+      </w:r>
+      <w:r>
+        <w:rPr>
+          <w:rFonts w:asciiTheme="majorHAnsi" w:hAnsiTheme="majorHAnsi" w:cstheme="majorHAnsi"/>
+          <w:b/>
+          <w:bCs/>
+          <w:color w:val="2F5496" w:themeColor="accent1" w:themeShade="BF"/>
+          <w:sz w:val="24"/>
+          <w:szCs w:val="24"/>
+        </w:rPr>
+        <w:t xml:space="preserve"> del Usuario</w:t>
+      </w:r>
+      <w:r>
+        <w:rPr>
+          <w:rFonts w:asciiTheme="majorHAnsi" w:hAnsiTheme="majorHAnsi" w:cstheme="majorHAnsi"/>
+          <w:b/>
+          <w:bCs/>
+          <w:color w:val="2F5496" w:themeColor="accent1" w:themeShade="BF"/>
+          <w:sz w:val="24"/>
+          <w:szCs w:val="24"/>
+        </w:rPr>
+        <w:t>:</w:t>
+      </w:r>
+    </w:p>
+    <w:p>
+      <w:pPr>
+        <w:spacing w:after="0"/>
+        <w:rPr>
+          <w:rFonts w:asciiTheme="majorHAnsi" w:hAnsiTheme="majorHAnsi" w:cstheme="majorHAnsi"/>
+          <w:color w:val="FF0000"/>
+        </w:rPr>
+      </w:pPr>
+      <w:r>
+        <w:rPr>
+          <w:rFonts w:asciiTheme="majorHAnsi" w:hAnsiTheme="majorHAnsi" w:cstheme="majorHAnsi"/>
+          <w:color w:val="FF0000"/>
+        </w:rPr>
+        <w:t>Recuperar valores del usuario que inicio sesión.</w:t>
+      </w:r>
+    </w:p>
+    <w:p>
+      <w:pPr>
+        <w:spacing w:after="0"/>
+        <w:rPr>
+          <w:rFonts w:asciiTheme="majorHAnsi" w:hAnsiTheme="majorHAnsi" w:cstheme="majorHAnsi"/>
+        </w:rPr>
+      </w:pPr>
+      <w:r>
+        <w:rPr>
+          <w:rFonts w:asciiTheme="majorHAnsi" w:hAnsiTheme="majorHAnsi" w:cstheme="majorHAnsi"/>
+        </w:rPr>
+        <w:t xml:space="preserve">Poder eliminar usuario (o desactivar). </w:t>
       </w:r>
       <w:r>
         <w:rPr>
@@ -135,347 +387,6 @@
         </w:rPr>
         <w:t xml:space="preserve"> </w:t>
       </w:r>
-      <w:r>
-        <w:rPr>
-          <w:rFonts w:asciiTheme="majorHAnsi" w:hAnsiTheme="majorHAnsi" w:cstheme="majorHAnsi"/>
-        </w:rPr>
-        <w:t>Login</w:t>
-      </w:r>
-      <w:r>
-        <w:rPr>
-          <w:rFonts w:asciiTheme="majorHAnsi" w:hAnsiTheme="majorHAnsi" w:cstheme="majorHAnsi"/>
-        </w:rPr>
-        <w:t xml:space="preserve">. </w:t>
-      </w:r>
-    </w:p>
-    <w:p>
-      <w:pPr>
-        <w:spacing w:after="0"/>
-        <w:rPr>
-          <w:rFonts w:asciiTheme="majorHAnsi" w:hAnsiTheme="majorHAnsi" w:cstheme="majorHAnsi"/>
-          <w:u w:val="single"/>
-        </w:rPr>
-      </w:pPr>
-      <w:r>
-        <w:rPr>
-          <w:rFonts w:asciiTheme="majorHAnsi" w:hAnsiTheme="majorHAnsi" w:cstheme="majorHAnsi"/>
-        </w:rPr>
-        <w:t xml:space="preserve">Validar el </w:t>
-      </w:r>
-      <w:r>
-        <w:rPr>
-          <w:rFonts w:asciiTheme="majorHAnsi" w:hAnsiTheme="majorHAnsi" w:cstheme="majorHAnsi"/>
-        </w:rPr>
-        <w:t>usuario</w:t>
-      </w:r>
-      <w:r>
-        <w:rPr>
-          <w:rFonts w:asciiTheme="majorHAnsi" w:hAnsiTheme="majorHAnsi" w:cstheme="majorHAnsi"/>
-        </w:rPr>
-        <w:t xml:space="preserve"> único.</w:t>
-      </w:r>
-    </w:p>
-    <w:p>
-      <w:pPr>
-        <w:spacing w:after="0"/>
-        <w:rPr>
-          <w:rFonts w:asciiTheme="majorHAnsi" w:hAnsiTheme="majorHAnsi" w:cstheme="majorHAnsi"/>
-        </w:rPr>
-      </w:pPr>
-    </w:p>
-    <w:p>
-      <w:pPr>
-        <w:spacing w:after="0"/>
-        <w:rPr>
-          <w:rFonts w:asciiTheme="majorHAnsi" w:hAnsiTheme="majorHAnsi" w:cstheme="majorHAnsi"/>
-          <w:b/>
-          <w:bCs/>
-          <w:color w:val="2F5496" w:themeColor="accent1" w:themeShade="BF"/>
-          <w:sz w:val="24"/>
-          <w:szCs w:val="24"/>
-        </w:rPr>
-      </w:pPr>
-      <w:r>
-        <w:rPr>
-          <w:rFonts w:asciiTheme="majorHAnsi" w:hAnsiTheme="majorHAnsi" w:cstheme="majorHAnsi"/>
-          <w:b/>
-          <w:bCs/>
-          <w:color w:val="2F5496" w:themeColor="accent1" w:themeShade="BF"/>
-          <w:sz w:val="24"/>
-          <w:szCs w:val="24"/>
-        </w:rPr>
-        <w:t>Iniciar sesión:</w:t>
-      </w:r>
-    </w:p>
-    <w:p>
-      <w:pPr>
-        <w:spacing w:after="0"/>
-        <w:rPr>
-          <w:rFonts w:asciiTheme="majorHAnsi" w:hAnsiTheme="majorHAnsi" w:cstheme="majorHAnsi"/>
-        </w:rPr>
-      </w:pPr>
-      <w:r>
-        <w:rPr>
-          <w:rFonts w:asciiTheme="majorHAnsi" w:hAnsiTheme="majorHAnsi" w:cstheme="majorHAnsi"/>
-        </w:rPr>
-        <w:t>Dar</w:t>
-      </w:r>
-      <w:r>
-        <w:rPr>
-          <w:rFonts w:asciiTheme="majorHAnsi" w:hAnsiTheme="majorHAnsi" w:cstheme="majorHAnsi"/>
-        </w:rPr>
-        <w:t xml:space="preserve"> algún</w:t>
-      </w:r>
-      <w:r>
-        <w:rPr>
-          <w:rFonts w:asciiTheme="majorHAnsi" w:hAnsiTheme="majorHAnsi" w:cstheme="majorHAnsi"/>
-        </w:rPr>
-        <w:t xml:space="preserve"> alert de </w:t>
-      </w:r>
-      <w:r>
-        <w:rPr>
-          <w:rFonts w:asciiTheme="majorHAnsi" w:hAnsiTheme="majorHAnsi" w:cstheme="majorHAnsi"/>
-        </w:rPr>
-        <w:t>B</w:t>
-      </w:r>
-      <w:r>
-        <w:rPr>
-          <w:rFonts w:asciiTheme="majorHAnsi" w:hAnsiTheme="majorHAnsi" w:cstheme="majorHAnsi"/>
-        </w:rPr>
-        <w:t>ienvenid</w:t>
-      </w:r>
-      <w:r>
-        <w:rPr>
-          <w:rFonts w:asciiTheme="majorHAnsi" w:hAnsiTheme="majorHAnsi" w:cstheme="majorHAnsi"/>
-        </w:rPr>
-        <w:t>o al iniciar sesión</w:t>
-      </w:r>
-      <w:r>
-        <w:rPr>
-          <w:rFonts w:asciiTheme="majorHAnsi" w:hAnsiTheme="majorHAnsi" w:cstheme="majorHAnsi"/>
-        </w:rPr>
-        <w:t>.</w:t>
-      </w:r>
-    </w:p>
-    <w:p>
-      <w:pPr>
-        <w:spacing w:after="0"/>
-        <w:rPr>
-          <w:rFonts w:asciiTheme="majorHAnsi" w:hAnsiTheme="majorHAnsi" w:cstheme="majorHAnsi"/>
-          <w:b/>
-          <w:bCs/>
-          <w:color w:val="FF0000"/>
-        </w:rPr>
-      </w:pPr>
-      <w:r>
-        <w:rPr>
-          <w:rFonts w:asciiTheme="majorHAnsi" w:hAnsiTheme="majorHAnsi" w:cstheme="majorHAnsi"/>
-          <w:b/>
-          <w:bCs/>
-          <w:color w:val="FF0000"/>
-        </w:rPr>
-        <w:t xml:space="preserve">Validar el tipo de usuario que accederá (admin, user). </w:t>
-      </w:r>
-    </w:p>
-    <w:p>
-      <w:pPr>
-        <w:spacing w:after="0"/>
-        <w:rPr>
-          <w:rFonts w:asciiTheme="majorHAnsi" w:hAnsiTheme="majorHAnsi" w:cstheme="majorHAnsi"/>
-        </w:rPr>
-      </w:pPr>
-    </w:p>
-    <w:p>
-      <w:pPr>
-        <w:spacing w:after="0"/>
-        <w:rPr>
-          <w:rFonts w:asciiTheme="majorHAnsi" w:hAnsiTheme="majorHAnsi" w:cstheme="majorHAnsi"/>
-          <w:b/>
-          <w:bCs/>
-          <w:color w:val="2F5496" w:themeColor="accent1" w:themeShade="BF"/>
-          <w:sz w:val="24"/>
-          <w:szCs w:val="24"/>
-        </w:rPr>
-      </w:pPr>
-      <w:r>
-        <w:rPr>
-          <w:rFonts w:asciiTheme="majorHAnsi" w:hAnsiTheme="majorHAnsi" w:cstheme="majorHAnsi"/>
-          <w:b/>
-          <w:bCs/>
-          <w:color w:val="2F5496" w:themeColor="accent1" w:themeShade="BF"/>
-          <w:sz w:val="24"/>
-          <w:szCs w:val="24"/>
-        </w:rPr>
-        <w:t>Cerrar sesión:</w:t>
-      </w:r>
-    </w:p>
-    <w:p>
-      <w:pPr>
-        <w:spacing w:after="0"/>
-        <w:rPr>
-          <w:rFonts w:asciiTheme="majorHAnsi" w:hAnsiTheme="majorHAnsi" w:cstheme="majorHAnsi"/>
-        </w:rPr>
-      </w:pPr>
-      <w:r>
-        <w:rPr>
-          <w:rFonts w:asciiTheme="majorHAnsi" w:hAnsiTheme="majorHAnsi" w:cstheme="majorHAnsi"/>
-        </w:rPr>
-        <w:t xml:space="preserve">Cerrar sesión de </w:t>
-      </w:r>
-      <w:r>
-        <w:rPr>
-          <w:rFonts w:asciiTheme="majorHAnsi" w:hAnsiTheme="majorHAnsi" w:cstheme="majorHAnsi"/>
-        </w:rPr>
-        <w:t>ambos</w:t>
-      </w:r>
-      <w:r>
-        <w:rPr>
-          <w:rFonts w:asciiTheme="majorHAnsi" w:hAnsiTheme="majorHAnsi" w:cstheme="majorHAnsi"/>
-        </w:rPr>
-        <w:t xml:space="preserve"> usuarios.</w:t>
-      </w:r>
-    </w:p>
-    <w:p>
-      <w:pPr>
-        <w:spacing w:after="0"/>
-        <w:rPr>
-          <w:rFonts w:asciiTheme="majorHAnsi" w:hAnsiTheme="majorHAnsi" w:cstheme="majorHAnsi"/>
-        </w:rPr>
-      </w:pPr>
-      <w:r>
-        <w:rPr>
-          <w:rFonts w:asciiTheme="majorHAnsi" w:hAnsiTheme="majorHAnsi" w:cstheme="majorHAnsi"/>
-        </w:rPr>
-        <w:t>Dar</w:t>
-      </w:r>
-      <w:r>
-        <w:rPr>
-          <w:rFonts w:asciiTheme="majorHAnsi" w:hAnsiTheme="majorHAnsi" w:cstheme="majorHAnsi"/>
-        </w:rPr>
-        <w:t xml:space="preserve"> algún</w:t>
-      </w:r>
-      <w:r>
-        <w:rPr>
-          <w:rFonts w:asciiTheme="majorHAnsi" w:hAnsiTheme="majorHAnsi" w:cstheme="majorHAnsi"/>
-        </w:rPr>
-        <w:t xml:space="preserve"> alert de</w:t>
-      </w:r>
-      <w:r>
-        <w:rPr>
-          <w:rFonts w:asciiTheme="majorHAnsi" w:hAnsiTheme="majorHAnsi" w:cstheme="majorHAnsi"/>
-        </w:rPr>
-        <w:t xml:space="preserve"> Despedida al cerrar sesión</w:t>
-      </w:r>
-      <w:r>
-        <w:rPr>
-          <w:rFonts w:asciiTheme="majorHAnsi" w:hAnsiTheme="majorHAnsi" w:cstheme="majorHAnsi"/>
-        </w:rPr>
-        <w:t>.</w:t>
-      </w:r>
-    </w:p>
-    <w:p>
-      <w:pPr>
-        <w:spacing w:after="0"/>
-        <w:rPr>
-          <w:rFonts w:asciiTheme="majorHAnsi" w:hAnsiTheme="majorHAnsi" w:cstheme="majorHAnsi"/>
-        </w:rPr>
-      </w:pPr>
-    </w:p>
-    <w:p>
-      <w:pPr>
-        <w:spacing w:after="0"/>
-        <w:rPr>
-          <w:rFonts w:asciiTheme="majorHAnsi" w:hAnsiTheme="majorHAnsi" w:cstheme="majorHAnsi"/>
-          <w:b/>
-          <w:bCs/>
-          <w:color w:val="2F5496" w:themeColor="accent1" w:themeShade="BF"/>
-          <w:sz w:val="24"/>
-          <w:szCs w:val="24"/>
-        </w:rPr>
-      </w:pPr>
-      <w:r>
-        <w:rPr>
-          <w:rFonts w:asciiTheme="majorHAnsi" w:hAnsiTheme="majorHAnsi" w:cstheme="majorHAnsi"/>
-          <w:b/>
-          <w:bCs/>
-          <w:color w:val="2F5496" w:themeColor="accent1" w:themeShade="BF"/>
-          <w:sz w:val="24"/>
-          <w:szCs w:val="24"/>
-        </w:rPr>
-        <w:t>Editar Datos</w:t>
-      </w:r>
-      <w:r>
-        <w:rPr>
-          <w:rFonts w:asciiTheme="majorHAnsi" w:hAnsiTheme="majorHAnsi" w:cstheme="majorHAnsi"/>
-          <w:b/>
-          <w:bCs/>
-          <w:color w:val="2F5496" w:themeColor="accent1" w:themeShade="BF"/>
-          <w:sz w:val="24"/>
-          <w:szCs w:val="24"/>
-        </w:rPr>
-        <w:t xml:space="preserve"> del Usuario</w:t>
-      </w:r>
-      <w:r>
-        <w:rPr>
-          <w:rFonts w:asciiTheme="majorHAnsi" w:hAnsiTheme="majorHAnsi" w:cstheme="majorHAnsi"/>
-          <w:b/>
-          <w:bCs/>
-          <w:color w:val="2F5496" w:themeColor="accent1" w:themeShade="BF"/>
-          <w:sz w:val="24"/>
-          <w:szCs w:val="24"/>
-        </w:rPr>
-        <w:t>:</w:t>
-      </w:r>
-    </w:p>
-    <w:p>
-      <w:pPr>
-        <w:spacing w:after="0"/>
-        <w:rPr>
-          <w:rFonts w:asciiTheme="majorHAnsi" w:hAnsiTheme="majorHAnsi" w:cstheme="majorHAnsi"/>
-          <w:color w:val="FF0000"/>
-        </w:rPr>
-      </w:pPr>
-      <w:r>
-        <w:rPr>
-          <w:rFonts w:asciiTheme="majorHAnsi" w:hAnsiTheme="majorHAnsi" w:cstheme="majorHAnsi"/>
-          <w:color w:val="FF0000"/>
-        </w:rPr>
-        <w:t>Recuperar valores del usuario que inicio sesión.</w:t>
-      </w:r>
-    </w:p>
-    <w:p>
-      <w:pPr>
-        <w:spacing w:after="0"/>
-        <w:rPr>
-          <w:rFonts w:asciiTheme="majorHAnsi" w:hAnsiTheme="majorHAnsi" w:cstheme="majorHAnsi"/>
-        </w:rPr>
-      </w:pPr>
-      <w:r>
-        <w:rPr>
-          <w:rFonts w:asciiTheme="majorHAnsi" w:hAnsiTheme="majorHAnsi" w:cstheme="majorHAnsi"/>
-        </w:rPr>
-        <w:t xml:space="preserve">Redireccionar al Inicio al guardar los datos nuevos. </w:t>
-      </w:r>
-    </w:p>
-    <w:p>
-      <w:pPr>
-        <w:spacing w:after="0"/>
-        <w:rPr>
-          <w:rFonts w:asciiTheme="majorHAnsi" w:hAnsiTheme="majorHAnsi" w:cstheme="majorHAnsi"/>
-        </w:rPr>
-      </w:pPr>
-      <w:r>
-        <w:rPr>
-          <w:rFonts w:asciiTheme="majorHAnsi" w:hAnsiTheme="majorHAnsi" w:cstheme="majorHAnsi"/>
-        </w:rPr>
-        <w:t xml:space="preserve">Poder eliminar usuario (o desactivar). </w:t>
-      </w:r>
-      <w:r>
-        <w:rPr>
-          <w:rFonts w:asciiTheme="majorHAnsi" w:hAnsiTheme="majorHAnsi" w:cstheme="majorHAnsi"/>
-        </w:rPr>
-        <w:t xml:space="preserve"> </w:t>
-      </w:r>
     </w:p>
     <w:p>
       <w:pPr>
@@ -507,58 +418,6 @@
           <w:szCs w:val="24"/>
         </w:rPr>
         <w:t>Agregar Institución:</w:t>
-      </w:r>
-    </w:p>
-    <w:p>
-      <w:pPr>
-        <w:spacing w:after="0"/>
-        <w:rPr>
-          <w:rFonts w:asciiTheme="majorHAnsi" w:hAnsiTheme="majorHAnsi" w:cstheme="majorHAnsi"/>
-        </w:rPr>
-      </w:pPr>
-      <w:r>
-        <w:rPr>
-          <w:rFonts w:asciiTheme="majorHAnsi" w:hAnsiTheme="majorHAnsi" w:cstheme="majorHAnsi"/>
-        </w:rPr>
-        <w:t>Validar espacio y caracteres del correo.</w:t>
-      </w:r>
-    </w:p>
-    <w:p>
-      <w:pPr>
-        <w:spacing w:after="0"/>
-        <w:rPr>
-          <w:rFonts w:asciiTheme="majorHAnsi" w:hAnsiTheme="majorHAnsi" w:cstheme="majorHAnsi"/>
-        </w:rPr>
-      </w:pPr>
-      <w:r>
-        <w:rPr>
-          <w:rFonts w:asciiTheme="majorHAnsi" w:hAnsiTheme="majorHAnsi" w:cstheme="majorHAnsi"/>
-        </w:rPr>
-        <w:t xml:space="preserve">Redireccionar al Inicio al </w:t>
-      </w:r>
-      <w:r>
-        <w:rPr>
-          <w:rFonts w:asciiTheme="majorHAnsi" w:hAnsiTheme="majorHAnsi" w:cstheme="majorHAnsi"/>
-        </w:rPr>
-        <w:t>agregar</w:t>
-      </w:r>
-      <w:r>
-        <w:rPr>
-          <w:rFonts w:asciiTheme="majorHAnsi" w:hAnsiTheme="majorHAnsi" w:cstheme="majorHAnsi"/>
-        </w:rPr>
-        <w:t xml:space="preserve"> los dato</w:t>
-      </w:r>
-      <w:r>
-        <w:rPr>
-          <w:rFonts w:asciiTheme="majorHAnsi" w:hAnsiTheme="majorHAnsi" w:cstheme="majorHAnsi"/>
-        </w:rPr>
-        <w:t>s</w:t>
-      </w:r>
-      <w:r>
-        <w:rPr>
-          <w:rFonts w:asciiTheme="majorHAnsi" w:hAnsiTheme="majorHAnsi" w:cstheme="majorHAnsi"/>
-        </w:rPr>
-        <w:t xml:space="preserve">. </w:t>
       </w:r>
     </w:p>
     <w:p>
@@ -676,34 +535,6 @@
         <w:rPr>
           <w:rFonts w:asciiTheme="majorHAnsi" w:hAnsiTheme="majorHAnsi" w:cstheme="majorHAnsi"/>
         </w:rPr>
-        <w:t>Validar caracteres en el correo.</w:t>
-      </w:r>
-    </w:p>
-    <w:p>
-      <w:pPr>
-        <w:spacing w:after="0"/>
-        <w:rPr>
-          <w:rFonts w:asciiTheme="majorHAnsi" w:hAnsiTheme="majorHAnsi" w:cstheme="majorHAnsi"/>
-        </w:rPr>
-      </w:pPr>
-      <w:r>
-        <w:rPr>
-          <w:rFonts w:asciiTheme="majorHAnsi" w:hAnsiTheme="majorHAnsi" w:cstheme="majorHAnsi"/>
-        </w:rPr>
-        <w:t xml:space="preserve">Redireccionar al Inicio al guardar los datos nuevos. </w:t>
-      </w:r>
-    </w:p>
-    <w:p>
-      <w:pPr>
-        <w:spacing w:after="0"/>
-        <w:rPr>
-          <w:rFonts w:asciiTheme="majorHAnsi" w:hAnsiTheme="majorHAnsi" w:cstheme="majorHAnsi"/>
-        </w:rPr>
-      </w:pPr>
-      <w:r>
-        <w:rPr>
-          <w:rFonts w:asciiTheme="majorHAnsi" w:hAnsiTheme="majorHAnsi" w:cstheme="majorHAnsi"/>
-        </w:rPr>
         <w:t xml:space="preserve">Poder eliminar institución (o desactivar). </w:t>
       </w:r>
     </w:p>
@@ -717,25 +548,49 @@
     </w:p>
     <w:p>
       <w:pPr>
-        <w:spacing w:after="0"/>
-        <w:rPr>
-          <w:rFonts w:asciiTheme="majorHAnsi" w:hAnsiTheme="majorHAnsi" w:cstheme="majorHAnsi"/>
-          <w:b/>
-          <w:bCs/>
-          <w:color w:val="2F5496" w:themeColor="accent1" w:themeShade="BF"/>
-          <w:sz w:val="24"/>
-          <w:szCs w:val="24"/>
-        </w:rPr>
-      </w:pPr>
-      <w:r>
-        <w:rPr>
-          <w:rFonts w:asciiTheme="majorHAnsi" w:hAnsiTheme="majorHAnsi" w:cstheme="majorHAnsi"/>
-          <w:b/>
-          <w:bCs/>
-          <w:color w:val="2F5496" w:themeColor="accent1" w:themeShade="BF"/>
-          <w:sz w:val="24"/>
-          <w:szCs w:val="24"/>
-        </w:rPr>
+        <w:rPr>
+          <w:rFonts w:asciiTheme="majorHAnsi" w:hAnsiTheme="majorHAnsi" w:cstheme="majorHAnsi"/>
+          <w:b/>
+          <w:bCs/>
+          <w:color w:val="2F5496" w:themeColor="accent1" w:themeShade="BF"/>
+          <w:sz w:val="24"/>
+          <w:szCs w:val="24"/>
+        </w:rPr>
+      </w:pPr>
+      <w:r>
+        <w:rPr>
+          <w:rFonts w:asciiTheme="majorHAnsi" w:hAnsiTheme="majorHAnsi" w:cstheme="majorHAnsi"/>
+          <w:b/>
+          <w:bCs/>
+          <w:color w:val="2F5496" w:themeColor="accent1" w:themeShade="BF"/>
+          <w:sz w:val="24"/>
+          <w:szCs w:val="24"/>
+        </w:rPr>
+        <w:br w:type="page"/>
+      </w:r>
+    </w:p>
+    <w:p>
+      <w:pPr>
+        <w:spacing w:after="0"/>
+        <w:rPr>
+          <w:rFonts w:asciiTheme="majorHAnsi" w:hAnsiTheme="majorHAnsi" w:cstheme="majorHAnsi"/>
+          <w:b/>
+          <w:bCs/>
+          <w:color w:val="2F5496" w:themeColor="accent1" w:themeShade="BF"/>
+          <w:sz w:val="24"/>
+          <w:szCs w:val="24"/>
+        </w:rPr>
+      </w:pPr>
+      <w:r>
+        <w:rPr>
+          <w:rFonts w:asciiTheme="majorHAnsi" w:hAnsiTheme="majorHAnsi" w:cstheme="majorHAnsi"/>
+          <w:b/>
+          <w:bCs/>
+          <w:color w:val="2F5496" w:themeColor="accent1" w:themeShade="BF"/>
+          <w:sz w:val="24"/>
+          <w:szCs w:val="24"/>
+        </w:rPr>
+        <w:lastRenderedPageBreak/>
         <w:t>Agregar</w:t>
       </w:r>
       <w:r>
@@ -757,48 +612,25 @@
           <w:rFonts w:asciiTheme="majorHAnsi" w:hAnsiTheme="majorHAnsi" w:cstheme="majorHAnsi"/>
         </w:rPr>
       </w:pPr>
-      <w:r>
-        <w:rPr>
-          <w:rFonts w:asciiTheme="majorHAnsi" w:hAnsiTheme="majorHAnsi" w:cstheme="majorHAnsi"/>
-        </w:rPr>
-        <w:t xml:space="preserve">Redireccionar al Inicio al agregar los datos. </w:t>
-      </w:r>
-    </w:p>
-    <w:p>
-      <w:pPr>
-        <w:spacing w:after="0"/>
-        <w:rPr>
-          <w:rFonts w:asciiTheme="majorHAnsi" w:hAnsiTheme="majorHAnsi" w:cstheme="majorHAnsi"/>
-        </w:rPr>
-      </w:pPr>
-    </w:p>
-    <w:p>
-      <w:pPr>
-        <w:spacing w:after="0"/>
-        <w:rPr>
-          <w:rFonts w:asciiTheme="majorHAnsi" w:hAnsiTheme="majorHAnsi" w:cstheme="majorHAnsi"/>
-          <w:b/>
-          <w:bCs/>
-        </w:rPr>
-      </w:pPr>
-      <w:r>
-        <w:rPr>
-          <w:rFonts w:asciiTheme="majorHAnsi" w:hAnsiTheme="majorHAnsi" w:cstheme="majorHAnsi"/>
-          <w:b/>
-          <w:bCs/>
-        </w:rPr>
-        <w:br w:type="page"/>
-      </w:r>
-      <w:r>
-        <w:rPr>
-          <w:rFonts w:asciiTheme="majorHAnsi" w:hAnsiTheme="majorHAnsi" w:cstheme="majorHAnsi"/>
-          <w:b/>
-          <w:bCs/>
-          <w:color w:val="2F5496" w:themeColor="accent1" w:themeShade="BF"/>
-          <w:sz w:val="24"/>
-          <w:szCs w:val="24"/>
-        </w:rPr>
-        <w:lastRenderedPageBreak/>
+    </w:p>
+    <w:p>
+      <w:pPr>
+        <w:spacing w:after="0"/>
+        <w:rPr>
+          <w:rFonts w:asciiTheme="majorHAnsi" w:hAnsiTheme="majorHAnsi" w:cstheme="majorHAnsi"/>
+          <w:b/>
+          <w:bCs/>
+        </w:rPr>
+      </w:pPr>
+      <w:r>
+        <w:rPr>
+          <w:rFonts w:asciiTheme="majorHAnsi" w:hAnsiTheme="majorHAnsi" w:cstheme="majorHAnsi"/>
+          <w:b/>
+          <w:bCs/>
+          <w:color w:val="2F5496" w:themeColor="accent1" w:themeShade="BF"/>
+          <w:sz w:val="24"/>
+          <w:szCs w:val="24"/>
+        </w:rPr>
         <w:t>Editar Carrera:</w:t>
       </w:r>
     </w:p>
@@ -829,7 +661,21 @@
         <w:rPr>
           <w:rFonts w:asciiTheme="majorHAnsi" w:hAnsiTheme="majorHAnsi" w:cstheme="majorHAnsi"/>
         </w:rPr>
-        <w:t>Recuperar el dato del select que se cargó.</w:t>
+        <w:t xml:space="preserve">Recuperar el dato del </w:t>
+      </w:r>
+      <w:proofErr w:type="spellStart"/>
+      <w:r>
+        <w:rPr>
+          <w:rFonts w:asciiTheme="majorHAnsi" w:hAnsiTheme="majorHAnsi" w:cstheme="majorHAnsi"/>
+        </w:rPr>
+        <w:t>select</w:t>
+      </w:r>
+      <w:proofErr w:type="spellEnd"/>
+      <w:r>
+        <w:rPr>
+          <w:rFonts w:asciiTheme="majorHAnsi" w:hAnsiTheme="majorHAnsi" w:cstheme="majorHAnsi"/>
+        </w:rPr>
+        <w:t xml:space="preserve"> que se cargó.</w:t>
       </w:r>
     </w:p>
     <w:p>
@@ -925,27 +771,67 @@
           <w:bCs/>
           <w:color w:val="FF0000"/>
         </w:rPr>
-        <w:t>Realizar filtro de búsqueda con los select.</w:t>
-      </w:r>
-    </w:p>
-    <w:p>
-      <w:pPr>
-        <w:spacing w:after="0"/>
-        <w:rPr>
-          <w:rFonts w:asciiTheme="majorHAnsi" w:hAnsiTheme="majorHAnsi" w:cstheme="majorHAnsi"/>
-          <w:b/>
-          <w:bCs/>
-          <w:color w:val="FF0000"/>
-        </w:rPr>
-      </w:pPr>
-      <w:r>
-        <w:rPr>
-          <w:rFonts w:asciiTheme="majorHAnsi" w:hAnsiTheme="majorHAnsi" w:cstheme="majorHAnsi"/>
-          <w:b/>
-          <w:bCs/>
-          <w:color w:val="FF0000"/>
-        </w:rPr>
-        <w:t>Agregar un text para búsqueda (opcional).</w:t>
+        <w:t xml:space="preserve">Realizar filtro de búsqueda con los </w:t>
+      </w:r>
+      <w:proofErr w:type="spellStart"/>
+      <w:r>
+        <w:rPr>
+          <w:rFonts w:asciiTheme="majorHAnsi" w:hAnsiTheme="majorHAnsi" w:cstheme="majorHAnsi"/>
+          <w:b/>
+          <w:bCs/>
+          <w:color w:val="FF0000"/>
+        </w:rPr>
+        <w:t>select</w:t>
+      </w:r>
+      <w:proofErr w:type="spellEnd"/>
+      <w:r>
+        <w:rPr>
+          <w:rFonts w:asciiTheme="majorHAnsi" w:hAnsiTheme="majorHAnsi" w:cstheme="majorHAnsi"/>
+          <w:b/>
+          <w:bCs/>
+          <w:color w:val="FF0000"/>
+        </w:rPr>
+        <w:t>.</w:t>
+      </w:r>
+    </w:p>
+    <w:p>
+      <w:pPr>
+        <w:spacing w:after="0"/>
+        <w:rPr>
+          <w:rFonts w:asciiTheme="majorHAnsi" w:hAnsiTheme="majorHAnsi" w:cstheme="majorHAnsi"/>
+          <w:b/>
+          <w:bCs/>
+          <w:color w:val="FF0000"/>
+        </w:rPr>
+      </w:pPr>
+      <w:r>
+        <w:rPr>
+          <w:rFonts w:asciiTheme="majorHAnsi" w:hAnsiTheme="majorHAnsi" w:cstheme="majorHAnsi"/>
+          <w:b/>
+          <w:bCs/>
+          <w:color w:val="FF0000"/>
+        </w:rPr>
+        <w:t xml:space="preserve">Agregar un </w:t>
+      </w:r>
+      <w:proofErr w:type="spellStart"/>
+      <w:r>
+        <w:rPr>
+          <w:rFonts w:asciiTheme="majorHAnsi" w:hAnsiTheme="majorHAnsi" w:cstheme="majorHAnsi"/>
+          <w:b/>
+          <w:bCs/>
+          <w:color w:val="FF0000"/>
+        </w:rPr>
+        <w:t>text</w:t>
+      </w:r>
+      <w:proofErr w:type="spellEnd"/>
+      <w:r>
+        <w:rPr>
+          <w:rFonts w:asciiTheme="majorHAnsi" w:hAnsiTheme="majorHAnsi" w:cstheme="majorHAnsi"/>
+          <w:b/>
+          <w:bCs/>
+          <w:color w:val="FF0000"/>
+        </w:rPr>
+        <w:t xml:space="preserve"> para búsqueda (opcional).</w:t>
       </w:r>
     </w:p>
     <w:p>
@@ -1061,85 +947,6 @@
         </w:rPr>
         <w:t>Recuperar los datos de la carrera seleccionada.</w:t>
       </w:r>
-    </w:p>
-    <w:p>
-      <w:pPr>
-        <w:spacing w:after="0"/>
-        <w:rPr>
-          <w:rFonts w:asciiTheme="majorHAnsi" w:hAnsiTheme="majorHAnsi" w:cstheme="majorHAnsi"/>
-          <w:b/>
-          <w:bCs/>
-        </w:rPr>
-      </w:pPr>
-    </w:p>
-    <w:p>
-      <w:pPr>
-        <w:spacing w:after="0"/>
-        <w:rPr>
-          <w:rFonts w:asciiTheme="majorHAnsi" w:hAnsiTheme="majorHAnsi" w:cstheme="majorHAnsi"/>
-          <w:u w:val="single"/>
-        </w:rPr>
-      </w:pPr>
-    </w:p>
-    <w:p>
-      <w:pPr>
-        <w:spacing w:after="0"/>
-        <w:rPr>
-          <w:rFonts w:asciiTheme="majorHAnsi" w:hAnsiTheme="majorHAnsi" w:cstheme="majorHAnsi"/>
-        </w:rPr>
-      </w:pPr>
-    </w:p>
-    <w:p>
-      <w:pPr>
-        <w:spacing w:after="0"/>
-        <w:rPr>
-          <w:rFonts w:asciiTheme="majorHAnsi" w:hAnsiTheme="majorHAnsi" w:cstheme="majorHAnsi"/>
-        </w:rPr>
-      </w:pPr>
-    </w:p>
-    <w:p>
-      <w:pPr>
-        <w:spacing w:after="0"/>
-        <w:rPr>
-          <w:rFonts w:asciiTheme="majorHAnsi" w:hAnsiTheme="majorHAnsi" w:cstheme="majorHAnsi"/>
-        </w:rPr>
-      </w:pPr>
-    </w:p>
-    <w:p>
-      <w:pPr>
-        <w:spacing w:after="0"/>
-        <w:rPr>
-          <w:rFonts w:asciiTheme="majorHAnsi" w:hAnsiTheme="majorHAnsi" w:cstheme="majorHAnsi"/>
-        </w:rPr>
-      </w:pPr>
-    </w:p>
-    <w:p>
-      <w:pPr>
-        <w:spacing w:after="0"/>
-        <w:rPr>
-          <w:rFonts w:asciiTheme="majorHAnsi" w:hAnsiTheme="majorHAnsi" w:cstheme="majorHAnsi"/>
-        </w:rPr>
-      </w:pPr>
-    </w:p>
-    <w:p>
-      <w:pPr>
-        <w:spacing w:after="0"/>
-      </w:pPr>
-    </w:p>
-    <w:p>
-      <w:pPr>
-        <w:spacing w:after="0"/>
-      </w:pPr>
-    </w:p>
-    <w:p>
-      <w:pPr>
-        <w:spacing w:after="0"/>
-      </w:pPr>
-    </w:p>
-    <w:p>
-      <w:pPr>
-        <w:spacing w:after="0"/>
-      </w:pPr>
     </w:p>
     <w:sectPr>
       <w:pgSz w:w="11906" w:h="16838"/>

</xml_diff>

<commit_message>
se valido el tipo de usuario que inicia sesion
</commit_message>
<xml_diff>
--- a/Guia.docx
+++ b/Guia.docx
@@ -185,66 +185,6 @@
         <w:spacing w:after="0"/>
         <w:rPr>
           <w:rFonts w:asciiTheme="majorHAnsi" w:hAnsiTheme="majorHAnsi" w:cstheme="majorHAnsi"/>
-          <w:b/>
-          <w:bCs/>
-          <w:color w:val="FF0000"/>
-        </w:rPr>
-      </w:pPr>
-      <w:r>
-        <w:rPr>
-          <w:rFonts w:asciiTheme="majorHAnsi" w:hAnsiTheme="majorHAnsi" w:cstheme="majorHAnsi"/>
-          <w:b/>
-          <w:bCs/>
-          <w:color w:val="FF0000"/>
-        </w:rPr>
-        <w:t>Validar el tipo de usuario que accederá (</w:t>
-      </w:r>
-      <w:proofErr w:type="spellStart"/>
-      <w:r>
-        <w:rPr>
-          <w:rFonts w:asciiTheme="majorHAnsi" w:hAnsiTheme="majorHAnsi" w:cstheme="majorHAnsi"/>
-          <w:b/>
-          <w:bCs/>
-          <w:color w:val="FF0000"/>
-        </w:rPr>
-        <w:t>admin</w:t>
-      </w:r>
-      <w:proofErr w:type="spellEnd"/>
-      <w:r>
-        <w:rPr>
-          <w:rFonts w:asciiTheme="majorHAnsi" w:hAnsiTheme="majorHAnsi" w:cstheme="majorHAnsi"/>
-          <w:b/>
-          <w:bCs/>
-          <w:color w:val="FF0000"/>
-        </w:rPr>
-        <w:t xml:space="preserve">, </w:t>
-      </w:r>
-      <w:proofErr w:type="spellStart"/>
-      <w:r>
-        <w:rPr>
-          <w:rFonts w:asciiTheme="majorHAnsi" w:hAnsiTheme="majorHAnsi" w:cstheme="majorHAnsi"/>
-          <w:b/>
-          <w:bCs/>
-          <w:color w:val="FF0000"/>
-        </w:rPr>
-        <w:t>user</w:t>
-      </w:r>
-      <w:proofErr w:type="spellEnd"/>
-      <w:r>
-        <w:rPr>
-          <w:rFonts w:asciiTheme="majorHAnsi" w:hAnsiTheme="majorHAnsi" w:cstheme="majorHAnsi"/>
-          <w:b/>
-          <w:bCs/>
-          <w:color w:val="FF0000"/>
-        </w:rPr>
-        <w:t xml:space="preserve">). </w:t>
-      </w:r>
-    </w:p>
-    <w:p>
-      <w:pPr>
-        <w:spacing w:after="0"/>
-        <w:rPr>
-          <w:rFonts w:asciiTheme="majorHAnsi" w:hAnsiTheme="majorHAnsi" w:cstheme="majorHAnsi"/>
         </w:rPr>
       </w:pPr>
     </w:p>
@@ -799,16 +739,12 @@
         <w:spacing w:after="0"/>
         <w:rPr>
           <w:rFonts w:asciiTheme="majorHAnsi" w:hAnsiTheme="majorHAnsi" w:cstheme="majorHAnsi"/>
-          <w:b/>
-          <w:bCs/>
-          <w:color w:val="FF0000"/>
-        </w:rPr>
-      </w:pPr>
-      <w:r>
-        <w:rPr>
-          <w:rFonts w:asciiTheme="majorHAnsi" w:hAnsiTheme="majorHAnsi" w:cstheme="majorHAnsi"/>
-          <w:b/>
-          <w:bCs/>
+          <w:color w:val="FF0000"/>
+        </w:rPr>
+      </w:pPr>
+      <w:r>
+        <w:rPr>
+          <w:rFonts w:asciiTheme="majorHAnsi" w:hAnsiTheme="majorHAnsi" w:cstheme="majorHAnsi"/>
           <w:color w:val="FF0000"/>
         </w:rPr>
         <w:t xml:space="preserve">Agregar un </w:t>
@@ -817,8 +753,6 @@
       <w:r>
         <w:rPr>
           <w:rFonts w:asciiTheme="majorHAnsi" w:hAnsiTheme="majorHAnsi" w:cstheme="majorHAnsi"/>
-          <w:b/>
-          <w:bCs/>
           <w:color w:val="FF0000"/>
         </w:rPr>
         <w:t>text</w:t>
@@ -827,8 +761,6 @@
       <w:r>
         <w:rPr>
           <w:rFonts w:asciiTheme="majorHAnsi" w:hAnsiTheme="majorHAnsi" w:cstheme="majorHAnsi"/>
-          <w:b/>
-          <w:bCs/>
           <w:color w:val="FF0000"/>
         </w:rPr>
         <w:t xml:space="preserve"> para búsqueda (opcional).</w:t>

</xml_diff>

<commit_message>
Se agregaron las listas de Carreras e Instituciones pertenecientes a cada Usuario que haya registrado.
</commit_message>
<xml_diff>
--- a/Guia.docx
+++ b/Guia.docx
@@ -12,6 +12,7 @@
           <w:color w:val="2F5496" w:themeColor="accent1" w:themeShade="BF"/>
           <w:sz w:val="24"/>
           <w:szCs w:val="24"/>
+          <w:u w:val="single"/>
         </w:rPr>
       </w:pPr>
       <w:r>
@@ -46,6 +47,29 @@
           <w:rFonts w:asciiTheme="majorHAnsi" w:hAnsiTheme="majorHAnsi" w:cstheme="majorHAnsi"/>
           <w:color w:val="FF0000"/>
         </w:rPr>
+        <w:t xml:space="preserve"> (tipo </w:t>
+      </w:r>
+      <w:proofErr w:type="spellStart"/>
+      <w:r>
+        <w:rPr>
+          <w:rFonts w:asciiTheme="majorHAnsi" w:hAnsiTheme="majorHAnsi" w:cstheme="majorHAnsi"/>
+          <w:color w:val="FF0000"/>
+        </w:rPr>
+        <w:t>view</w:t>
+      </w:r>
+      <w:proofErr w:type="spellEnd"/>
+      <w:r>
+        <w:rPr>
+          <w:rFonts w:asciiTheme="majorHAnsi" w:hAnsiTheme="majorHAnsi" w:cstheme="majorHAnsi"/>
+          <w:color w:val="FF0000"/>
+        </w:rPr>
+        <w:t>)</w:t>
+      </w:r>
+      <w:r>
+        <w:rPr>
+          <w:rFonts w:asciiTheme="majorHAnsi" w:hAnsiTheme="majorHAnsi" w:cstheme="majorHAnsi"/>
+          <w:color w:val="FF0000"/>
+        </w:rPr>
         <w:t xml:space="preserve"> diferente para </w:t>
       </w:r>
       <w:proofErr w:type="spellStart"/>
@@ -219,32 +243,6 @@
           <w:rFonts w:asciiTheme="majorHAnsi" w:hAnsiTheme="majorHAnsi" w:cstheme="majorHAnsi"/>
         </w:rPr>
       </w:pPr>
-      <w:r>
-        <w:rPr>
-          <w:rFonts w:asciiTheme="majorHAnsi" w:hAnsiTheme="majorHAnsi" w:cstheme="majorHAnsi"/>
-        </w:rPr>
-        <w:t xml:space="preserve">Cerrar sesión de </w:t>
-      </w:r>
-      <w:r>
-        <w:rPr>
-          <w:rFonts w:asciiTheme="majorHAnsi" w:hAnsiTheme="majorHAnsi" w:cstheme="majorHAnsi"/>
-        </w:rPr>
-        <w:t>ambos</w:t>
-      </w:r>
-      <w:r>
-        <w:rPr>
-          <w:rFonts w:asciiTheme="majorHAnsi" w:hAnsiTheme="majorHAnsi" w:cstheme="majorHAnsi"/>
-        </w:rPr>
-        <w:t xml:space="preserve"> usuarios.</w:t>
-      </w:r>
-    </w:p>
-    <w:p>
-      <w:pPr>
-        <w:spacing w:after="0"/>
-        <w:rPr>
-          <w:rFonts w:asciiTheme="majorHAnsi" w:hAnsiTheme="majorHAnsi" w:cstheme="majorHAnsi"/>
-        </w:rPr>
-      </w:pPr>
     </w:p>
     <w:p>
       <w:pPr>
@@ -297,22 +295,6 @@
         <w:spacing w:after="0"/>
         <w:rPr>
           <w:rFonts w:asciiTheme="majorHAnsi" w:hAnsiTheme="majorHAnsi" w:cstheme="majorHAnsi"/>
-          <w:color w:val="FF0000"/>
-        </w:rPr>
-      </w:pPr>
-      <w:r>
-        <w:rPr>
-          <w:rFonts w:asciiTheme="majorHAnsi" w:hAnsiTheme="majorHAnsi" w:cstheme="majorHAnsi"/>
-          <w:color w:val="FF0000"/>
-        </w:rPr>
-        <w:t>Recuperar valores del usuario que inicio sesión.</w:t>
-      </w:r>
-    </w:p>
-    <w:p>
-      <w:pPr>
-        <w:spacing w:after="0"/>
-        <w:rPr>
-          <w:rFonts w:asciiTheme="majorHAnsi" w:hAnsiTheme="majorHAnsi" w:cstheme="majorHAnsi"/>
         </w:rPr>
       </w:pPr>
       <w:r>
@@ -379,7 +361,6 @@
           <w:sz w:val="24"/>
           <w:szCs w:val="24"/>
           <w:u w:val="single"/>
-          <w:lang w:val="en-US"/>
         </w:rPr>
       </w:pPr>
       <w:r>
@@ -429,53 +410,51 @@
           <w:rFonts w:asciiTheme="majorHAnsi" w:hAnsiTheme="majorHAnsi" w:cstheme="majorHAnsi"/>
           <w:color w:val="FF0000"/>
         </w:rPr>
-        <w:t xml:space="preserve">Recuperar el id (o similar) del usuario. </w:t>
-      </w:r>
-    </w:p>
-    <w:p>
-      <w:pPr>
-        <w:spacing w:after="0"/>
-        <w:rPr>
-          <w:rFonts w:asciiTheme="majorHAnsi" w:hAnsiTheme="majorHAnsi" w:cstheme="majorHAnsi"/>
-          <w:color w:val="FF0000"/>
-        </w:rPr>
-      </w:pPr>
-      <w:r>
-        <w:rPr>
-          <w:rFonts w:asciiTheme="majorHAnsi" w:hAnsiTheme="majorHAnsi" w:cstheme="majorHAnsi"/>
-          <w:color w:val="FF0000"/>
-        </w:rPr>
-        <w:t>Agregar vista de las instituciones que el usuario cargo.</w:t>
-      </w:r>
-    </w:p>
-    <w:p>
-      <w:pPr>
-        <w:spacing w:after="0"/>
-        <w:rPr>
-          <w:rFonts w:asciiTheme="majorHAnsi" w:hAnsiTheme="majorHAnsi" w:cstheme="majorHAnsi"/>
-          <w:color w:val="FF0000"/>
-        </w:rPr>
-      </w:pPr>
-      <w:r>
-        <w:rPr>
-          <w:rFonts w:asciiTheme="majorHAnsi" w:hAnsiTheme="majorHAnsi" w:cstheme="majorHAnsi"/>
-          <w:color w:val="FF0000"/>
-        </w:rPr>
-        <w:t>Recuperar logo para editar.</w:t>
-      </w:r>
-    </w:p>
-    <w:p>
-      <w:pPr>
-        <w:spacing w:after="0"/>
-        <w:rPr>
-          <w:rFonts w:asciiTheme="majorHAnsi" w:hAnsiTheme="majorHAnsi" w:cstheme="majorHAnsi"/>
-        </w:rPr>
-      </w:pPr>
-      <w:r>
-        <w:rPr>
-          <w:rFonts w:asciiTheme="majorHAnsi" w:hAnsiTheme="majorHAnsi" w:cstheme="majorHAnsi"/>
-        </w:rPr>
-        <w:t xml:space="preserve">Poder eliminar institución (o desactivar). </w:t>
+        <w:t xml:space="preserve">Recuperar el dato del </w:t>
+      </w:r>
+      <w:proofErr w:type="spellStart"/>
+      <w:r>
+        <w:rPr>
+          <w:rFonts w:asciiTheme="majorHAnsi" w:hAnsiTheme="majorHAnsi" w:cstheme="majorHAnsi"/>
+          <w:color w:val="FF0000"/>
+        </w:rPr>
+        <w:t>select</w:t>
+      </w:r>
+      <w:proofErr w:type="spellEnd"/>
+      <w:r>
+        <w:rPr>
+          <w:rFonts w:asciiTheme="majorHAnsi" w:hAnsiTheme="majorHAnsi" w:cstheme="majorHAnsi"/>
+          <w:color w:val="FF0000"/>
+        </w:rPr>
+        <w:t xml:space="preserve"> que se cargó.</w:t>
+      </w:r>
+    </w:p>
+    <w:p>
+      <w:pPr>
+        <w:spacing w:after="0"/>
+        <w:rPr>
+          <w:rFonts w:asciiTheme="majorHAnsi" w:hAnsiTheme="majorHAnsi" w:cstheme="majorHAnsi"/>
+        </w:rPr>
+      </w:pPr>
+      <w:r>
+        <w:rPr>
+          <w:rFonts w:asciiTheme="majorHAnsi" w:hAnsiTheme="majorHAnsi" w:cstheme="majorHAnsi"/>
+        </w:rPr>
+        <w:t>Poder eliminar institución (o desactivar).</w:t>
+      </w:r>
+    </w:p>
+    <w:p>
+      <w:pPr>
+        <w:spacing w:after="0"/>
+        <w:rPr>
+          <w:rFonts w:asciiTheme="majorHAnsi" w:hAnsiTheme="majorHAnsi" w:cstheme="majorHAnsi"/>
+        </w:rPr>
+      </w:pPr>
+      <w:r>
+        <w:rPr>
+          <w:rFonts w:asciiTheme="majorHAnsi" w:hAnsiTheme="majorHAnsi" w:cstheme="majorHAnsi"/>
+        </w:rPr>
+        <w:t xml:space="preserve"> </w:t>
       </w:r>
     </w:p>
     <w:p>
@@ -550,16 +529,55 @@
         <w:spacing w:after="0"/>
         <w:rPr>
           <w:rFonts w:asciiTheme="majorHAnsi" w:hAnsiTheme="majorHAnsi" w:cstheme="majorHAnsi"/>
-        </w:rPr>
-      </w:pPr>
-    </w:p>
-    <w:p>
-      <w:pPr>
-        <w:spacing w:after="0"/>
-        <w:rPr>
-          <w:rFonts w:asciiTheme="majorHAnsi" w:hAnsiTheme="majorHAnsi" w:cstheme="majorHAnsi"/>
-          <w:b/>
-          <w:bCs/>
+          <w:color w:val="FF0000"/>
+        </w:rPr>
+      </w:pPr>
+      <w:r>
+        <w:rPr>
+          <w:rFonts w:asciiTheme="majorHAnsi" w:hAnsiTheme="majorHAnsi" w:cstheme="majorHAnsi"/>
+          <w:color w:val="FF0000"/>
+        </w:rPr>
+        <w:t>Recuperar valores del usuario que inicio sesión.</w:t>
+      </w:r>
+    </w:p>
+    <w:p>
+      <w:pPr>
+        <w:spacing w:after="0"/>
+        <w:rPr>
+          <w:rFonts w:asciiTheme="majorHAnsi" w:hAnsiTheme="majorHAnsi" w:cstheme="majorHAnsi"/>
+          <w:b/>
+          <w:bCs/>
+          <w:color w:val="FF0000"/>
+        </w:rPr>
+      </w:pPr>
+      <w:r>
+        <w:rPr>
+          <w:rFonts w:asciiTheme="majorHAnsi" w:hAnsiTheme="majorHAnsi" w:cstheme="majorHAnsi"/>
+          <w:b/>
+          <w:bCs/>
+          <w:color w:val="FF0000"/>
+        </w:rPr>
+        <w:t>REPARAR</w:t>
+      </w:r>
+    </w:p>
+    <w:p>
+      <w:pPr>
+        <w:spacing w:after="0"/>
+        <w:rPr>
+          <w:rFonts w:asciiTheme="majorHAnsi" w:hAnsiTheme="majorHAnsi" w:cstheme="majorHAnsi"/>
+        </w:rPr>
+      </w:pPr>
+    </w:p>
+    <w:p>
+      <w:pPr>
+        <w:spacing w:after="0"/>
+        <w:rPr>
+          <w:rFonts w:asciiTheme="majorHAnsi" w:hAnsiTheme="majorHAnsi" w:cstheme="majorHAnsi"/>
+          <w:b/>
+          <w:bCs/>
+          <w:color w:val="2F5496" w:themeColor="accent1" w:themeShade="BF"/>
+          <w:sz w:val="24"/>
+          <w:szCs w:val="24"/>
         </w:rPr>
       </w:pPr>
       <w:r>
@@ -587,19 +605,35 @@
           <w:rFonts w:asciiTheme="majorHAnsi" w:hAnsiTheme="majorHAnsi" w:cstheme="majorHAnsi"/>
           <w:color w:val="FF0000"/>
         </w:rPr>
-        <w:t xml:space="preserve">Recuperar el id (o similar) del usuario. </w:t>
-      </w:r>
-    </w:p>
-    <w:p>
-      <w:pPr>
-        <w:spacing w:after="0"/>
-        <w:rPr>
-          <w:rFonts w:asciiTheme="majorHAnsi" w:hAnsiTheme="majorHAnsi" w:cstheme="majorHAnsi"/>
-        </w:rPr>
-      </w:pPr>
-      <w:r>
-        <w:rPr>
-          <w:rFonts w:asciiTheme="majorHAnsi" w:hAnsiTheme="majorHAnsi" w:cstheme="majorHAnsi"/>
+        <w:t xml:space="preserve">Recuperar valores del usuario que </w:t>
+      </w:r>
+      <w:r>
+        <w:rPr>
+          <w:rFonts w:asciiTheme="majorHAnsi" w:hAnsiTheme="majorHAnsi" w:cstheme="majorHAnsi"/>
+          <w:color w:val="FF0000"/>
+        </w:rPr>
+        <w:t>cargo la carrera</w:t>
+      </w:r>
+      <w:r>
+        <w:rPr>
+          <w:rFonts w:asciiTheme="majorHAnsi" w:hAnsiTheme="majorHAnsi" w:cstheme="majorHAnsi"/>
+          <w:color w:val="FF0000"/>
+        </w:rPr>
+        <w:t>.</w:t>
+      </w:r>
+    </w:p>
+    <w:p>
+      <w:pPr>
+        <w:spacing w:after="0"/>
+        <w:rPr>
+          <w:rFonts w:asciiTheme="majorHAnsi" w:hAnsiTheme="majorHAnsi" w:cstheme="majorHAnsi"/>
+          <w:color w:val="FF0000"/>
+        </w:rPr>
+      </w:pPr>
+      <w:r>
+        <w:rPr>
+          <w:rFonts w:asciiTheme="majorHAnsi" w:hAnsiTheme="majorHAnsi" w:cstheme="majorHAnsi"/>
+          <w:color w:val="FF0000"/>
         </w:rPr>
         <w:t xml:space="preserve">Recuperar el dato del </w:t>
       </w:r>
@@ -607,6 +641,7 @@
       <w:r>
         <w:rPr>
           <w:rFonts w:asciiTheme="majorHAnsi" w:hAnsiTheme="majorHAnsi" w:cstheme="majorHAnsi"/>
+          <w:color w:val="FF0000"/>
         </w:rPr>
         <w:t>select</w:t>
       </w:r>
@@ -614,6 +649,7 @@
       <w:r>
         <w:rPr>
           <w:rFonts w:asciiTheme="majorHAnsi" w:hAnsiTheme="majorHAnsi" w:cstheme="majorHAnsi"/>
+          <w:color w:val="FF0000"/>
         </w:rPr>
         <w:t xml:space="preserve"> que se cargó.</w:t>
       </w:r>
@@ -623,26 +659,82 @@
         <w:spacing w:after="0"/>
         <w:rPr>
           <w:rFonts w:asciiTheme="majorHAnsi" w:hAnsiTheme="majorHAnsi" w:cstheme="majorHAnsi"/>
-          <w:color w:val="FF0000"/>
-        </w:rPr>
-      </w:pPr>
-      <w:r>
-        <w:rPr>
-          <w:rFonts w:asciiTheme="majorHAnsi" w:hAnsiTheme="majorHAnsi" w:cstheme="majorHAnsi"/>
-          <w:color w:val="FF0000"/>
-        </w:rPr>
-        <w:t xml:space="preserve">Agregar vista de las carreras que el usuario </w:t>
-      </w:r>
-      <w:r>
-        <w:rPr>
-          <w:rFonts w:asciiTheme="majorHAnsi" w:hAnsiTheme="majorHAnsi" w:cstheme="majorHAnsi"/>
-          <w:color w:val="FF0000"/>
-        </w:rPr>
-        <w:t>cargó</w:t>
-      </w:r>
-      <w:r>
-        <w:rPr>
-          <w:rFonts w:asciiTheme="majorHAnsi" w:hAnsiTheme="majorHAnsi" w:cstheme="majorHAnsi"/>
+        </w:rPr>
+      </w:pPr>
+      <w:r>
+        <w:rPr>
+          <w:rFonts w:asciiTheme="majorHAnsi" w:hAnsiTheme="majorHAnsi" w:cstheme="majorHAnsi"/>
+        </w:rPr>
+        <w:t xml:space="preserve">Poder eliminar carrera (o desactivar). </w:t>
+      </w:r>
+    </w:p>
+    <w:p>
+      <w:pPr>
+        <w:spacing w:after="0"/>
+        <w:rPr>
+          <w:rFonts w:asciiTheme="majorHAnsi" w:hAnsiTheme="majorHAnsi" w:cstheme="majorHAnsi"/>
+        </w:rPr>
+      </w:pPr>
+    </w:p>
+    <w:p>
+      <w:pPr>
+        <w:spacing w:after="0"/>
+        <w:rPr>
+          <w:rFonts w:asciiTheme="majorHAnsi" w:hAnsiTheme="majorHAnsi" w:cstheme="majorHAnsi"/>
+          <w:b/>
+          <w:bCs/>
+          <w:color w:val="2F5496" w:themeColor="accent1" w:themeShade="BF"/>
+          <w:sz w:val="24"/>
+          <w:szCs w:val="24"/>
+        </w:rPr>
+      </w:pPr>
+      <w:r>
+        <w:rPr>
+          <w:rFonts w:asciiTheme="majorHAnsi" w:hAnsiTheme="majorHAnsi" w:cstheme="majorHAnsi"/>
+          <w:b/>
+          <w:bCs/>
+          <w:color w:val="2F5496" w:themeColor="accent1" w:themeShade="BF"/>
+          <w:sz w:val="24"/>
+          <w:szCs w:val="24"/>
+        </w:rPr>
+        <w:t>Filtro de búsqueda:</w:t>
+      </w:r>
+    </w:p>
+    <w:p>
+      <w:pPr>
+        <w:spacing w:after="0"/>
+        <w:rPr>
+          <w:rFonts w:asciiTheme="majorHAnsi" w:hAnsiTheme="majorHAnsi" w:cstheme="majorHAnsi"/>
+          <w:b/>
+          <w:bCs/>
+          <w:color w:val="FF0000"/>
+        </w:rPr>
+      </w:pPr>
+      <w:r>
+        <w:rPr>
+          <w:rFonts w:asciiTheme="majorHAnsi" w:hAnsiTheme="majorHAnsi" w:cstheme="majorHAnsi"/>
+          <w:b/>
+          <w:bCs/>
+          <w:color w:val="FF0000"/>
+        </w:rPr>
+        <w:t xml:space="preserve">Realizar filtro de búsqueda con los </w:t>
+      </w:r>
+      <w:proofErr w:type="spellStart"/>
+      <w:r>
+        <w:rPr>
+          <w:rFonts w:asciiTheme="majorHAnsi" w:hAnsiTheme="majorHAnsi" w:cstheme="majorHAnsi"/>
+          <w:b/>
+          <w:bCs/>
+          <w:color w:val="FF0000"/>
+        </w:rPr>
+        <w:t>select</w:t>
+      </w:r>
+      <w:proofErr w:type="spellEnd"/>
+      <w:r>
+        <w:rPr>
+          <w:rFonts w:asciiTheme="majorHAnsi" w:hAnsiTheme="majorHAnsi" w:cstheme="majorHAnsi"/>
+          <w:b/>
+          <w:bCs/>
           <w:color w:val="FF0000"/>
         </w:rPr>
         <w:t>.</w:t>
@@ -653,232 +745,877 @@
         <w:spacing w:after="0"/>
         <w:rPr>
           <w:rFonts w:asciiTheme="majorHAnsi" w:hAnsiTheme="majorHAnsi" w:cstheme="majorHAnsi"/>
-        </w:rPr>
-      </w:pPr>
-      <w:r>
-        <w:rPr>
-          <w:rFonts w:asciiTheme="majorHAnsi" w:hAnsiTheme="majorHAnsi" w:cstheme="majorHAnsi"/>
-        </w:rPr>
-        <w:t xml:space="preserve">Poder eliminar carrera (o desactivar). </w:t>
-      </w:r>
-    </w:p>
-    <w:p>
-      <w:pPr>
-        <w:spacing w:after="0"/>
-        <w:rPr>
-          <w:rFonts w:asciiTheme="majorHAnsi" w:hAnsiTheme="majorHAnsi" w:cstheme="majorHAnsi"/>
-        </w:rPr>
-      </w:pPr>
-    </w:p>
-    <w:p>
-      <w:pPr>
-        <w:spacing w:after="0"/>
-        <w:rPr>
-          <w:rFonts w:asciiTheme="majorHAnsi" w:hAnsiTheme="majorHAnsi" w:cstheme="majorHAnsi"/>
-          <w:b/>
-          <w:bCs/>
-          <w:color w:val="2F5496" w:themeColor="accent1" w:themeShade="BF"/>
-          <w:sz w:val="24"/>
-          <w:szCs w:val="24"/>
-        </w:rPr>
-      </w:pPr>
-      <w:r>
-        <w:rPr>
-          <w:rFonts w:asciiTheme="majorHAnsi" w:hAnsiTheme="majorHAnsi" w:cstheme="majorHAnsi"/>
-          <w:b/>
-          <w:bCs/>
-          <w:color w:val="2F5496" w:themeColor="accent1" w:themeShade="BF"/>
-          <w:sz w:val="24"/>
-          <w:szCs w:val="24"/>
-        </w:rPr>
-        <w:t>Filtro de búsqueda:</w:t>
-      </w:r>
-    </w:p>
-    <w:p>
-      <w:pPr>
-        <w:spacing w:after="0"/>
-        <w:rPr>
-          <w:rFonts w:asciiTheme="majorHAnsi" w:hAnsiTheme="majorHAnsi" w:cstheme="majorHAnsi"/>
-          <w:b/>
-          <w:bCs/>
-          <w:color w:val="FF0000"/>
-        </w:rPr>
-      </w:pPr>
-      <w:r>
-        <w:rPr>
-          <w:rFonts w:asciiTheme="majorHAnsi" w:hAnsiTheme="majorHAnsi" w:cstheme="majorHAnsi"/>
-          <w:b/>
-          <w:bCs/>
-          <w:color w:val="FF0000"/>
-        </w:rPr>
-        <w:t xml:space="preserve">Realizar filtro de búsqueda con los </w:t>
+          <w:color w:val="FF0000"/>
+        </w:rPr>
+      </w:pPr>
+      <w:r>
+        <w:rPr>
+          <w:rFonts w:asciiTheme="majorHAnsi" w:hAnsiTheme="majorHAnsi" w:cstheme="majorHAnsi"/>
+          <w:color w:val="FF0000"/>
+        </w:rPr>
+        <w:t xml:space="preserve">Agregar un </w:t>
       </w:r>
       <w:proofErr w:type="spellStart"/>
       <w:r>
         <w:rPr>
           <w:rFonts w:asciiTheme="majorHAnsi" w:hAnsiTheme="majorHAnsi" w:cstheme="majorHAnsi"/>
-          <w:b/>
-          <w:bCs/>
-          <w:color w:val="FF0000"/>
-        </w:rPr>
-        <w:t>select</w:t>
+          <w:color w:val="FF0000"/>
+        </w:rPr>
+        <w:t>text</w:t>
       </w:r>
       <w:proofErr w:type="spellEnd"/>
       <w:r>
         <w:rPr>
           <w:rFonts w:asciiTheme="majorHAnsi" w:hAnsiTheme="majorHAnsi" w:cstheme="majorHAnsi"/>
-          <w:b/>
-          <w:bCs/>
-          <w:color w:val="FF0000"/>
-        </w:rPr>
-        <w:t>.</w:t>
-      </w:r>
-    </w:p>
-    <w:p>
-      <w:pPr>
-        <w:spacing w:after="0"/>
-        <w:rPr>
-          <w:rFonts w:asciiTheme="majorHAnsi" w:hAnsiTheme="majorHAnsi" w:cstheme="majorHAnsi"/>
-          <w:color w:val="FF0000"/>
-        </w:rPr>
-      </w:pPr>
-      <w:r>
-        <w:rPr>
-          <w:rFonts w:asciiTheme="majorHAnsi" w:hAnsiTheme="majorHAnsi" w:cstheme="majorHAnsi"/>
-          <w:color w:val="FF0000"/>
-        </w:rPr>
-        <w:t xml:space="preserve">Agregar un </w:t>
+          <w:color w:val="FF0000"/>
+        </w:rPr>
+        <w:t xml:space="preserve"> para búsqueda (opcional).</w:t>
+      </w:r>
+    </w:p>
+    <w:p>
+      <w:pPr>
+        <w:spacing w:after="0"/>
+        <w:rPr>
+          <w:rFonts w:asciiTheme="majorHAnsi" w:hAnsiTheme="majorHAnsi" w:cstheme="majorHAnsi"/>
+          <w:b/>
+          <w:bCs/>
+          <w:color w:val="FF0000"/>
+        </w:rPr>
+      </w:pPr>
+      <w:r>
+        <w:rPr>
+          <w:rFonts w:asciiTheme="majorHAnsi" w:hAnsiTheme="majorHAnsi" w:cstheme="majorHAnsi"/>
+          <w:b/>
+          <w:bCs/>
+          <w:color w:val="FF0000"/>
+        </w:rPr>
+        <w:t>Recuperar los datos de la búsqueda.</w:t>
+      </w:r>
+    </w:p>
+    <w:p>
+      <w:pPr>
+        <w:spacing w:after="0"/>
+        <w:rPr>
+          <w:rFonts w:asciiTheme="majorHAnsi" w:hAnsiTheme="majorHAnsi" w:cstheme="majorHAnsi"/>
+          <w:b/>
+          <w:bCs/>
+          <w:color w:val="FF0000"/>
+        </w:rPr>
+      </w:pPr>
+      <w:r>
+        <w:rPr>
+          <w:rFonts w:asciiTheme="majorHAnsi" w:hAnsiTheme="majorHAnsi" w:cstheme="majorHAnsi"/>
+          <w:b/>
+          <w:bCs/>
+          <w:color w:val="FF0000"/>
+        </w:rPr>
+        <w:t>Imprimir los datos con Ajax.</w:t>
+      </w:r>
+    </w:p>
+    <w:p>
+      <w:pPr>
+        <w:spacing w:after="0"/>
+        <w:rPr>
+          <w:rFonts w:asciiTheme="majorHAnsi" w:hAnsiTheme="majorHAnsi" w:cstheme="majorHAnsi"/>
+          <w:b/>
+          <w:bCs/>
+        </w:rPr>
+      </w:pPr>
+    </w:p>
+    <w:p>
+      <w:pPr>
+        <w:spacing w:after="0"/>
+        <w:rPr>
+          <w:rFonts w:asciiTheme="majorHAnsi" w:hAnsiTheme="majorHAnsi" w:cstheme="majorHAnsi"/>
+          <w:b/>
+          <w:bCs/>
+          <w:color w:val="2F5496" w:themeColor="accent1" w:themeShade="BF"/>
+          <w:sz w:val="24"/>
+          <w:szCs w:val="24"/>
+        </w:rPr>
+      </w:pPr>
+      <w:r>
+        <w:rPr>
+          <w:rFonts w:asciiTheme="majorHAnsi" w:hAnsiTheme="majorHAnsi" w:cstheme="majorHAnsi"/>
+          <w:b/>
+          <w:bCs/>
+          <w:color w:val="2F5496" w:themeColor="accent1" w:themeShade="BF"/>
+          <w:sz w:val="24"/>
+          <w:szCs w:val="24"/>
+        </w:rPr>
+        <w:t xml:space="preserve">Ventanas de información: </w:t>
+      </w:r>
+    </w:p>
+    <w:p>
+      <w:pPr>
+        <w:spacing w:after="0"/>
+        <w:rPr>
+          <w:rFonts w:asciiTheme="majorHAnsi" w:hAnsiTheme="majorHAnsi" w:cstheme="majorHAnsi"/>
+          <w:b/>
+          <w:bCs/>
+          <w:color w:val="FF0000"/>
+        </w:rPr>
+      </w:pPr>
+      <w:r>
+        <w:rPr>
+          <w:rFonts w:asciiTheme="majorHAnsi" w:hAnsiTheme="majorHAnsi" w:cstheme="majorHAnsi"/>
+          <w:b/>
+          <w:bCs/>
+          <w:color w:val="FF0000"/>
+        </w:rPr>
+        <w:t>Recuperar los datos de la institución seleccionada.</w:t>
+      </w:r>
+    </w:p>
+    <w:p>
+      <w:pPr>
+        <w:spacing w:after="0"/>
+        <w:rPr>
+          <w:rFonts w:asciiTheme="majorHAnsi" w:hAnsiTheme="majorHAnsi" w:cstheme="majorHAnsi"/>
+          <w:b/>
+          <w:bCs/>
+          <w:color w:val="FF0000"/>
+        </w:rPr>
+      </w:pPr>
+      <w:r>
+        <w:rPr>
+          <w:rFonts w:asciiTheme="majorHAnsi" w:hAnsiTheme="majorHAnsi" w:cstheme="majorHAnsi"/>
+          <w:b/>
+          <w:bCs/>
+          <w:color w:val="FF0000"/>
+        </w:rPr>
+        <w:t>Recuperar los datos de la carrera seleccionada.</w:t>
+      </w:r>
+    </w:p>
+    <w:p>
+      <w:pPr>
+        <w:spacing w:after="0"/>
+        <w:rPr>
+          <w:rFonts w:asciiTheme="majorHAnsi" w:hAnsiTheme="majorHAnsi" w:cstheme="majorHAnsi"/>
+          <w:b/>
+          <w:bCs/>
+          <w:color w:val="FF0000"/>
+        </w:rPr>
+      </w:pPr>
+    </w:p>
+    <w:p>
+      <w:pPr>
+        <w:spacing w:after="0"/>
+        <w:rPr>
+          <w:rFonts w:asciiTheme="majorHAnsi" w:hAnsiTheme="majorHAnsi" w:cstheme="majorHAnsi"/>
+          <w:b/>
+          <w:bCs/>
+          <w:color w:val="FF0000"/>
+        </w:rPr>
+      </w:pPr>
+    </w:p>
+    <w:p>
+      <w:pPr>
+        <w:spacing w:after="0"/>
+        <w:rPr>
+          <w:rFonts w:asciiTheme="majorHAnsi" w:hAnsiTheme="majorHAnsi" w:cstheme="majorHAnsi"/>
+          <w:b/>
+          <w:bCs/>
+          <w:color w:val="FF0000"/>
+        </w:rPr>
+      </w:pPr>
+    </w:p>
+    <w:p>
+      <w:pPr>
+        <w:spacing w:after="0"/>
+        <w:rPr>
+          <w:rFonts w:asciiTheme="majorHAnsi" w:hAnsiTheme="majorHAnsi" w:cstheme="majorHAnsi"/>
+          <w:b/>
+          <w:bCs/>
+          <w:color w:val="FF0000"/>
+          <w:u w:val="single"/>
+        </w:rPr>
+      </w:pPr>
+      <w:r>
+        <w:rPr>
+          <w:rFonts w:asciiTheme="majorHAnsi" w:hAnsiTheme="majorHAnsi" w:cstheme="majorHAnsi"/>
+          <w:b/>
+          <w:bCs/>
+          <w:color w:val="000000" w:themeColor="text1"/>
+          <w:u w:val="single"/>
+        </w:rPr>
+        <w:t xml:space="preserve">Todas las carreras que pertenecen a la universidad cargada por el Usuario </w:t>
       </w:r>
       <w:proofErr w:type="spellStart"/>
       <w:r>
         <w:rPr>
           <w:rFonts w:asciiTheme="majorHAnsi" w:hAnsiTheme="majorHAnsi" w:cstheme="majorHAnsi"/>
-          <w:color w:val="FF0000"/>
-        </w:rPr>
-        <w:t>text</w:t>
+          <w:b/>
+          <w:bCs/>
+          <w:color w:val="000000" w:themeColor="text1"/>
+          <w:u w:val="single"/>
+        </w:rPr>
+        <w:t>Admin</w:t>
       </w:r>
       <w:proofErr w:type="spellEnd"/>
       <w:r>
         <w:rPr>
           <w:rFonts w:asciiTheme="majorHAnsi" w:hAnsiTheme="majorHAnsi" w:cstheme="majorHAnsi"/>
-          <w:color w:val="FF0000"/>
-        </w:rPr>
-        <w:t xml:space="preserve"> para búsqueda (opcional).</w:t>
-      </w:r>
-    </w:p>
-    <w:p>
-      <w:pPr>
-        <w:spacing w:after="0"/>
-        <w:rPr>
-          <w:rFonts w:asciiTheme="majorHAnsi" w:hAnsiTheme="majorHAnsi" w:cstheme="majorHAnsi"/>
-          <w:b/>
-          <w:bCs/>
-          <w:color w:val="FF0000"/>
-        </w:rPr>
-      </w:pPr>
-      <w:r>
-        <w:rPr>
-          <w:rFonts w:asciiTheme="majorHAnsi" w:hAnsiTheme="majorHAnsi" w:cstheme="majorHAnsi"/>
-          <w:b/>
-          <w:bCs/>
-          <w:color w:val="FF0000"/>
-        </w:rPr>
-        <w:t>Recuperar los datos de la búsqueda.</w:t>
-      </w:r>
-    </w:p>
-    <w:p>
-      <w:pPr>
-        <w:spacing w:after="0"/>
-        <w:rPr>
-          <w:rFonts w:asciiTheme="majorHAnsi" w:hAnsiTheme="majorHAnsi" w:cstheme="majorHAnsi"/>
-          <w:b/>
-          <w:bCs/>
-          <w:color w:val="FF0000"/>
-        </w:rPr>
-      </w:pPr>
-      <w:r>
-        <w:rPr>
-          <w:rFonts w:asciiTheme="majorHAnsi" w:hAnsiTheme="majorHAnsi" w:cstheme="majorHAnsi"/>
-          <w:b/>
-          <w:bCs/>
-          <w:color w:val="FF0000"/>
-        </w:rPr>
-        <w:t>Imprimir los datos con Ajax.</w:t>
-      </w:r>
-    </w:p>
-    <w:p>
-      <w:pPr>
-        <w:spacing w:after="0"/>
-        <w:rPr>
-          <w:rFonts w:asciiTheme="majorHAnsi" w:hAnsiTheme="majorHAnsi" w:cstheme="majorHAnsi"/>
-          <w:b/>
-          <w:bCs/>
-        </w:rPr>
-      </w:pPr>
-    </w:p>
-    <w:p>
-      <w:pPr>
-        <w:spacing w:after="0"/>
-        <w:rPr>
-          <w:rFonts w:asciiTheme="majorHAnsi" w:hAnsiTheme="majorHAnsi" w:cstheme="majorHAnsi"/>
-          <w:b/>
-          <w:bCs/>
-          <w:color w:val="2F5496" w:themeColor="accent1" w:themeShade="BF"/>
-          <w:sz w:val="24"/>
-          <w:szCs w:val="24"/>
-        </w:rPr>
-      </w:pPr>
-      <w:r>
-        <w:rPr>
-          <w:rFonts w:asciiTheme="majorHAnsi" w:hAnsiTheme="majorHAnsi" w:cstheme="majorHAnsi"/>
-          <w:b/>
-          <w:bCs/>
-          <w:color w:val="2F5496" w:themeColor="accent1" w:themeShade="BF"/>
-          <w:sz w:val="24"/>
-          <w:szCs w:val="24"/>
-        </w:rPr>
-        <w:t xml:space="preserve">Ventanas de información: </w:t>
-      </w:r>
-    </w:p>
-    <w:p>
-      <w:pPr>
-        <w:spacing w:after="0"/>
-        <w:rPr>
-          <w:rFonts w:asciiTheme="majorHAnsi" w:hAnsiTheme="majorHAnsi" w:cstheme="majorHAnsi"/>
-          <w:b/>
-          <w:bCs/>
-          <w:color w:val="FF0000"/>
-        </w:rPr>
-      </w:pPr>
-      <w:r>
-        <w:rPr>
-          <w:rFonts w:asciiTheme="majorHAnsi" w:hAnsiTheme="majorHAnsi" w:cstheme="majorHAnsi"/>
-          <w:b/>
-          <w:bCs/>
-          <w:color w:val="FF0000"/>
-        </w:rPr>
-        <w:t>Recuperar los datos de la institución seleccionada.</w:t>
-      </w:r>
-    </w:p>
-    <w:p>
-      <w:pPr>
-        <w:spacing w:after="0"/>
-        <w:rPr>
-          <w:rFonts w:asciiTheme="majorHAnsi" w:hAnsiTheme="majorHAnsi" w:cstheme="majorHAnsi"/>
-          <w:b/>
-          <w:bCs/>
-          <w:color w:val="FF0000"/>
-        </w:rPr>
-      </w:pPr>
-      <w:r>
-        <w:rPr>
-          <w:rFonts w:asciiTheme="majorHAnsi" w:hAnsiTheme="majorHAnsi" w:cstheme="majorHAnsi"/>
-          <w:b/>
-          <w:bCs/>
-          <w:color w:val="FF0000"/>
-        </w:rPr>
-        <w:t>Recuperar los datos de la carrera seleccionada.</w:t>
-      </w:r>
+          <w:b/>
+          <w:bCs/>
+          <w:color w:val="FF0000"/>
+          <w:u w:val="single"/>
+        </w:rPr>
+        <w:t xml:space="preserve">. </w:t>
+      </w:r>
+    </w:p>
+    <w:p>
+      <w:pPr>
+        <w:spacing w:after="0"/>
+        <w:rPr>
+          <w:rFonts w:asciiTheme="majorHAnsi" w:hAnsiTheme="majorHAnsi" w:cstheme="majorHAnsi"/>
+          <w:b/>
+          <w:bCs/>
+          <w:color w:val="FF0000"/>
+        </w:rPr>
+      </w:pPr>
+    </w:p>
+    <w:p>
+      <w:pPr>
+        <w:autoSpaceDE w:val="0"/>
+        <w:autoSpaceDN w:val="0"/>
+        <w:adjustRightInd w:val="0"/>
+        <w:spacing w:after="0" w:line="240" w:lineRule="auto"/>
+        <w:rPr>
+          <w:rFonts w:asciiTheme="majorHAnsi" w:hAnsiTheme="majorHAnsi" w:cstheme="majorHAnsi"/>
+          <w:b/>
+          <w:bCs/>
+          <w:color w:val="80CBC4"/>
+          <w:sz w:val="20"/>
+          <w:szCs w:val="20"/>
+          <w:lang w:val="en-US"/>
+        </w:rPr>
+      </w:pPr>
+      <w:r>
+        <w:rPr>
+          <w:rFonts w:asciiTheme="majorHAnsi" w:hAnsiTheme="majorHAnsi" w:cstheme="majorHAnsi"/>
+          <w:b/>
+          <w:bCs/>
+          <w:color w:val="C3CEE3"/>
+          <w:sz w:val="20"/>
+          <w:szCs w:val="20"/>
+          <w:highlight w:val="black"/>
+          <w:lang w:val="en-US"/>
+        </w:rPr>
+        <w:t>SELECT</w:t>
+      </w:r>
+      <w:r>
+        <w:rPr>
+          <w:rFonts w:asciiTheme="majorHAnsi" w:hAnsiTheme="majorHAnsi" w:cstheme="majorHAnsi"/>
+          <w:b/>
+          <w:bCs/>
+          <w:color w:val="EEFFFF"/>
+          <w:sz w:val="20"/>
+          <w:szCs w:val="20"/>
+          <w:highlight w:val="black"/>
+          <w:lang w:val="en-US"/>
+        </w:rPr>
+        <w:t xml:space="preserve"> </w:t>
+      </w:r>
+      <w:r>
+        <w:rPr>
+          <w:rFonts w:asciiTheme="majorHAnsi" w:hAnsiTheme="majorHAnsi" w:cstheme="majorHAnsi"/>
+          <w:b/>
+          <w:bCs/>
+          <w:color w:val="80CBC4"/>
+          <w:sz w:val="20"/>
+          <w:szCs w:val="20"/>
+          <w:highlight w:val="black"/>
+          <w:lang w:val="en-US"/>
+        </w:rPr>
+        <w:t>*</w:t>
+      </w:r>
+      <w:r>
+        <w:rPr>
+          <w:rFonts w:asciiTheme="majorHAnsi" w:hAnsiTheme="majorHAnsi" w:cstheme="majorHAnsi"/>
+          <w:b/>
+          <w:bCs/>
+          <w:color w:val="EEFFFF"/>
+          <w:sz w:val="20"/>
+          <w:szCs w:val="20"/>
+          <w:highlight w:val="black"/>
+          <w:lang w:val="en-US"/>
+        </w:rPr>
+        <w:t xml:space="preserve"> </w:t>
+      </w:r>
+      <w:r>
+        <w:rPr>
+          <w:rFonts w:asciiTheme="majorHAnsi" w:hAnsiTheme="majorHAnsi" w:cstheme="majorHAnsi"/>
+          <w:b/>
+          <w:bCs/>
+          <w:color w:val="C3CEE3"/>
+          <w:sz w:val="20"/>
+          <w:szCs w:val="20"/>
+          <w:highlight w:val="black"/>
+          <w:lang w:val="en-US"/>
+        </w:rPr>
+        <w:t>FROM</w:t>
+      </w:r>
+      <w:r>
+        <w:rPr>
+          <w:rFonts w:asciiTheme="majorHAnsi" w:hAnsiTheme="majorHAnsi" w:cstheme="majorHAnsi"/>
+          <w:b/>
+          <w:bCs/>
+          <w:color w:val="EEFFFF"/>
+          <w:sz w:val="20"/>
+          <w:szCs w:val="20"/>
+          <w:highlight w:val="black"/>
+          <w:lang w:val="en-US"/>
+        </w:rPr>
+        <w:t xml:space="preserve"> </w:t>
+      </w:r>
+      <w:proofErr w:type="spellStart"/>
+      <w:r>
+        <w:rPr>
+          <w:rFonts w:asciiTheme="majorHAnsi" w:hAnsiTheme="majorHAnsi" w:cstheme="majorHAnsi"/>
+          <w:b/>
+          <w:bCs/>
+          <w:color w:val="F77669"/>
+          <w:sz w:val="20"/>
+          <w:szCs w:val="20"/>
+          <w:highlight w:val="black"/>
+          <w:lang w:val="en-US"/>
+        </w:rPr>
+        <w:t>carrera</w:t>
+      </w:r>
+      <w:proofErr w:type="spellEnd"/>
+      <w:r>
+        <w:rPr>
+          <w:rFonts w:asciiTheme="majorHAnsi" w:hAnsiTheme="majorHAnsi" w:cstheme="majorHAnsi"/>
+          <w:b/>
+          <w:bCs/>
+          <w:color w:val="EEFFFF"/>
+          <w:sz w:val="20"/>
+          <w:szCs w:val="20"/>
+          <w:highlight w:val="black"/>
+          <w:lang w:val="en-US"/>
+        </w:rPr>
+        <w:t xml:space="preserve"> </w:t>
+      </w:r>
+      <w:r>
+        <w:rPr>
+          <w:rFonts w:asciiTheme="majorHAnsi" w:hAnsiTheme="majorHAnsi" w:cstheme="majorHAnsi"/>
+          <w:b/>
+          <w:bCs/>
+          <w:color w:val="C3CEE3"/>
+          <w:sz w:val="20"/>
+          <w:szCs w:val="20"/>
+          <w:highlight w:val="black"/>
+          <w:lang w:val="en-US"/>
+        </w:rPr>
+        <w:t>WHERE</w:t>
+      </w:r>
+      <w:r>
+        <w:rPr>
+          <w:rFonts w:asciiTheme="majorHAnsi" w:hAnsiTheme="majorHAnsi" w:cstheme="majorHAnsi"/>
+          <w:b/>
+          <w:bCs/>
+          <w:color w:val="EEFFFF"/>
+          <w:sz w:val="20"/>
+          <w:szCs w:val="20"/>
+          <w:highlight w:val="black"/>
+          <w:lang w:val="en-US"/>
+        </w:rPr>
+        <w:t xml:space="preserve"> </w:t>
+      </w:r>
+      <w:proofErr w:type="spellStart"/>
+      <w:r>
+        <w:rPr>
+          <w:rFonts w:asciiTheme="majorHAnsi" w:hAnsiTheme="majorHAnsi" w:cstheme="majorHAnsi"/>
+          <w:b/>
+          <w:bCs/>
+          <w:color w:val="82B1FF"/>
+          <w:sz w:val="20"/>
+          <w:szCs w:val="20"/>
+          <w:highlight w:val="black"/>
+          <w:lang w:val="en-US"/>
+        </w:rPr>
+        <w:t>idInstitucion</w:t>
+      </w:r>
+      <w:proofErr w:type="spellEnd"/>
+      <w:r>
+        <w:rPr>
+          <w:rFonts w:asciiTheme="majorHAnsi" w:hAnsiTheme="majorHAnsi" w:cstheme="majorHAnsi"/>
+          <w:b/>
+          <w:bCs/>
+          <w:color w:val="EEFFFF"/>
+          <w:sz w:val="20"/>
+          <w:szCs w:val="20"/>
+          <w:highlight w:val="black"/>
+          <w:lang w:val="en-US"/>
+        </w:rPr>
+        <w:t xml:space="preserve"> </w:t>
+      </w:r>
+      <w:r>
+        <w:rPr>
+          <w:rFonts w:asciiTheme="majorHAnsi" w:hAnsiTheme="majorHAnsi" w:cstheme="majorHAnsi"/>
+          <w:b/>
+          <w:bCs/>
+          <w:color w:val="C3CEE3"/>
+          <w:sz w:val="20"/>
+          <w:szCs w:val="20"/>
+          <w:highlight w:val="black"/>
+          <w:lang w:val="en-US"/>
+        </w:rPr>
+        <w:t>in</w:t>
+      </w:r>
+      <w:r>
+        <w:rPr>
+          <w:rFonts w:asciiTheme="majorHAnsi" w:hAnsiTheme="majorHAnsi" w:cstheme="majorHAnsi"/>
+          <w:b/>
+          <w:bCs/>
+          <w:color w:val="EEFFFF"/>
+          <w:sz w:val="20"/>
+          <w:szCs w:val="20"/>
+          <w:highlight w:val="black"/>
+          <w:lang w:val="en-US"/>
+        </w:rPr>
+        <w:t xml:space="preserve"> </w:t>
+      </w:r>
+      <w:r>
+        <w:rPr>
+          <w:rFonts w:asciiTheme="majorHAnsi" w:hAnsiTheme="majorHAnsi" w:cstheme="majorHAnsi"/>
+          <w:b/>
+          <w:bCs/>
+          <w:color w:val="80CBC4"/>
+          <w:sz w:val="20"/>
+          <w:szCs w:val="20"/>
+          <w:highlight w:val="black"/>
+          <w:lang w:val="en-US"/>
+        </w:rPr>
+        <w:t>(</w:t>
+      </w:r>
+      <w:r>
+        <w:rPr>
+          <w:rFonts w:asciiTheme="majorHAnsi" w:hAnsiTheme="majorHAnsi" w:cstheme="majorHAnsi"/>
+          <w:b/>
+          <w:bCs/>
+          <w:color w:val="C3CEE3"/>
+          <w:sz w:val="20"/>
+          <w:szCs w:val="20"/>
+          <w:highlight w:val="black"/>
+          <w:lang w:val="en-US"/>
+        </w:rPr>
+        <w:t>SELECT</w:t>
+      </w:r>
+      <w:r>
+        <w:rPr>
+          <w:rFonts w:asciiTheme="majorHAnsi" w:hAnsiTheme="majorHAnsi" w:cstheme="majorHAnsi"/>
+          <w:b/>
+          <w:bCs/>
+          <w:color w:val="EEFFFF"/>
+          <w:sz w:val="20"/>
+          <w:szCs w:val="20"/>
+          <w:highlight w:val="black"/>
+          <w:lang w:val="en-US"/>
+        </w:rPr>
+        <w:t xml:space="preserve"> </w:t>
+      </w:r>
+      <w:proofErr w:type="spellStart"/>
+      <w:r>
+        <w:rPr>
+          <w:rFonts w:asciiTheme="majorHAnsi" w:hAnsiTheme="majorHAnsi" w:cstheme="majorHAnsi"/>
+          <w:b/>
+          <w:bCs/>
+          <w:color w:val="82B1FF"/>
+          <w:sz w:val="20"/>
+          <w:szCs w:val="20"/>
+          <w:highlight w:val="black"/>
+          <w:lang w:val="en-US"/>
+        </w:rPr>
+        <w:t>idInstitucion</w:t>
+      </w:r>
+      <w:proofErr w:type="spellEnd"/>
+      <w:r>
+        <w:rPr>
+          <w:rFonts w:asciiTheme="majorHAnsi" w:hAnsiTheme="majorHAnsi" w:cstheme="majorHAnsi"/>
+          <w:b/>
+          <w:bCs/>
+          <w:color w:val="EEFFFF"/>
+          <w:sz w:val="20"/>
+          <w:szCs w:val="20"/>
+          <w:highlight w:val="black"/>
+          <w:lang w:val="en-US"/>
+        </w:rPr>
+        <w:t xml:space="preserve"> </w:t>
+      </w:r>
+      <w:r>
+        <w:rPr>
+          <w:rFonts w:asciiTheme="majorHAnsi" w:hAnsiTheme="majorHAnsi" w:cstheme="majorHAnsi"/>
+          <w:b/>
+          <w:bCs/>
+          <w:color w:val="C3CEE3"/>
+          <w:sz w:val="20"/>
+          <w:szCs w:val="20"/>
+          <w:highlight w:val="black"/>
+          <w:lang w:val="en-US"/>
+        </w:rPr>
+        <w:t>FROM</w:t>
+      </w:r>
+      <w:r>
+        <w:rPr>
+          <w:rFonts w:asciiTheme="majorHAnsi" w:hAnsiTheme="majorHAnsi" w:cstheme="majorHAnsi"/>
+          <w:b/>
+          <w:bCs/>
+          <w:color w:val="EEFFFF"/>
+          <w:sz w:val="20"/>
+          <w:szCs w:val="20"/>
+          <w:highlight w:val="black"/>
+          <w:lang w:val="en-US"/>
+        </w:rPr>
+        <w:t xml:space="preserve"> </w:t>
+      </w:r>
+      <w:proofErr w:type="spellStart"/>
+      <w:r>
+        <w:rPr>
+          <w:rFonts w:asciiTheme="majorHAnsi" w:hAnsiTheme="majorHAnsi" w:cstheme="majorHAnsi"/>
+          <w:b/>
+          <w:bCs/>
+          <w:color w:val="F77669"/>
+          <w:sz w:val="20"/>
+          <w:szCs w:val="20"/>
+          <w:highlight w:val="black"/>
+          <w:lang w:val="en-US"/>
+        </w:rPr>
+        <w:t>institucion</w:t>
+      </w:r>
+      <w:proofErr w:type="spellEnd"/>
+      <w:r>
+        <w:rPr>
+          <w:rFonts w:asciiTheme="majorHAnsi" w:hAnsiTheme="majorHAnsi" w:cstheme="majorHAnsi"/>
+          <w:b/>
+          <w:bCs/>
+          <w:color w:val="EEFFFF"/>
+          <w:sz w:val="20"/>
+          <w:szCs w:val="20"/>
+          <w:highlight w:val="black"/>
+          <w:lang w:val="en-US"/>
+        </w:rPr>
+        <w:t xml:space="preserve"> </w:t>
+      </w:r>
+      <w:r>
+        <w:rPr>
+          <w:rFonts w:asciiTheme="majorHAnsi" w:hAnsiTheme="majorHAnsi" w:cstheme="majorHAnsi"/>
+          <w:b/>
+          <w:bCs/>
+          <w:color w:val="C3CEE3"/>
+          <w:sz w:val="20"/>
+          <w:szCs w:val="20"/>
+          <w:highlight w:val="black"/>
+          <w:lang w:val="en-US"/>
+        </w:rPr>
+        <w:t>WHERE</w:t>
+      </w:r>
+      <w:r>
+        <w:rPr>
+          <w:rFonts w:asciiTheme="majorHAnsi" w:hAnsiTheme="majorHAnsi" w:cstheme="majorHAnsi"/>
+          <w:b/>
+          <w:bCs/>
+          <w:color w:val="EEFFFF"/>
+          <w:sz w:val="20"/>
+          <w:szCs w:val="20"/>
+          <w:highlight w:val="black"/>
+          <w:lang w:val="en-US"/>
+        </w:rPr>
+        <w:t xml:space="preserve"> </w:t>
+      </w:r>
+      <w:proofErr w:type="spellStart"/>
+      <w:r>
+        <w:rPr>
+          <w:rFonts w:asciiTheme="majorHAnsi" w:hAnsiTheme="majorHAnsi" w:cstheme="majorHAnsi"/>
+          <w:b/>
+          <w:bCs/>
+          <w:color w:val="82B1FF"/>
+          <w:sz w:val="20"/>
+          <w:szCs w:val="20"/>
+          <w:highlight w:val="black"/>
+          <w:lang w:val="en-US"/>
+        </w:rPr>
+        <w:t>idUsuario</w:t>
+      </w:r>
+      <w:proofErr w:type="spellEnd"/>
+      <w:r>
+        <w:rPr>
+          <w:rFonts w:asciiTheme="majorHAnsi" w:hAnsiTheme="majorHAnsi" w:cstheme="majorHAnsi"/>
+          <w:b/>
+          <w:bCs/>
+          <w:color w:val="EEFFFF"/>
+          <w:sz w:val="20"/>
+          <w:szCs w:val="20"/>
+          <w:highlight w:val="black"/>
+          <w:lang w:val="en-US"/>
+        </w:rPr>
+        <w:t xml:space="preserve"> </w:t>
+      </w:r>
+      <w:r>
+        <w:rPr>
+          <w:rFonts w:asciiTheme="majorHAnsi" w:hAnsiTheme="majorHAnsi" w:cstheme="majorHAnsi"/>
+          <w:b/>
+          <w:bCs/>
+          <w:color w:val="C3CEE3"/>
+          <w:sz w:val="20"/>
+          <w:szCs w:val="20"/>
+          <w:highlight w:val="black"/>
+          <w:lang w:val="en-US"/>
+        </w:rPr>
+        <w:t>in</w:t>
+      </w:r>
+      <w:r>
+        <w:rPr>
+          <w:rFonts w:asciiTheme="majorHAnsi" w:hAnsiTheme="majorHAnsi" w:cstheme="majorHAnsi"/>
+          <w:b/>
+          <w:bCs/>
+          <w:color w:val="EEFFFF"/>
+          <w:sz w:val="20"/>
+          <w:szCs w:val="20"/>
+          <w:highlight w:val="black"/>
+          <w:lang w:val="en-US"/>
+        </w:rPr>
+        <w:t xml:space="preserve"> </w:t>
+      </w:r>
+      <w:r>
+        <w:rPr>
+          <w:rFonts w:asciiTheme="majorHAnsi" w:hAnsiTheme="majorHAnsi" w:cstheme="majorHAnsi"/>
+          <w:b/>
+          <w:bCs/>
+          <w:color w:val="80CBC4"/>
+          <w:sz w:val="20"/>
+          <w:szCs w:val="20"/>
+          <w:highlight w:val="black"/>
+          <w:lang w:val="en-US"/>
+        </w:rPr>
+        <w:t>(</w:t>
+      </w:r>
+      <w:r>
+        <w:rPr>
+          <w:rFonts w:asciiTheme="majorHAnsi" w:hAnsiTheme="majorHAnsi" w:cstheme="majorHAnsi"/>
+          <w:b/>
+          <w:bCs/>
+          <w:color w:val="C3CEE3"/>
+          <w:sz w:val="20"/>
+          <w:szCs w:val="20"/>
+          <w:highlight w:val="black"/>
+          <w:lang w:val="en-US"/>
+        </w:rPr>
+        <w:t>SELECT</w:t>
+      </w:r>
+      <w:r>
+        <w:rPr>
+          <w:rFonts w:asciiTheme="majorHAnsi" w:hAnsiTheme="majorHAnsi" w:cstheme="majorHAnsi"/>
+          <w:b/>
+          <w:bCs/>
+          <w:color w:val="EEFFFF"/>
+          <w:sz w:val="20"/>
+          <w:szCs w:val="20"/>
+          <w:highlight w:val="black"/>
+          <w:lang w:val="en-US"/>
+        </w:rPr>
+        <w:t xml:space="preserve"> </w:t>
+      </w:r>
+      <w:proofErr w:type="spellStart"/>
+      <w:r>
+        <w:rPr>
+          <w:rFonts w:asciiTheme="majorHAnsi" w:hAnsiTheme="majorHAnsi" w:cstheme="majorHAnsi"/>
+          <w:b/>
+          <w:bCs/>
+          <w:color w:val="82B1FF"/>
+          <w:sz w:val="20"/>
+          <w:szCs w:val="20"/>
+          <w:highlight w:val="black"/>
+          <w:lang w:val="en-US"/>
+        </w:rPr>
+        <w:t>idUsuario</w:t>
+      </w:r>
+      <w:proofErr w:type="spellEnd"/>
+      <w:r>
+        <w:rPr>
+          <w:rFonts w:asciiTheme="majorHAnsi" w:hAnsiTheme="majorHAnsi" w:cstheme="majorHAnsi"/>
+          <w:b/>
+          <w:bCs/>
+          <w:color w:val="EEFFFF"/>
+          <w:sz w:val="20"/>
+          <w:szCs w:val="20"/>
+          <w:highlight w:val="black"/>
+          <w:lang w:val="en-US"/>
+        </w:rPr>
+        <w:t xml:space="preserve"> </w:t>
+      </w:r>
+      <w:r>
+        <w:rPr>
+          <w:rFonts w:asciiTheme="majorHAnsi" w:hAnsiTheme="majorHAnsi" w:cstheme="majorHAnsi"/>
+          <w:b/>
+          <w:bCs/>
+          <w:color w:val="C3CEE3"/>
+          <w:sz w:val="20"/>
+          <w:szCs w:val="20"/>
+          <w:highlight w:val="black"/>
+          <w:lang w:val="en-US"/>
+        </w:rPr>
+        <w:t>FROM</w:t>
+      </w:r>
+      <w:r>
+        <w:rPr>
+          <w:rFonts w:asciiTheme="majorHAnsi" w:hAnsiTheme="majorHAnsi" w:cstheme="majorHAnsi"/>
+          <w:b/>
+          <w:bCs/>
+          <w:color w:val="EEFFFF"/>
+          <w:sz w:val="20"/>
+          <w:szCs w:val="20"/>
+          <w:highlight w:val="black"/>
+          <w:lang w:val="en-US"/>
+        </w:rPr>
+        <w:t xml:space="preserve"> </w:t>
+      </w:r>
+      <w:proofErr w:type="spellStart"/>
+      <w:r>
+        <w:rPr>
+          <w:rFonts w:asciiTheme="majorHAnsi" w:hAnsiTheme="majorHAnsi" w:cstheme="majorHAnsi"/>
+          <w:b/>
+          <w:bCs/>
+          <w:color w:val="F77669"/>
+          <w:sz w:val="20"/>
+          <w:szCs w:val="20"/>
+          <w:highlight w:val="black"/>
+          <w:lang w:val="en-US"/>
+        </w:rPr>
+        <w:t>usuario</w:t>
+      </w:r>
+      <w:proofErr w:type="spellEnd"/>
+      <w:r>
+        <w:rPr>
+          <w:rFonts w:asciiTheme="majorHAnsi" w:hAnsiTheme="majorHAnsi" w:cstheme="majorHAnsi"/>
+          <w:b/>
+          <w:bCs/>
+          <w:color w:val="EEFFFF"/>
+          <w:sz w:val="20"/>
+          <w:szCs w:val="20"/>
+          <w:highlight w:val="black"/>
+          <w:lang w:val="en-US"/>
+        </w:rPr>
+        <w:t xml:space="preserve"> </w:t>
+      </w:r>
+      <w:r>
+        <w:rPr>
+          <w:rFonts w:asciiTheme="majorHAnsi" w:hAnsiTheme="majorHAnsi" w:cstheme="majorHAnsi"/>
+          <w:b/>
+          <w:bCs/>
+          <w:color w:val="C3CEE3"/>
+          <w:sz w:val="20"/>
+          <w:szCs w:val="20"/>
+          <w:highlight w:val="black"/>
+          <w:lang w:val="en-US"/>
+        </w:rPr>
+        <w:t>WHERE</w:t>
+      </w:r>
+      <w:r>
+        <w:rPr>
+          <w:rFonts w:asciiTheme="majorHAnsi" w:hAnsiTheme="majorHAnsi" w:cstheme="majorHAnsi"/>
+          <w:b/>
+          <w:bCs/>
+          <w:color w:val="EEFFFF"/>
+          <w:sz w:val="20"/>
+          <w:szCs w:val="20"/>
+          <w:highlight w:val="black"/>
+          <w:lang w:val="en-US"/>
+        </w:rPr>
+        <w:t xml:space="preserve"> </w:t>
+      </w:r>
+      <w:proofErr w:type="spellStart"/>
+      <w:r>
+        <w:rPr>
+          <w:rFonts w:asciiTheme="majorHAnsi" w:hAnsiTheme="majorHAnsi" w:cstheme="majorHAnsi"/>
+          <w:b/>
+          <w:bCs/>
+          <w:color w:val="82B1FF"/>
+          <w:sz w:val="20"/>
+          <w:szCs w:val="20"/>
+          <w:highlight w:val="black"/>
+          <w:lang w:val="en-US"/>
+        </w:rPr>
+        <w:t>correo</w:t>
+      </w:r>
+      <w:proofErr w:type="spellEnd"/>
+      <w:r>
+        <w:rPr>
+          <w:rFonts w:asciiTheme="majorHAnsi" w:hAnsiTheme="majorHAnsi" w:cstheme="majorHAnsi"/>
+          <w:b/>
+          <w:bCs/>
+          <w:color w:val="EEFFFF"/>
+          <w:sz w:val="20"/>
+          <w:szCs w:val="20"/>
+          <w:highlight w:val="black"/>
+          <w:lang w:val="en-US"/>
+        </w:rPr>
+        <w:t xml:space="preserve"> </w:t>
+      </w:r>
+      <w:r>
+        <w:rPr>
+          <w:rFonts w:asciiTheme="majorHAnsi" w:hAnsiTheme="majorHAnsi" w:cstheme="majorHAnsi"/>
+          <w:b/>
+          <w:bCs/>
+          <w:color w:val="80CBC4"/>
+          <w:sz w:val="20"/>
+          <w:szCs w:val="20"/>
+          <w:highlight w:val="black"/>
+          <w:lang w:val="en-US"/>
+        </w:rPr>
+        <w:t>=</w:t>
+      </w:r>
+      <w:r>
+        <w:rPr>
+          <w:rFonts w:asciiTheme="majorHAnsi" w:hAnsiTheme="majorHAnsi" w:cstheme="majorHAnsi"/>
+          <w:b/>
+          <w:bCs/>
+          <w:color w:val="EEFFFF"/>
+          <w:sz w:val="20"/>
+          <w:szCs w:val="20"/>
+          <w:highlight w:val="black"/>
+          <w:lang w:val="en-US"/>
+        </w:rPr>
+        <w:t xml:space="preserve"> </w:t>
+      </w:r>
+      <w:r>
+        <w:rPr>
+          <w:rFonts w:asciiTheme="majorHAnsi" w:hAnsiTheme="majorHAnsi" w:cstheme="majorHAnsi"/>
+          <w:b/>
+          <w:bCs/>
+          <w:color w:val="C3E887"/>
+          <w:sz w:val="20"/>
+          <w:szCs w:val="20"/>
+          <w:highlight w:val="black"/>
+          <w:lang w:val="en-US"/>
+        </w:rPr>
+        <w:t>'admin'</w:t>
+      </w:r>
+      <w:r>
+        <w:rPr>
+          <w:rFonts w:asciiTheme="majorHAnsi" w:hAnsiTheme="majorHAnsi" w:cstheme="majorHAnsi"/>
+          <w:b/>
+          <w:bCs/>
+          <w:color w:val="80CBC4"/>
+          <w:sz w:val="20"/>
+          <w:szCs w:val="20"/>
+          <w:highlight w:val="black"/>
+          <w:lang w:val="en-US"/>
+        </w:rPr>
+        <w:t>));</w:t>
+      </w:r>
+    </w:p>
+    <w:p>
+      <w:pPr>
+        <w:spacing w:after="0"/>
+        <w:rPr>
+          <w:rFonts w:asciiTheme="majorHAnsi" w:hAnsiTheme="majorHAnsi" w:cstheme="majorHAnsi"/>
+          <w:b/>
+          <w:bCs/>
+          <w:color w:val="FF0000"/>
+          <w:lang w:val="en-US"/>
+        </w:rPr>
+      </w:pPr>
     </w:p>
     <w:sectPr>
       <w:pgSz w:w="11906" w:h="16838"/>

</xml_diff>